<commit_message>
Divisao Relatorio Intermedio e atual
</commit_message>
<xml_diff>
--- a/RelatórioProjectoBD_17512_17485.docx
+++ b/RelatórioProjectoBD_17512_17485.docx
@@ -12,7 +12,7 @@
           <w:lang w:eastAsia="pt-PT"/>
         </w:rPr>
         <w:drawing>
-          <wp:anchor distT="0" distB="0" distL="114300" distR="114300" simplePos="0" relativeHeight="251659264" behindDoc="1" locked="0" layoutInCell="1" allowOverlap="1">
+          <wp:anchor distT="0" distB="0" distL="114300" distR="114300" simplePos="0" relativeHeight="251659264" behindDoc="1" locked="0" layoutInCell="1" allowOverlap="1" wp14:anchorId="58360A05" wp14:editId="2C2B3F1B">
             <wp:simplePos x="0" y="0"/>
             <wp:positionH relativeFrom="margin">
               <wp:posOffset>-119380</wp:posOffset>
@@ -1068,7 +1068,7 @@
                 <w:noProof/>
                 <w:webHidden/>
               </w:rPr>
-              <w:t>2</w:t>
+              <w:t>3</w:t>
             </w:r>
             <w:r>
               <w:rPr>
@@ -1140,7 +1140,7 @@
                 <w:noProof/>
                 <w:webHidden/>
               </w:rPr>
-              <w:t>2</w:t>
+              <w:t>3</w:t>
             </w:r>
             <w:r>
               <w:rPr>
@@ -1212,7 +1212,7 @@
                 <w:noProof/>
                 <w:webHidden/>
               </w:rPr>
-              <w:t>2</w:t>
+              <w:t>3</w:t>
             </w:r>
             <w:r>
               <w:rPr>
@@ -1284,7 +1284,7 @@
                 <w:noProof/>
                 <w:webHidden/>
               </w:rPr>
-              <w:t>2</w:t>
+              <w:t>4</w:t>
             </w:r>
             <w:r>
               <w:rPr>
@@ -1356,7 +1356,7 @@
                 <w:noProof/>
                 <w:webHidden/>
               </w:rPr>
-              <w:t>2</w:t>
+              <w:t>6</w:t>
             </w:r>
             <w:r>
               <w:rPr>
@@ -1428,7 +1428,7 @@
                 <w:noProof/>
                 <w:webHidden/>
               </w:rPr>
-              <w:t>2</w:t>
+              <w:t>7</w:t>
             </w:r>
             <w:r>
               <w:rPr>
@@ -1500,7 +1500,7 @@
                 <w:noProof/>
                 <w:webHidden/>
               </w:rPr>
-              <w:t>2</w:t>
+              <w:t>7</w:t>
             </w:r>
             <w:r>
               <w:rPr>
@@ -1572,7 +1572,7 @@
                 <w:noProof/>
                 <w:webHidden/>
               </w:rPr>
-              <w:t>3</w:t>
+              <w:t>9</w:t>
             </w:r>
             <w:r>
               <w:rPr>
@@ -1644,7 +1644,7 @@
                 <w:noProof/>
                 <w:webHidden/>
               </w:rPr>
-              <w:t>3</w:t>
+              <w:t>10</w:t>
             </w:r>
             <w:r>
               <w:rPr>
@@ -1716,7 +1716,7 @@
                 <w:noProof/>
                 <w:webHidden/>
               </w:rPr>
-              <w:t>3</w:t>
+              <w:t>10</w:t>
             </w:r>
             <w:r>
               <w:rPr>
@@ -1788,7 +1788,7 @@
                 <w:noProof/>
                 <w:webHidden/>
               </w:rPr>
-              <w:t>3</w:t>
+              <w:t>10</w:t>
             </w:r>
             <w:r>
               <w:rPr>
@@ -1860,7 +1860,7 @@
                 <w:noProof/>
                 <w:webHidden/>
               </w:rPr>
-              <w:t>3</w:t>
+              <w:t>10</w:t>
             </w:r>
             <w:r>
               <w:rPr>
@@ -1932,7 +1932,7 @@
                 <w:noProof/>
                 <w:webHidden/>
               </w:rPr>
-              <w:t>3</w:t>
+              <w:t>10</w:t>
             </w:r>
             <w:r>
               <w:rPr>
@@ -2004,7 +2004,7 @@
                 <w:noProof/>
                 <w:webHidden/>
               </w:rPr>
-              <w:t>3</w:t>
+              <w:t>10</w:t>
             </w:r>
             <w:r>
               <w:rPr>
@@ -2076,7 +2076,7 @@
                 <w:noProof/>
                 <w:webHidden/>
               </w:rPr>
-              <w:t>3</w:t>
+              <w:t>10</w:t>
             </w:r>
             <w:r>
               <w:rPr>
@@ -2148,7 +2148,7 @@
                 <w:noProof/>
                 <w:webHidden/>
               </w:rPr>
-              <w:t>4</w:t>
+              <w:t>11</w:t>
             </w:r>
             <w:r>
               <w:rPr>
@@ -2220,7 +2220,7 @@
                 <w:noProof/>
                 <w:webHidden/>
               </w:rPr>
-              <w:t>5</w:t>
+              <w:t>12</w:t>
             </w:r>
             <w:r>
               <w:rPr>
@@ -2421,10 +2421,6 @@
       </w:r>
     </w:p>
     <w:p/>
-    <w:p>
-      <w:bookmarkStart w:id="0" w:name="_GoBack"/>
-      <w:bookmarkEnd w:id="0"/>
-    </w:p>
     <w:p/>
     <w:p/>
     <w:p/>
@@ -2457,6 +2453,7 @@
     <w:p/>
     <w:p/>
     <w:p/>
+    <w:p/>
     <w:p>
       <w:pPr>
         <w:pStyle w:val="Cabealhodondice"/>
@@ -2586,7 +2583,7 @@
       <w:pPr>
         <w:pStyle w:val="Ttulo1"/>
       </w:pPr>
-      <w:bookmarkStart w:id="1" w:name="_Toc496611513"/>
+      <w:bookmarkStart w:id="0" w:name="_Toc496611513"/>
       <w:r>
         <w:lastRenderedPageBreak/>
         <w:t xml:space="preserve">1. </w:t>
@@ -2594,7 +2591,7 @@
       <w:r>
         <w:t>Introdução</w:t>
       </w:r>
-      <w:bookmarkEnd w:id="1"/>
+      <w:bookmarkEnd w:id="0"/>
     </w:p>
     <w:p/>
     <w:p>
@@ -2736,7 +2733,7 @@
       <w:pPr>
         <w:pStyle w:val="Ttulo1"/>
       </w:pPr>
-      <w:bookmarkStart w:id="2" w:name="_Toc496611514"/>
+      <w:bookmarkStart w:id="1" w:name="_Toc496611514"/>
       <w:r>
         <w:lastRenderedPageBreak/>
         <w:t xml:space="preserve">2. </w:t>
@@ -2747,21 +2744,21 @@
       <w:r>
         <w:t xml:space="preserve"> trabalho</w:t>
       </w:r>
+      <w:bookmarkEnd w:id="1"/>
+    </w:p>
+    <w:p/>
+    <w:p>
+      <w:pPr>
+        <w:pStyle w:val="Ttulo2"/>
+      </w:pPr>
+      <w:bookmarkStart w:id="2" w:name="_Toc496611515"/>
+      <w:r>
+        <w:t xml:space="preserve">2.1 </w:t>
+      </w:r>
+      <w:r>
+        <w:t>Levantamento de requisitos</w:t>
+      </w:r>
       <w:bookmarkEnd w:id="2"/>
-    </w:p>
-    <w:p/>
-    <w:p>
-      <w:pPr>
-        <w:pStyle w:val="Ttulo2"/>
-      </w:pPr>
-      <w:bookmarkStart w:id="3" w:name="_Toc496611515"/>
-      <w:r>
-        <w:t xml:space="preserve">2.1 </w:t>
-      </w:r>
-      <w:r>
-        <w:t>Levantamento de requisitos</w:t>
-      </w:r>
-      <w:bookmarkEnd w:id="3"/>
     </w:p>
     <w:p/>
     <w:p>
@@ -2950,7 +2947,7 @@
       <w:pPr>
         <w:pStyle w:val="Ttulo2"/>
       </w:pPr>
-      <w:bookmarkStart w:id="4" w:name="_Toc496611516"/>
+      <w:bookmarkStart w:id="3" w:name="_Toc496611516"/>
     </w:p>
     <w:p>
       <w:pPr>
@@ -2992,21 +2989,21 @@
       <w:r>
         <w:t>Especificação e design</w:t>
       </w:r>
-      <w:bookmarkStart w:id="5" w:name="_Toc496611517"/>
+      <w:bookmarkStart w:id="4" w:name="_Toc496611517"/>
+      <w:bookmarkEnd w:id="3"/>
+    </w:p>
+    <w:p>
+      <w:pPr>
+        <w:pStyle w:val="Ttulo2"/>
+      </w:pPr>
+      <w:r>
+        <w:t>O modelo de Entidade e Relacionamentos</w:t>
+      </w:r>
+      <w:r>
+        <w:t xml:space="preserve"> – Versão 1</w:t>
+      </w:r>
       <w:bookmarkEnd w:id="4"/>
     </w:p>
-    <w:p>
-      <w:pPr>
-        <w:pStyle w:val="Ttulo2"/>
-      </w:pPr>
-      <w:r>
-        <w:t>O modelo de Entidade e Relacionamentos</w:t>
-      </w:r>
-      <w:r>
-        <w:t xml:space="preserve"> – Versão 1</w:t>
-      </w:r>
-      <w:bookmarkEnd w:id="5"/>
-    </w:p>
     <w:p/>
     <w:p>
       <w:pPr>
@@ -3017,7 +3014,7 @@
           <w:noProof/>
         </w:rPr>
         <w:drawing>
-          <wp:inline distT="0" distB="0" distL="0" distR="0">
+          <wp:inline distT="0" distB="0" distL="0" distR="0" wp14:anchorId="0D9FFAE1" wp14:editId="4D684C59">
             <wp:extent cx="5502910" cy="3880485"/>
             <wp:effectExtent l="0" t="0" r="2540" b="5715"/>
             <wp:docPr id="3" name="Imagem 3"/>
@@ -3070,8 +3067,8 @@
       <w:pPr>
         <w:pStyle w:val="Legenda"/>
       </w:pPr>
-      <w:bookmarkStart w:id="6" w:name="_Toc532402956"/>
-      <w:bookmarkStart w:id="7" w:name="_Toc532402981"/>
+      <w:bookmarkStart w:id="5" w:name="_Toc532402956"/>
+      <w:bookmarkStart w:id="6" w:name="_Toc532402981"/>
       <w:r>
         <w:t xml:space="preserve">Fig.  </w:t>
       </w:r>
@@ -3086,19 +3083,19 @@
       <w:r>
         <w:t xml:space="preserve"> - Modelo ER Inicial.</w:t>
       </w:r>
+      <w:bookmarkEnd w:id="5"/>
       <w:bookmarkEnd w:id="6"/>
+    </w:p>
+    <w:p/>
+    <w:p>
+      <w:pPr>
+        <w:pStyle w:val="Ttulo3"/>
+      </w:pPr>
+      <w:bookmarkStart w:id="7" w:name="_Toc496611518"/>
+      <w:r>
+        <w:t>O esquema de tabelas</w:t>
+      </w:r>
       <w:bookmarkEnd w:id="7"/>
-    </w:p>
-    <w:p/>
-    <w:p>
-      <w:pPr>
-        <w:pStyle w:val="Ttulo3"/>
-      </w:pPr>
-      <w:bookmarkStart w:id="8" w:name="_Toc496611518"/>
-      <w:r>
-        <w:t>O esquema de tabelas</w:t>
-      </w:r>
-      <w:bookmarkEnd w:id="8"/>
     </w:p>
     <w:p/>
     <w:p>
@@ -3384,21 +3381,35 @@
       <w:pPr>
         <w:pStyle w:val="Ttulo3"/>
       </w:pPr>
-      <w:bookmarkStart w:id="9" w:name="_Toc496611519"/>
-    </w:p>
+      <w:bookmarkStart w:id="8" w:name="_Toc496611519"/>
+    </w:p>
+    <w:p/>
     <w:p>
       <w:pPr>
         <w:pStyle w:val="Ttulo3"/>
-      </w:pPr>
-      <w:r>
+        <w:rPr>
+          <w:i w:val="0"/>
+          <w:iCs w:val="0"/>
+          <w:smallCaps w:val="0"/>
+          <w:spacing w:val="0"/>
+          <w:sz w:val="24"/>
+          <w:szCs w:val="24"/>
+        </w:rPr>
+      </w:pPr>
+    </w:p>
+    <w:p>
+      <w:pPr>
+        <w:pStyle w:val="Ttulo3"/>
+      </w:pPr>
+      <w:r>
+        <w:lastRenderedPageBreak/>
         <w:t>O esquema de tabelas na 3 FN</w:t>
       </w:r>
-      <w:bookmarkEnd w:id="9"/>
+      <w:bookmarkEnd w:id="8"/>
     </w:p>
     <w:p/>
     <w:p>
       <w:r>
-        <w:lastRenderedPageBreak/>
         <w:t xml:space="preserve">A </w:t>
       </w:r>
       <w:r>
@@ -4013,19 +4024,13 @@
       </w:r>
     </w:p>
     <w:p/>
+    <w:p>
+      <w:r>
+        <w:lastRenderedPageBreak/>
+        <w:t>3FN</w:t>
+      </w:r>
+    </w:p>
     <w:p/>
-    <w:p/>
-    <w:p/>
-    <w:p/>
-    <w:p/>
-    <w:p/>
-    <w:p/>
-    <w:p/>
-    <w:p>
-      <w:r>
-        <w:t>3FN</w:t>
-      </w:r>
-    </w:p>
     <w:p>
       <w:r>
         <w:rPr>
@@ -4505,12 +4510,22 @@
     <w:p/>
     <w:p/>
     <w:p/>
+    <w:p/>
+    <w:p/>
+    <w:p/>
+    <w:p/>
+    <w:p>
+      <w:bookmarkStart w:id="9" w:name="_GoBack"/>
+      <w:bookmarkEnd w:id="9"/>
+    </w:p>
+    <w:p/>
     <w:p>
       <w:pPr>
         <w:pStyle w:val="Ttulo3"/>
       </w:pPr>
       <w:bookmarkStart w:id="10" w:name="_Toc496611520"/>
       <w:r>
+        <w:lastRenderedPageBreak/>
         <w:t>O modelo de Entidade e Relacionamentos – Versão final</w:t>
       </w:r>
       <w:bookmarkEnd w:id="10"/>
@@ -4525,7 +4540,7 @@
           <w:noProof/>
         </w:rPr>
         <w:drawing>
-          <wp:inline distT="0" distB="0" distL="0" distR="0">
+          <wp:inline distT="0" distB="0" distL="0" distR="0" wp14:anchorId="3545DE88" wp14:editId="5476C5F8">
             <wp:extent cx="5502910" cy="4419600"/>
             <wp:effectExtent l="0" t="0" r="2540" b="0"/>
             <wp:docPr id="8" name="Imagem 8"/>
@@ -4613,56 +4628,4076 @@
         <w:pStyle w:val="Ttulo2"/>
       </w:pPr>
     </w:p>
-    <w:p>
-      <w:pPr>
-        <w:pStyle w:val="Ttulo2"/>
-      </w:pPr>
-      <w:r>
-        <w:t>2.</w:t>
-      </w:r>
-      <w:r>
-        <w:t xml:space="preserve">3 </w:t>
-      </w:r>
-      <w:r>
-        <w:t>Implementação</w:t>
-      </w:r>
-      <w:r>
-        <w:t xml:space="preserve"> da base de dados</w:t>
-      </w:r>
-      <w:bookmarkEnd w:id="13"/>
-    </w:p>
-    <w:p/>
-    <w:p>
-      <w:pPr>
-        <w:pStyle w:val="Ttulo3"/>
-      </w:pPr>
-      <w:bookmarkStart w:id="14" w:name="_Toc496611522"/>
-      <w:r>
-        <w:t>Script de criação de tabelas</w:t>
-      </w:r>
-      <w:bookmarkEnd w:id="14"/>
-    </w:p>
     <w:p/>
     <w:p/>
     <w:p/>
-    <w:p>
-      <w:pPr>
-        <w:pStyle w:val="Ttulo3"/>
-      </w:pPr>
-      <w:bookmarkStart w:id="15" w:name="_Toc496611523"/>
-      <w:r>
-        <w:t>Restrições de integridade</w:t>
-      </w:r>
-      <w:bookmarkEnd w:id="15"/>
-    </w:p>
     <w:p/>
     <w:p/>
+    <w:p/>
+    <w:p/>
+    <w:p/>
+    <w:p/>
+    <w:p/>
+    <w:p/>
+    <w:p/>
+    <w:p>
+      <w:pPr>
+        <w:pStyle w:val="Ttulo2"/>
+      </w:pPr>
+      <w:r>
+        <w:lastRenderedPageBreak/>
+        <w:t>2.</w:t>
+      </w:r>
+      <w:r>
+        <w:t xml:space="preserve">3 </w:t>
+      </w:r>
+      <w:r>
+        <w:t>Implementação</w:t>
+      </w:r>
+      <w:r>
+        <w:t xml:space="preserve"> da base de dados</w:t>
+      </w:r>
+      <w:bookmarkEnd w:id="13"/>
+    </w:p>
+    <w:p/>
     <w:p>
       <w:pPr>
         <w:pStyle w:val="Ttulo3"/>
       </w:pPr>
+      <w:bookmarkStart w:id="14" w:name="_Toc496611522"/>
+      <w:r>
+        <w:t>Script de criação de tabelas</w:t>
+      </w:r>
+      <w:bookmarkEnd w:id="14"/>
+    </w:p>
+    <w:p>
+      <w:pPr>
+        <w:autoSpaceDE w:val="0"/>
+        <w:autoSpaceDN w:val="0"/>
+        <w:adjustRightInd w:val="0"/>
+        <w:spacing w:line="240" w:lineRule="auto"/>
+        <w:jc w:val="left"/>
+        <w:rPr>
+          <w:rFonts w:ascii="Courier New" w:hAnsi="Courier New" w:cs="Courier New"/>
+          <w:sz w:val="22"/>
+          <w:szCs w:val="22"/>
+        </w:rPr>
+      </w:pPr>
+    </w:p>
+    <w:p>
+      <w:pPr>
+        <w:autoSpaceDE w:val="0"/>
+        <w:autoSpaceDN w:val="0"/>
+        <w:adjustRightInd w:val="0"/>
+        <w:spacing w:line="240" w:lineRule="auto"/>
+        <w:jc w:val="left"/>
+        <w:rPr>
+          <w:rFonts w:ascii="Courier New" w:hAnsi="Courier New" w:cs="Courier New"/>
+          <w:sz w:val="22"/>
+          <w:szCs w:val="22"/>
+        </w:rPr>
+      </w:pPr>
+      <w:r>
+        <w:rPr>
+          <w:rFonts w:ascii="Courier New" w:hAnsi="Courier New" w:cs="Courier New"/>
+          <w:sz w:val="22"/>
+          <w:szCs w:val="22"/>
+        </w:rPr>
+        <w:t xml:space="preserve">CREATE TABLE </w:t>
+      </w:r>
+      <w:proofErr w:type="spellStart"/>
+      <w:r>
+        <w:rPr>
+          <w:rFonts w:ascii="Courier New" w:hAnsi="Courier New" w:cs="Courier New"/>
+          <w:sz w:val="22"/>
+          <w:szCs w:val="22"/>
+        </w:rPr>
+        <w:t>codigoPostal</w:t>
+      </w:r>
+      <w:proofErr w:type="spellEnd"/>
+      <w:r>
+        <w:rPr>
+          <w:rFonts w:ascii="Courier New" w:hAnsi="Courier New" w:cs="Courier New"/>
+          <w:sz w:val="22"/>
+          <w:szCs w:val="22"/>
+        </w:rPr>
+        <w:t xml:space="preserve"> (</w:t>
+      </w:r>
+    </w:p>
+    <w:p>
+      <w:pPr>
+        <w:autoSpaceDE w:val="0"/>
+        <w:autoSpaceDN w:val="0"/>
+        <w:adjustRightInd w:val="0"/>
+        <w:spacing w:line="240" w:lineRule="auto"/>
+        <w:jc w:val="left"/>
+        <w:rPr>
+          <w:rFonts w:ascii="Courier New" w:hAnsi="Courier New" w:cs="Courier New"/>
+          <w:sz w:val="22"/>
+          <w:szCs w:val="22"/>
+        </w:rPr>
+      </w:pPr>
+      <w:r>
+        <w:rPr>
+          <w:rFonts w:ascii="Courier New" w:hAnsi="Courier New" w:cs="Courier New"/>
+          <w:sz w:val="22"/>
+          <w:szCs w:val="22"/>
+        </w:rPr>
+        <w:t xml:space="preserve">    cPostal </w:t>
+      </w:r>
+      <w:proofErr w:type="gramStart"/>
+      <w:r>
+        <w:rPr>
+          <w:rFonts w:ascii="Courier New" w:hAnsi="Courier New" w:cs="Courier New"/>
+          <w:sz w:val="22"/>
+          <w:szCs w:val="22"/>
+        </w:rPr>
+        <w:t>VARCHAR(</w:t>
+      </w:r>
+      <w:proofErr w:type="gramEnd"/>
+      <w:r>
+        <w:rPr>
+          <w:rFonts w:ascii="Courier New" w:hAnsi="Courier New" w:cs="Courier New"/>
+          <w:sz w:val="22"/>
+          <w:szCs w:val="22"/>
+        </w:rPr>
+        <w:t>8) NOT NULL,</w:t>
+      </w:r>
+    </w:p>
+    <w:p>
+      <w:pPr>
+        <w:autoSpaceDE w:val="0"/>
+        <w:autoSpaceDN w:val="0"/>
+        <w:adjustRightInd w:val="0"/>
+        <w:spacing w:line="240" w:lineRule="auto"/>
+        <w:jc w:val="left"/>
+        <w:rPr>
+          <w:rFonts w:ascii="Courier New" w:hAnsi="Courier New" w:cs="Courier New"/>
+          <w:sz w:val="22"/>
+          <w:szCs w:val="22"/>
+        </w:rPr>
+      </w:pPr>
+      <w:r>
+        <w:rPr>
+          <w:rFonts w:ascii="Courier New" w:hAnsi="Courier New" w:cs="Courier New"/>
+          <w:sz w:val="22"/>
+          <w:szCs w:val="22"/>
+        </w:rPr>
+        <w:t xml:space="preserve">    localidade </w:t>
+      </w:r>
+      <w:proofErr w:type="gramStart"/>
+      <w:r>
+        <w:rPr>
+          <w:rFonts w:ascii="Courier New" w:hAnsi="Courier New" w:cs="Courier New"/>
+          <w:sz w:val="22"/>
+          <w:szCs w:val="22"/>
+        </w:rPr>
+        <w:t>VARCHAR(</w:t>
+      </w:r>
+      <w:proofErr w:type="gramEnd"/>
+      <w:r>
+        <w:rPr>
+          <w:rFonts w:ascii="Courier New" w:hAnsi="Courier New" w:cs="Courier New"/>
+          <w:sz w:val="22"/>
+          <w:szCs w:val="22"/>
+        </w:rPr>
+        <w:t>25) NOT NULL,</w:t>
+      </w:r>
+    </w:p>
+    <w:p>
+      <w:pPr>
+        <w:autoSpaceDE w:val="0"/>
+        <w:autoSpaceDN w:val="0"/>
+        <w:adjustRightInd w:val="0"/>
+        <w:spacing w:line="240" w:lineRule="auto"/>
+        <w:jc w:val="left"/>
+        <w:rPr>
+          <w:rFonts w:ascii="Courier New" w:hAnsi="Courier New" w:cs="Courier New"/>
+          <w:sz w:val="22"/>
+          <w:szCs w:val="22"/>
+        </w:rPr>
+      </w:pPr>
+      <w:r>
+        <w:rPr>
+          <w:rFonts w:ascii="Courier New" w:hAnsi="Courier New" w:cs="Courier New"/>
+          <w:sz w:val="22"/>
+          <w:szCs w:val="22"/>
+        </w:rPr>
+        <w:t xml:space="preserve">    PRIMARY KEY (cPostal)</w:t>
+      </w:r>
+    </w:p>
+    <w:p>
+      <w:pPr>
+        <w:autoSpaceDE w:val="0"/>
+        <w:autoSpaceDN w:val="0"/>
+        <w:adjustRightInd w:val="0"/>
+        <w:spacing w:line="240" w:lineRule="auto"/>
+        <w:jc w:val="left"/>
+        <w:rPr>
+          <w:rFonts w:ascii="Courier New" w:hAnsi="Courier New" w:cs="Courier New"/>
+          <w:sz w:val="22"/>
+          <w:szCs w:val="22"/>
+        </w:rPr>
+      </w:pPr>
+      <w:r>
+        <w:rPr>
+          <w:rFonts w:ascii="Courier New" w:hAnsi="Courier New" w:cs="Courier New"/>
+          <w:sz w:val="22"/>
+          <w:szCs w:val="22"/>
+        </w:rPr>
+        <w:t>);</w:t>
+      </w:r>
+    </w:p>
+    <w:p>
+      <w:pPr>
+        <w:autoSpaceDE w:val="0"/>
+        <w:autoSpaceDN w:val="0"/>
+        <w:adjustRightInd w:val="0"/>
+        <w:spacing w:line="240" w:lineRule="auto"/>
+        <w:jc w:val="left"/>
+        <w:rPr>
+          <w:rFonts w:ascii="Courier New" w:hAnsi="Courier New" w:cs="Courier New"/>
+          <w:sz w:val="22"/>
+          <w:szCs w:val="22"/>
+        </w:rPr>
+      </w:pPr>
+    </w:p>
+    <w:p>
+      <w:pPr>
+        <w:autoSpaceDE w:val="0"/>
+        <w:autoSpaceDN w:val="0"/>
+        <w:adjustRightInd w:val="0"/>
+        <w:spacing w:line="240" w:lineRule="auto"/>
+        <w:jc w:val="left"/>
+        <w:rPr>
+          <w:rFonts w:ascii="Courier New" w:hAnsi="Courier New" w:cs="Courier New"/>
+          <w:sz w:val="22"/>
+          <w:szCs w:val="22"/>
+        </w:rPr>
+      </w:pPr>
+      <w:r>
+        <w:rPr>
+          <w:rFonts w:ascii="Courier New" w:hAnsi="Courier New" w:cs="Courier New"/>
+          <w:sz w:val="22"/>
+          <w:szCs w:val="22"/>
+        </w:rPr>
+        <w:t>CREATE TABLE Modo_Pagamento (</w:t>
+      </w:r>
+    </w:p>
+    <w:p>
+      <w:pPr>
+        <w:autoSpaceDE w:val="0"/>
+        <w:autoSpaceDN w:val="0"/>
+        <w:adjustRightInd w:val="0"/>
+        <w:spacing w:line="240" w:lineRule="auto"/>
+        <w:jc w:val="left"/>
+        <w:rPr>
+          <w:rFonts w:ascii="Courier New" w:hAnsi="Courier New" w:cs="Courier New"/>
+          <w:sz w:val="22"/>
+          <w:szCs w:val="22"/>
+        </w:rPr>
+      </w:pPr>
+      <w:r>
+        <w:rPr>
+          <w:rFonts w:ascii="Courier New" w:hAnsi="Courier New" w:cs="Courier New"/>
+          <w:sz w:val="22"/>
+          <w:szCs w:val="22"/>
+        </w:rPr>
+        <w:t xml:space="preserve">    id_ModoPag INTEGER NOT NULL,</w:t>
+      </w:r>
+    </w:p>
+    <w:p>
+      <w:pPr>
+        <w:autoSpaceDE w:val="0"/>
+        <w:autoSpaceDN w:val="0"/>
+        <w:adjustRightInd w:val="0"/>
+        <w:spacing w:line="240" w:lineRule="auto"/>
+        <w:jc w:val="left"/>
+        <w:rPr>
+          <w:rFonts w:ascii="Courier New" w:hAnsi="Courier New" w:cs="Courier New"/>
+          <w:sz w:val="22"/>
+          <w:szCs w:val="22"/>
+        </w:rPr>
+      </w:pPr>
+      <w:r>
+        <w:rPr>
+          <w:rFonts w:ascii="Courier New" w:hAnsi="Courier New" w:cs="Courier New"/>
+          <w:sz w:val="22"/>
+          <w:szCs w:val="22"/>
+        </w:rPr>
+        <w:t xml:space="preserve">    descricao </w:t>
+      </w:r>
+      <w:proofErr w:type="gramStart"/>
+      <w:r>
+        <w:rPr>
+          <w:rFonts w:ascii="Courier New" w:hAnsi="Courier New" w:cs="Courier New"/>
+          <w:sz w:val="22"/>
+          <w:szCs w:val="22"/>
+        </w:rPr>
+        <w:t>VARCHAR(</w:t>
+      </w:r>
+      <w:proofErr w:type="gramEnd"/>
+      <w:r>
+        <w:rPr>
+          <w:rFonts w:ascii="Courier New" w:hAnsi="Courier New" w:cs="Courier New"/>
+          <w:sz w:val="22"/>
+          <w:szCs w:val="22"/>
+        </w:rPr>
+        <w:t>50) NOT NULL,</w:t>
+      </w:r>
+    </w:p>
+    <w:p>
+      <w:pPr>
+        <w:autoSpaceDE w:val="0"/>
+        <w:autoSpaceDN w:val="0"/>
+        <w:adjustRightInd w:val="0"/>
+        <w:spacing w:line="240" w:lineRule="auto"/>
+        <w:jc w:val="left"/>
+        <w:rPr>
+          <w:rFonts w:ascii="Courier New" w:hAnsi="Courier New" w:cs="Courier New"/>
+          <w:sz w:val="22"/>
+          <w:szCs w:val="22"/>
+        </w:rPr>
+      </w:pPr>
+      <w:r>
+        <w:rPr>
+          <w:rFonts w:ascii="Courier New" w:hAnsi="Courier New" w:cs="Courier New"/>
+          <w:sz w:val="22"/>
+          <w:szCs w:val="22"/>
+        </w:rPr>
+        <w:t xml:space="preserve">    PRIMARY KEY (id_ModoPag)</w:t>
+      </w:r>
+    </w:p>
+    <w:p>
+      <w:pPr>
+        <w:autoSpaceDE w:val="0"/>
+        <w:autoSpaceDN w:val="0"/>
+        <w:adjustRightInd w:val="0"/>
+        <w:spacing w:line="240" w:lineRule="auto"/>
+        <w:jc w:val="left"/>
+        <w:rPr>
+          <w:rFonts w:ascii="Courier New" w:hAnsi="Courier New" w:cs="Courier New"/>
+          <w:sz w:val="22"/>
+          <w:szCs w:val="22"/>
+        </w:rPr>
+      </w:pPr>
+      <w:r>
+        <w:rPr>
+          <w:rFonts w:ascii="Courier New" w:hAnsi="Courier New" w:cs="Courier New"/>
+          <w:sz w:val="22"/>
+          <w:szCs w:val="22"/>
+        </w:rPr>
+        <w:t>);</w:t>
+      </w:r>
+    </w:p>
+    <w:p>
+      <w:pPr>
+        <w:autoSpaceDE w:val="0"/>
+        <w:autoSpaceDN w:val="0"/>
+        <w:adjustRightInd w:val="0"/>
+        <w:spacing w:line="240" w:lineRule="auto"/>
+        <w:jc w:val="left"/>
+        <w:rPr>
+          <w:rFonts w:ascii="Courier New" w:hAnsi="Courier New" w:cs="Courier New"/>
+          <w:sz w:val="22"/>
+          <w:szCs w:val="22"/>
+        </w:rPr>
+      </w:pPr>
+    </w:p>
+    <w:p>
+      <w:pPr>
+        <w:autoSpaceDE w:val="0"/>
+        <w:autoSpaceDN w:val="0"/>
+        <w:adjustRightInd w:val="0"/>
+        <w:spacing w:line="240" w:lineRule="auto"/>
+        <w:jc w:val="left"/>
+        <w:rPr>
+          <w:rFonts w:ascii="Courier New" w:hAnsi="Courier New" w:cs="Courier New"/>
+          <w:sz w:val="22"/>
+          <w:szCs w:val="22"/>
+        </w:rPr>
+      </w:pPr>
+      <w:r>
+        <w:rPr>
+          <w:rFonts w:ascii="Courier New" w:hAnsi="Courier New" w:cs="Courier New"/>
+          <w:sz w:val="22"/>
+          <w:szCs w:val="22"/>
+        </w:rPr>
+        <w:t xml:space="preserve">CREATE TABLE </w:t>
+      </w:r>
+      <w:proofErr w:type="spellStart"/>
+      <w:r>
+        <w:rPr>
+          <w:rFonts w:ascii="Courier New" w:hAnsi="Courier New" w:cs="Courier New"/>
+          <w:sz w:val="22"/>
+          <w:szCs w:val="22"/>
+        </w:rPr>
+        <w:t>TipoSala</w:t>
+      </w:r>
+      <w:proofErr w:type="spellEnd"/>
+      <w:r>
+        <w:rPr>
+          <w:rFonts w:ascii="Courier New" w:hAnsi="Courier New" w:cs="Courier New"/>
+          <w:sz w:val="22"/>
+          <w:szCs w:val="22"/>
+        </w:rPr>
+        <w:t xml:space="preserve"> (</w:t>
+      </w:r>
+    </w:p>
+    <w:p>
+      <w:pPr>
+        <w:autoSpaceDE w:val="0"/>
+        <w:autoSpaceDN w:val="0"/>
+        <w:adjustRightInd w:val="0"/>
+        <w:spacing w:line="240" w:lineRule="auto"/>
+        <w:jc w:val="left"/>
+        <w:rPr>
+          <w:rFonts w:ascii="Courier New" w:hAnsi="Courier New" w:cs="Courier New"/>
+          <w:sz w:val="22"/>
+          <w:szCs w:val="22"/>
+        </w:rPr>
+      </w:pPr>
+      <w:r>
+        <w:rPr>
+          <w:rFonts w:ascii="Courier New" w:hAnsi="Courier New" w:cs="Courier New"/>
+          <w:sz w:val="22"/>
+          <w:szCs w:val="22"/>
+        </w:rPr>
+        <w:t xml:space="preserve">    id_tipo INTEGER NOT NULL,</w:t>
+      </w:r>
+    </w:p>
+    <w:p>
+      <w:pPr>
+        <w:autoSpaceDE w:val="0"/>
+        <w:autoSpaceDN w:val="0"/>
+        <w:adjustRightInd w:val="0"/>
+        <w:spacing w:line="240" w:lineRule="auto"/>
+        <w:jc w:val="left"/>
+        <w:rPr>
+          <w:rFonts w:ascii="Courier New" w:hAnsi="Courier New" w:cs="Courier New"/>
+          <w:sz w:val="22"/>
+          <w:szCs w:val="22"/>
+        </w:rPr>
+      </w:pPr>
+      <w:r>
+        <w:rPr>
+          <w:rFonts w:ascii="Courier New" w:hAnsi="Courier New" w:cs="Courier New"/>
+          <w:sz w:val="22"/>
+          <w:szCs w:val="22"/>
+        </w:rPr>
+        <w:t xml:space="preserve">    descricao </w:t>
+      </w:r>
+      <w:proofErr w:type="gramStart"/>
+      <w:r>
+        <w:rPr>
+          <w:rFonts w:ascii="Courier New" w:hAnsi="Courier New" w:cs="Courier New"/>
+          <w:sz w:val="22"/>
+          <w:szCs w:val="22"/>
+        </w:rPr>
+        <w:t>VARCHAR(</w:t>
+      </w:r>
+      <w:proofErr w:type="gramEnd"/>
+      <w:r>
+        <w:rPr>
+          <w:rFonts w:ascii="Courier New" w:hAnsi="Courier New" w:cs="Courier New"/>
+          <w:sz w:val="22"/>
+          <w:szCs w:val="22"/>
+        </w:rPr>
+        <w:t>50) NOT NULL,</w:t>
+      </w:r>
+    </w:p>
+    <w:p>
+      <w:pPr>
+        <w:autoSpaceDE w:val="0"/>
+        <w:autoSpaceDN w:val="0"/>
+        <w:adjustRightInd w:val="0"/>
+        <w:spacing w:line="240" w:lineRule="auto"/>
+        <w:jc w:val="left"/>
+        <w:rPr>
+          <w:rFonts w:ascii="Courier New" w:hAnsi="Courier New" w:cs="Courier New"/>
+          <w:sz w:val="22"/>
+          <w:szCs w:val="22"/>
+        </w:rPr>
+      </w:pPr>
+      <w:r>
+        <w:rPr>
+          <w:rFonts w:ascii="Courier New" w:hAnsi="Courier New" w:cs="Courier New"/>
+          <w:sz w:val="22"/>
+          <w:szCs w:val="22"/>
+        </w:rPr>
+        <w:t xml:space="preserve">    PRIMARY KEY (id_tipo)</w:t>
+      </w:r>
+    </w:p>
+    <w:p>
+      <w:pPr>
+        <w:autoSpaceDE w:val="0"/>
+        <w:autoSpaceDN w:val="0"/>
+        <w:adjustRightInd w:val="0"/>
+        <w:spacing w:line="240" w:lineRule="auto"/>
+        <w:jc w:val="left"/>
+        <w:rPr>
+          <w:rFonts w:ascii="Courier New" w:hAnsi="Courier New" w:cs="Courier New"/>
+          <w:sz w:val="22"/>
+          <w:szCs w:val="22"/>
+        </w:rPr>
+      </w:pPr>
+      <w:r>
+        <w:rPr>
+          <w:rFonts w:ascii="Courier New" w:hAnsi="Courier New" w:cs="Courier New"/>
+          <w:sz w:val="22"/>
+          <w:szCs w:val="22"/>
+        </w:rPr>
+        <w:t>);</w:t>
+      </w:r>
+    </w:p>
+    <w:p>
+      <w:pPr>
+        <w:autoSpaceDE w:val="0"/>
+        <w:autoSpaceDN w:val="0"/>
+        <w:adjustRightInd w:val="0"/>
+        <w:spacing w:line="240" w:lineRule="auto"/>
+        <w:jc w:val="left"/>
+        <w:rPr>
+          <w:rFonts w:ascii="Courier New" w:hAnsi="Courier New" w:cs="Courier New"/>
+          <w:sz w:val="22"/>
+          <w:szCs w:val="22"/>
+        </w:rPr>
+      </w:pPr>
+    </w:p>
+    <w:p>
+      <w:pPr>
+        <w:autoSpaceDE w:val="0"/>
+        <w:autoSpaceDN w:val="0"/>
+        <w:adjustRightInd w:val="0"/>
+        <w:spacing w:line="240" w:lineRule="auto"/>
+        <w:jc w:val="left"/>
+        <w:rPr>
+          <w:rFonts w:ascii="Courier New" w:hAnsi="Courier New" w:cs="Courier New"/>
+          <w:sz w:val="22"/>
+          <w:szCs w:val="22"/>
+        </w:rPr>
+      </w:pPr>
+      <w:r>
+        <w:rPr>
+          <w:rFonts w:ascii="Courier New" w:hAnsi="Courier New" w:cs="Courier New"/>
+          <w:sz w:val="22"/>
+          <w:szCs w:val="22"/>
+        </w:rPr>
+        <w:t>CREATE TABLE Salas (</w:t>
+      </w:r>
+    </w:p>
+    <w:p>
+      <w:pPr>
+        <w:autoSpaceDE w:val="0"/>
+        <w:autoSpaceDN w:val="0"/>
+        <w:adjustRightInd w:val="0"/>
+        <w:spacing w:line="240" w:lineRule="auto"/>
+        <w:jc w:val="left"/>
+        <w:rPr>
+          <w:rFonts w:ascii="Courier New" w:hAnsi="Courier New" w:cs="Courier New"/>
+          <w:sz w:val="22"/>
+          <w:szCs w:val="22"/>
+        </w:rPr>
+      </w:pPr>
+      <w:r>
+        <w:rPr>
+          <w:rFonts w:ascii="Courier New" w:hAnsi="Courier New" w:cs="Courier New"/>
+          <w:sz w:val="22"/>
+          <w:szCs w:val="22"/>
+        </w:rPr>
+        <w:t xml:space="preserve">    id_sala INTEGER NOT NULL,</w:t>
+      </w:r>
+    </w:p>
+    <w:p>
+      <w:pPr>
+        <w:autoSpaceDE w:val="0"/>
+        <w:autoSpaceDN w:val="0"/>
+        <w:adjustRightInd w:val="0"/>
+        <w:spacing w:line="240" w:lineRule="auto"/>
+        <w:jc w:val="left"/>
+        <w:rPr>
+          <w:rFonts w:ascii="Courier New" w:hAnsi="Courier New" w:cs="Courier New"/>
+          <w:sz w:val="22"/>
+          <w:szCs w:val="22"/>
+        </w:rPr>
+      </w:pPr>
+      <w:r>
+        <w:rPr>
+          <w:rFonts w:ascii="Courier New" w:hAnsi="Courier New" w:cs="Courier New"/>
+          <w:sz w:val="22"/>
+          <w:szCs w:val="22"/>
+        </w:rPr>
+        <w:t xml:space="preserve">    id_tipo INTEGER NOT NULL,</w:t>
+      </w:r>
+    </w:p>
+    <w:p>
+      <w:pPr>
+        <w:autoSpaceDE w:val="0"/>
+        <w:autoSpaceDN w:val="0"/>
+        <w:adjustRightInd w:val="0"/>
+        <w:spacing w:line="240" w:lineRule="auto"/>
+        <w:jc w:val="left"/>
+        <w:rPr>
+          <w:rFonts w:ascii="Courier New" w:hAnsi="Courier New" w:cs="Courier New"/>
+          <w:sz w:val="22"/>
+          <w:szCs w:val="22"/>
+        </w:rPr>
+      </w:pPr>
+      <w:r>
+        <w:rPr>
+          <w:rFonts w:ascii="Courier New" w:hAnsi="Courier New" w:cs="Courier New"/>
+          <w:sz w:val="22"/>
+          <w:szCs w:val="22"/>
+        </w:rPr>
+        <w:t xml:space="preserve">    PRIMARY KEY (id_sala)</w:t>
+      </w:r>
+    </w:p>
+    <w:p>
+      <w:pPr>
+        <w:autoSpaceDE w:val="0"/>
+        <w:autoSpaceDN w:val="0"/>
+        <w:adjustRightInd w:val="0"/>
+        <w:spacing w:line="240" w:lineRule="auto"/>
+        <w:jc w:val="left"/>
+        <w:rPr>
+          <w:rFonts w:ascii="Courier New" w:hAnsi="Courier New" w:cs="Courier New"/>
+          <w:sz w:val="22"/>
+          <w:szCs w:val="22"/>
+        </w:rPr>
+      </w:pPr>
+      <w:r>
+        <w:rPr>
+          <w:rFonts w:ascii="Courier New" w:hAnsi="Courier New" w:cs="Courier New"/>
+          <w:sz w:val="22"/>
+          <w:szCs w:val="22"/>
+        </w:rPr>
+        <w:t>);</w:t>
+      </w:r>
+    </w:p>
+    <w:p>
+      <w:pPr>
+        <w:autoSpaceDE w:val="0"/>
+        <w:autoSpaceDN w:val="0"/>
+        <w:adjustRightInd w:val="0"/>
+        <w:spacing w:line="240" w:lineRule="auto"/>
+        <w:jc w:val="left"/>
+        <w:rPr>
+          <w:rFonts w:ascii="Courier New" w:hAnsi="Courier New" w:cs="Courier New"/>
+          <w:sz w:val="22"/>
+          <w:szCs w:val="22"/>
+        </w:rPr>
+      </w:pPr>
+    </w:p>
+    <w:p>
+      <w:pPr>
+        <w:autoSpaceDE w:val="0"/>
+        <w:autoSpaceDN w:val="0"/>
+        <w:adjustRightInd w:val="0"/>
+        <w:spacing w:line="240" w:lineRule="auto"/>
+        <w:jc w:val="left"/>
+        <w:rPr>
+          <w:rFonts w:ascii="Courier New" w:hAnsi="Courier New" w:cs="Courier New"/>
+          <w:sz w:val="22"/>
+          <w:szCs w:val="22"/>
+        </w:rPr>
+      </w:pPr>
+      <w:r>
+        <w:rPr>
+          <w:rFonts w:ascii="Courier New" w:hAnsi="Courier New" w:cs="Courier New"/>
+          <w:sz w:val="22"/>
+          <w:szCs w:val="22"/>
+        </w:rPr>
+        <w:t xml:space="preserve">CREATE TABLE </w:t>
+      </w:r>
+      <w:proofErr w:type="spellStart"/>
+      <w:r>
+        <w:rPr>
+          <w:rFonts w:ascii="Courier New" w:hAnsi="Courier New" w:cs="Courier New"/>
+          <w:sz w:val="22"/>
+          <w:szCs w:val="22"/>
+        </w:rPr>
+        <w:t>TipoCurso</w:t>
+      </w:r>
+      <w:proofErr w:type="spellEnd"/>
+      <w:r>
+        <w:rPr>
+          <w:rFonts w:ascii="Courier New" w:hAnsi="Courier New" w:cs="Courier New"/>
+          <w:sz w:val="22"/>
+          <w:szCs w:val="22"/>
+        </w:rPr>
+        <w:t xml:space="preserve"> (</w:t>
+      </w:r>
+    </w:p>
+    <w:p>
+      <w:pPr>
+        <w:autoSpaceDE w:val="0"/>
+        <w:autoSpaceDN w:val="0"/>
+        <w:adjustRightInd w:val="0"/>
+        <w:spacing w:line="240" w:lineRule="auto"/>
+        <w:jc w:val="left"/>
+        <w:rPr>
+          <w:rFonts w:ascii="Courier New" w:hAnsi="Courier New" w:cs="Courier New"/>
+          <w:sz w:val="22"/>
+          <w:szCs w:val="22"/>
+        </w:rPr>
+      </w:pPr>
+      <w:r>
+        <w:rPr>
+          <w:rFonts w:ascii="Courier New" w:hAnsi="Courier New" w:cs="Courier New"/>
+          <w:sz w:val="22"/>
+          <w:szCs w:val="22"/>
+        </w:rPr>
+        <w:t xml:space="preserve">    id_tipo INTEGER NOT NULL,</w:t>
+      </w:r>
+    </w:p>
+    <w:p>
+      <w:pPr>
+        <w:autoSpaceDE w:val="0"/>
+        <w:autoSpaceDN w:val="0"/>
+        <w:adjustRightInd w:val="0"/>
+        <w:spacing w:line="240" w:lineRule="auto"/>
+        <w:jc w:val="left"/>
+        <w:rPr>
+          <w:rFonts w:ascii="Courier New" w:hAnsi="Courier New" w:cs="Courier New"/>
+          <w:sz w:val="22"/>
+          <w:szCs w:val="22"/>
+        </w:rPr>
+      </w:pPr>
+      <w:r>
+        <w:rPr>
+          <w:rFonts w:ascii="Courier New" w:hAnsi="Courier New" w:cs="Courier New"/>
+          <w:sz w:val="22"/>
+          <w:szCs w:val="22"/>
+        </w:rPr>
+        <w:t xml:space="preserve">    descricao </w:t>
+      </w:r>
+      <w:proofErr w:type="gramStart"/>
+      <w:r>
+        <w:rPr>
+          <w:rFonts w:ascii="Courier New" w:hAnsi="Courier New" w:cs="Courier New"/>
+          <w:sz w:val="22"/>
+          <w:szCs w:val="22"/>
+        </w:rPr>
+        <w:t>VARCHAR(</w:t>
+      </w:r>
+      <w:proofErr w:type="gramEnd"/>
+      <w:r>
+        <w:rPr>
+          <w:rFonts w:ascii="Courier New" w:hAnsi="Courier New" w:cs="Courier New"/>
+          <w:sz w:val="22"/>
+          <w:szCs w:val="22"/>
+        </w:rPr>
+        <w:t>50) NOT NULL,</w:t>
+      </w:r>
+    </w:p>
+    <w:p>
+      <w:pPr>
+        <w:autoSpaceDE w:val="0"/>
+        <w:autoSpaceDN w:val="0"/>
+        <w:adjustRightInd w:val="0"/>
+        <w:spacing w:line="240" w:lineRule="auto"/>
+        <w:jc w:val="left"/>
+        <w:rPr>
+          <w:rFonts w:ascii="Courier New" w:hAnsi="Courier New" w:cs="Courier New"/>
+          <w:sz w:val="22"/>
+          <w:szCs w:val="22"/>
+        </w:rPr>
+      </w:pPr>
+      <w:r>
+        <w:rPr>
+          <w:rFonts w:ascii="Courier New" w:hAnsi="Courier New" w:cs="Courier New"/>
+          <w:sz w:val="22"/>
+          <w:szCs w:val="22"/>
+        </w:rPr>
+        <w:t xml:space="preserve">    PRIMARY KEY (id_tipo)</w:t>
+      </w:r>
+    </w:p>
+    <w:p>
+      <w:pPr>
+        <w:autoSpaceDE w:val="0"/>
+        <w:autoSpaceDN w:val="0"/>
+        <w:adjustRightInd w:val="0"/>
+        <w:spacing w:line="240" w:lineRule="auto"/>
+        <w:jc w:val="left"/>
+        <w:rPr>
+          <w:rFonts w:ascii="Courier New" w:hAnsi="Courier New" w:cs="Courier New"/>
+          <w:sz w:val="22"/>
+          <w:szCs w:val="22"/>
+        </w:rPr>
+      </w:pPr>
+      <w:r>
+        <w:rPr>
+          <w:rFonts w:ascii="Courier New" w:hAnsi="Courier New" w:cs="Courier New"/>
+          <w:sz w:val="22"/>
+          <w:szCs w:val="22"/>
+        </w:rPr>
+        <w:t>);</w:t>
+      </w:r>
+    </w:p>
+    <w:p>
+      <w:pPr>
+        <w:autoSpaceDE w:val="0"/>
+        <w:autoSpaceDN w:val="0"/>
+        <w:adjustRightInd w:val="0"/>
+        <w:spacing w:line="240" w:lineRule="auto"/>
+        <w:jc w:val="left"/>
+        <w:rPr>
+          <w:rFonts w:ascii="Courier New" w:hAnsi="Courier New" w:cs="Courier New"/>
+          <w:sz w:val="22"/>
+          <w:szCs w:val="22"/>
+        </w:rPr>
+      </w:pPr>
+    </w:p>
+    <w:p>
+      <w:pPr>
+        <w:autoSpaceDE w:val="0"/>
+        <w:autoSpaceDN w:val="0"/>
+        <w:adjustRightInd w:val="0"/>
+        <w:spacing w:line="240" w:lineRule="auto"/>
+        <w:jc w:val="left"/>
+        <w:rPr>
+          <w:rFonts w:ascii="Courier New" w:hAnsi="Courier New" w:cs="Courier New"/>
+          <w:sz w:val="22"/>
+          <w:szCs w:val="22"/>
+        </w:rPr>
+      </w:pPr>
+      <w:r>
+        <w:rPr>
+          <w:rFonts w:ascii="Courier New" w:hAnsi="Courier New" w:cs="Courier New"/>
+          <w:sz w:val="22"/>
+          <w:szCs w:val="22"/>
+        </w:rPr>
+        <w:t>CREATE TABLE Curso (</w:t>
+      </w:r>
+    </w:p>
+    <w:p>
+      <w:pPr>
+        <w:autoSpaceDE w:val="0"/>
+        <w:autoSpaceDN w:val="0"/>
+        <w:adjustRightInd w:val="0"/>
+        <w:spacing w:line="240" w:lineRule="auto"/>
+        <w:jc w:val="left"/>
+        <w:rPr>
+          <w:rFonts w:ascii="Courier New" w:hAnsi="Courier New" w:cs="Courier New"/>
+          <w:sz w:val="22"/>
+          <w:szCs w:val="22"/>
+        </w:rPr>
+      </w:pPr>
+      <w:r>
+        <w:rPr>
+          <w:rFonts w:ascii="Courier New" w:hAnsi="Courier New" w:cs="Courier New"/>
+          <w:sz w:val="22"/>
+          <w:szCs w:val="22"/>
+        </w:rPr>
+        <w:t xml:space="preserve">    </w:t>
+      </w:r>
+      <w:proofErr w:type="spellStart"/>
+      <w:r>
+        <w:rPr>
+          <w:rFonts w:ascii="Courier New" w:hAnsi="Courier New" w:cs="Courier New"/>
+          <w:sz w:val="22"/>
+          <w:szCs w:val="22"/>
+        </w:rPr>
+        <w:t>id_Curso</w:t>
+      </w:r>
+      <w:proofErr w:type="spellEnd"/>
+      <w:r>
+        <w:rPr>
+          <w:rFonts w:ascii="Courier New" w:hAnsi="Courier New" w:cs="Courier New"/>
+          <w:sz w:val="22"/>
+          <w:szCs w:val="22"/>
+        </w:rPr>
+        <w:t xml:space="preserve"> INTEGER NOT NULL,</w:t>
+      </w:r>
+    </w:p>
+    <w:p>
+      <w:pPr>
+        <w:autoSpaceDE w:val="0"/>
+        <w:autoSpaceDN w:val="0"/>
+        <w:adjustRightInd w:val="0"/>
+        <w:spacing w:line="240" w:lineRule="auto"/>
+        <w:jc w:val="left"/>
+        <w:rPr>
+          <w:rFonts w:ascii="Courier New" w:hAnsi="Courier New" w:cs="Courier New"/>
+          <w:sz w:val="22"/>
+          <w:szCs w:val="22"/>
+        </w:rPr>
+      </w:pPr>
+      <w:r>
+        <w:rPr>
+          <w:rFonts w:ascii="Courier New" w:hAnsi="Courier New" w:cs="Courier New"/>
+          <w:sz w:val="22"/>
+          <w:szCs w:val="22"/>
+        </w:rPr>
+        <w:t xml:space="preserve">    Sigla </w:t>
+      </w:r>
+      <w:proofErr w:type="gramStart"/>
+      <w:r>
+        <w:rPr>
+          <w:rFonts w:ascii="Courier New" w:hAnsi="Courier New" w:cs="Courier New"/>
+          <w:sz w:val="22"/>
+          <w:szCs w:val="22"/>
+        </w:rPr>
+        <w:t>VARCHAR(</w:t>
+      </w:r>
+      <w:proofErr w:type="gramEnd"/>
+      <w:r>
+        <w:rPr>
+          <w:rFonts w:ascii="Courier New" w:hAnsi="Courier New" w:cs="Courier New"/>
+          <w:sz w:val="22"/>
+          <w:szCs w:val="22"/>
+        </w:rPr>
+        <w:t>6) NOT NULL,</w:t>
+      </w:r>
+    </w:p>
+    <w:p>
+      <w:pPr>
+        <w:autoSpaceDE w:val="0"/>
+        <w:autoSpaceDN w:val="0"/>
+        <w:adjustRightInd w:val="0"/>
+        <w:spacing w:line="240" w:lineRule="auto"/>
+        <w:jc w:val="left"/>
+        <w:rPr>
+          <w:rFonts w:ascii="Courier New" w:hAnsi="Courier New" w:cs="Courier New"/>
+          <w:sz w:val="22"/>
+          <w:szCs w:val="22"/>
+        </w:rPr>
+      </w:pPr>
+      <w:r>
+        <w:rPr>
+          <w:rFonts w:ascii="Courier New" w:hAnsi="Courier New" w:cs="Courier New"/>
+          <w:sz w:val="22"/>
+          <w:szCs w:val="22"/>
+        </w:rPr>
+        <w:t xml:space="preserve">    nome </w:t>
+      </w:r>
+      <w:proofErr w:type="gramStart"/>
+      <w:r>
+        <w:rPr>
+          <w:rFonts w:ascii="Courier New" w:hAnsi="Courier New" w:cs="Courier New"/>
+          <w:sz w:val="22"/>
+          <w:szCs w:val="22"/>
+        </w:rPr>
+        <w:t>VARCHAR(</w:t>
+      </w:r>
+      <w:proofErr w:type="gramEnd"/>
+      <w:r>
+        <w:rPr>
+          <w:rFonts w:ascii="Courier New" w:hAnsi="Courier New" w:cs="Courier New"/>
+          <w:sz w:val="22"/>
+          <w:szCs w:val="22"/>
+        </w:rPr>
+        <w:t>50) NOT NULL,</w:t>
+      </w:r>
+    </w:p>
+    <w:p>
+      <w:pPr>
+        <w:autoSpaceDE w:val="0"/>
+        <w:autoSpaceDN w:val="0"/>
+        <w:adjustRightInd w:val="0"/>
+        <w:spacing w:line="240" w:lineRule="auto"/>
+        <w:jc w:val="left"/>
+        <w:rPr>
+          <w:rFonts w:ascii="Courier New" w:hAnsi="Courier New" w:cs="Courier New"/>
+          <w:sz w:val="22"/>
+          <w:szCs w:val="22"/>
+        </w:rPr>
+      </w:pPr>
+      <w:r>
+        <w:rPr>
+          <w:rFonts w:ascii="Courier New" w:hAnsi="Courier New" w:cs="Courier New"/>
+          <w:sz w:val="22"/>
+          <w:szCs w:val="22"/>
+        </w:rPr>
+        <w:t xml:space="preserve">    id_tipo INTEGER NOT NULL,</w:t>
+      </w:r>
+    </w:p>
+    <w:p>
+      <w:pPr>
+        <w:autoSpaceDE w:val="0"/>
+        <w:autoSpaceDN w:val="0"/>
+        <w:adjustRightInd w:val="0"/>
+        <w:spacing w:line="240" w:lineRule="auto"/>
+        <w:jc w:val="left"/>
+        <w:rPr>
+          <w:rFonts w:ascii="Courier New" w:hAnsi="Courier New" w:cs="Courier New"/>
+          <w:sz w:val="22"/>
+          <w:szCs w:val="22"/>
+        </w:rPr>
+      </w:pPr>
+      <w:r>
+        <w:rPr>
+          <w:rFonts w:ascii="Courier New" w:hAnsi="Courier New" w:cs="Courier New"/>
+          <w:sz w:val="22"/>
+          <w:szCs w:val="22"/>
+        </w:rPr>
+        <w:t xml:space="preserve">    PRIMARY KEY (</w:t>
+      </w:r>
+      <w:proofErr w:type="spellStart"/>
+      <w:r>
+        <w:rPr>
+          <w:rFonts w:ascii="Courier New" w:hAnsi="Courier New" w:cs="Courier New"/>
+          <w:sz w:val="22"/>
+          <w:szCs w:val="22"/>
+        </w:rPr>
+        <w:t>id_Curso</w:t>
+      </w:r>
+      <w:proofErr w:type="spellEnd"/>
+      <w:r>
+        <w:rPr>
+          <w:rFonts w:ascii="Courier New" w:hAnsi="Courier New" w:cs="Courier New"/>
+          <w:sz w:val="22"/>
+          <w:szCs w:val="22"/>
+        </w:rPr>
+        <w:t>)</w:t>
+      </w:r>
+    </w:p>
+    <w:p>
+      <w:pPr>
+        <w:autoSpaceDE w:val="0"/>
+        <w:autoSpaceDN w:val="0"/>
+        <w:adjustRightInd w:val="0"/>
+        <w:spacing w:line="240" w:lineRule="auto"/>
+        <w:jc w:val="left"/>
+        <w:rPr>
+          <w:rFonts w:ascii="Courier New" w:hAnsi="Courier New" w:cs="Courier New"/>
+          <w:sz w:val="22"/>
+          <w:szCs w:val="22"/>
+        </w:rPr>
+      </w:pPr>
+      <w:r>
+        <w:rPr>
+          <w:rFonts w:ascii="Courier New" w:hAnsi="Courier New" w:cs="Courier New"/>
+          <w:sz w:val="22"/>
+          <w:szCs w:val="22"/>
+        </w:rPr>
+        <w:t>);</w:t>
+      </w:r>
+    </w:p>
+    <w:p>
+      <w:pPr>
+        <w:autoSpaceDE w:val="0"/>
+        <w:autoSpaceDN w:val="0"/>
+        <w:adjustRightInd w:val="0"/>
+        <w:spacing w:line="240" w:lineRule="auto"/>
+        <w:jc w:val="left"/>
+        <w:rPr>
+          <w:rFonts w:ascii="Courier New" w:hAnsi="Courier New" w:cs="Courier New"/>
+          <w:sz w:val="22"/>
+          <w:szCs w:val="22"/>
+        </w:rPr>
+      </w:pPr>
+    </w:p>
+    <w:p>
+      <w:pPr>
+        <w:autoSpaceDE w:val="0"/>
+        <w:autoSpaceDN w:val="0"/>
+        <w:adjustRightInd w:val="0"/>
+        <w:spacing w:line="240" w:lineRule="auto"/>
+        <w:jc w:val="left"/>
+        <w:rPr>
+          <w:rFonts w:ascii="Courier New" w:hAnsi="Courier New" w:cs="Courier New"/>
+          <w:sz w:val="22"/>
+          <w:szCs w:val="22"/>
+        </w:rPr>
+      </w:pPr>
+      <w:r>
+        <w:rPr>
+          <w:rFonts w:ascii="Courier New" w:hAnsi="Courier New" w:cs="Courier New"/>
+          <w:sz w:val="22"/>
+          <w:szCs w:val="22"/>
+        </w:rPr>
+        <w:t>CREATE TABLE Disciplina (</w:t>
+      </w:r>
+    </w:p>
+    <w:p>
+      <w:pPr>
+        <w:autoSpaceDE w:val="0"/>
+        <w:autoSpaceDN w:val="0"/>
+        <w:adjustRightInd w:val="0"/>
+        <w:spacing w:line="240" w:lineRule="auto"/>
+        <w:jc w:val="left"/>
+        <w:rPr>
+          <w:rFonts w:ascii="Courier New" w:hAnsi="Courier New" w:cs="Courier New"/>
+          <w:sz w:val="22"/>
+          <w:szCs w:val="22"/>
+        </w:rPr>
+      </w:pPr>
+      <w:r>
+        <w:rPr>
+          <w:rFonts w:ascii="Courier New" w:hAnsi="Courier New" w:cs="Courier New"/>
+          <w:sz w:val="22"/>
+          <w:szCs w:val="22"/>
+        </w:rPr>
+        <w:t xml:space="preserve">    </w:t>
+      </w:r>
+      <w:proofErr w:type="spellStart"/>
+      <w:r>
+        <w:rPr>
+          <w:rFonts w:ascii="Courier New" w:hAnsi="Courier New" w:cs="Courier New"/>
+          <w:sz w:val="22"/>
+          <w:szCs w:val="22"/>
+        </w:rPr>
+        <w:t>id_Disciplina</w:t>
+      </w:r>
+      <w:proofErr w:type="spellEnd"/>
+      <w:r>
+        <w:rPr>
+          <w:rFonts w:ascii="Courier New" w:hAnsi="Courier New" w:cs="Courier New"/>
+          <w:sz w:val="22"/>
+          <w:szCs w:val="22"/>
+        </w:rPr>
+        <w:t xml:space="preserve"> INTEGER NOT NULL,</w:t>
+      </w:r>
+    </w:p>
+    <w:p>
+      <w:pPr>
+        <w:autoSpaceDE w:val="0"/>
+        <w:autoSpaceDN w:val="0"/>
+        <w:adjustRightInd w:val="0"/>
+        <w:spacing w:line="240" w:lineRule="auto"/>
+        <w:jc w:val="left"/>
+        <w:rPr>
+          <w:rFonts w:ascii="Courier New" w:hAnsi="Courier New" w:cs="Courier New"/>
+          <w:sz w:val="22"/>
+          <w:szCs w:val="22"/>
+        </w:rPr>
+      </w:pPr>
+      <w:r>
+        <w:rPr>
+          <w:rFonts w:ascii="Courier New" w:hAnsi="Courier New" w:cs="Courier New"/>
+          <w:sz w:val="22"/>
+          <w:szCs w:val="22"/>
+        </w:rPr>
+        <w:t xml:space="preserve">    sigla </w:t>
+      </w:r>
+      <w:proofErr w:type="gramStart"/>
+      <w:r>
+        <w:rPr>
+          <w:rFonts w:ascii="Courier New" w:hAnsi="Courier New" w:cs="Courier New"/>
+          <w:sz w:val="22"/>
+          <w:szCs w:val="22"/>
+        </w:rPr>
+        <w:t>VARCHAR(</w:t>
+      </w:r>
+      <w:proofErr w:type="gramEnd"/>
+      <w:r>
+        <w:rPr>
+          <w:rFonts w:ascii="Courier New" w:hAnsi="Courier New" w:cs="Courier New"/>
+          <w:sz w:val="22"/>
+          <w:szCs w:val="22"/>
+        </w:rPr>
+        <w:t>4) NOT NULL,</w:t>
+      </w:r>
+    </w:p>
+    <w:p>
+      <w:pPr>
+        <w:autoSpaceDE w:val="0"/>
+        <w:autoSpaceDN w:val="0"/>
+        <w:adjustRightInd w:val="0"/>
+        <w:spacing w:line="240" w:lineRule="auto"/>
+        <w:jc w:val="left"/>
+        <w:rPr>
+          <w:rFonts w:ascii="Courier New" w:hAnsi="Courier New" w:cs="Courier New"/>
+          <w:sz w:val="22"/>
+          <w:szCs w:val="22"/>
+        </w:rPr>
+      </w:pPr>
+      <w:r>
+        <w:rPr>
+          <w:rFonts w:ascii="Courier New" w:hAnsi="Courier New" w:cs="Courier New"/>
+          <w:sz w:val="22"/>
+          <w:szCs w:val="22"/>
+        </w:rPr>
+        <w:t xml:space="preserve">    descricao </w:t>
+      </w:r>
+      <w:proofErr w:type="gramStart"/>
+      <w:r>
+        <w:rPr>
+          <w:rFonts w:ascii="Courier New" w:hAnsi="Courier New" w:cs="Courier New"/>
+          <w:sz w:val="22"/>
+          <w:szCs w:val="22"/>
+        </w:rPr>
+        <w:t>VARCHAR(</w:t>
+      </w:r>
+      <w:proofErr w:type="gramEnd"/>
+      <w:r>
+        <w:rPr>
+          <w:rFonts w:ascii="Courier New" w:hAnsi="Courier New" w:cs="Courier New"/>
+          <w:sz w:val="22"/>
+          <w:szCs w:val="22"/>
+        </w:rPr>
+        <w:t>50) NOT NULL,</w:t>
+      </w:r>
+    </w:p>
+    <w:p>
+      <w:pPr>
+        <w:autoSpaceDE w:val="0"/>
+        <w:autoSpaceDN w:val="0"/>
+        <w:adjustRightInd w:val="0"/>
+        <w:spacing w:line="240" w:lineRule="auto"/>
+        <w:jc w:val="left"/>
+        <w:rPr>
+          <w:rFonts w:ascii="Courier New" w:hAnsi="Courier New" w:cs="Courier New"/>
+          <w:sz w:val="22"/>
+          <w:szCs w:val="22"/>
+        </w:rPr>
+      </w:pPr>
+      <w:r>
+        <w:rPr>
+          <w:rFonts w:ascii="Courier New" w:hAnsi="Courier New" w:cs="Courier New"/>
+          <w:sz w:val="22"/>
+          <w:szCs w:val="22"/>
+        </w:rPr>
+        <w:t xml:space="preserve">    PRIMARY KEY (</w:t>
+      </w:r>
+      <w:proofErr w:type="spellStart"/>
+      <w:r>
+        <w:rPr>
+          <w:rFonts w:ascii="Courier New" w:hAnsi="Courier New" w:cs="Courier New"/>
+          <w:sz w:val="22"/>
+          <w:szCs w:val="22"/>
+        </w:rPr>
+        <w:t>id_Disciplina</w:t>
+      </w:r>
+      <w:proofErr w:type="spellEnd"/>
+      <w:r>
+        <w:rPr>
+          <w:rFonts w:ascii="Courier New" w:hAnsi="Courier New" w:cs="Courier New"/>
+          <w:sz w:val="22"/>
+          <w:szCs w:val="22"/>
+        </w:rPr>
+        <w:t>)</w:t>
+      </w:r>
+    </w:p>
+    <w:p>
+      <w:pPr>
+        <w:autoSpaceDE w:val="0"/>
+        <w:autoSpaceDN w:val="0"/>
+        <w:adjustRightInd w:val="0"/>
+        <w:spacing w:line="240" w:lineRule="auto"/>
+        <w:jc w:val="left"/>
+        <w:rPr>
+          <w:rFonts w:ascii="Courier New" w:hAnsi="Courier New" w:cs="Courier New"/>
+          <w:sz w:val="22"/>
+          <w:szCs w:val="22"/>
+        </w:rPr>
+      </w:pPr>
+      <w:r>
+        <w:rPr>
+          <w:rFonts w:ascii="Courier New" w:hAnsi="Courier New" w:cs="Courier New"/>
+          <w:sz w:val="22"/>
+          <w:szCs w:val="22"/>
+        </w:rPr>
+        <w:t>);</w:t>
+      </w:r>
+    </w:p>
+    <w:p>
+      <w:pPr>
+        <w:autoSpaceDE w:val="0"/>
+        <w:autoSpaceDN w:val="0"/>
+        <w:adjustRightInd w:val="0"/>
+        <w:spacing w:line="240" w:lineRule="auto"/>
+        <w:jc w:val="left"/>
+        <w:rPr>
+          <w:rFonts w:ascii="Courier New" w:hAnsi="Courier New" w:cs="Courier New"/>
+          <w:sz w:val="22"/>
+          <w:szCs w:val="22"/>
+        </w:rPr>
+      </w:pPr>
+    </w:p>
+    <w:p>
+      <w:pPr>
+        <w:autoSpaceDE w:val="0"/>
+        <w:autoSpaceDN w:val="0"/>
+        <w:adjustRightInd w:val="0"/>
+        <w:spacing w:line="240" w:lineRule="auto"/>
+        <w:jc w:val="left"/>
+        <w:rPr>
+          <w:rFonts w:ascii="Courier New" w:hAnsi="Courier New" w:cs="Courier New"/>
+          <w:sz w:val="22"/>
+          <w:szCs w:val="22"/>
+        </w:rPr>
+      </w:pPr>
+    </w:p>
+    <w:p>
+      <w:pPr>
+        <w:autoSpaceDE w:val="0"/>
+        <w:autoSpaceDN w:val="0"/>
+        <w:adjustRightInd w:val="0"/>
+        <w:spacing w:line="240" w:lineRule="auto"/>
+        <w:jc w:val="left"/>
+        <w:rPr>
+          <w:rFonts w:ascii="Courier New" w:hAnsi="Courier New" w:cs="Courier New"/>
+          <w:sz w:val="22"/>
+          <w:szCs w:val="22"/>
+        </w:rPr>
+      </w:pPr>
+    </w:p>
+    <w:p>
+      <w:pPr>
+        <w:autoSpaceDE w:val="0"/>
+        <w:autoSpaceDN w:val="0"/>
+        <w:adjustRightInd w:val="0"/>
+        <w:spacing w:line="240" w:lineRule="auto"/>
+        <w:jc w:val="left"/>
+        <w:rPr>
+          <w:rFonts w:ascii="Courier New" w:hAnsi="Courier New" w:cs="Courier New"/>
+          <w:sz w:val="22"/>
+          <w:szCs w:val="22"/>
+        </w:rPr>
+      </w:pPr>
+    </w:p>
+    <w:p>
+      <w:pPr>
+        <w:autoSpaceDE w:val="0"/>
+        <w:autoSpaceDN w:val="0"/>
+        <w:adjustRightInd w:val="0"/>
+        <w:spacing w:line="240" w:lineRule="auto"/>
+        <w:jc w:val="left"/>
+        <w:rPr>
+          <w:rFonts w:ascii="Courier New" w:hAnsi="Courier New" w:cs="Courier New"/>
+          <w:sz w:val="22"/>
+          <w:szCs w:val="22"/>
+        </w:rPr>
+      </w:pPr>
+    </w:p>
+    <w:p>
+      <w:pPr>
+        <w:autoSpaceDE w:val="0"/>
+        <w:autoSpaceDN w:val="0"/>
+        <w:adjustRightInd w:val="0"/>
+        <w:spacing w:line="240" w:lineRule="auto"/>
+        <w:jc w:val="left"/>
+        <w:rPr>
+          <w:rFonts w:ascii="Courier New" w:hAnsi="Courier New" w:cs="Courier New"/>
+          <w:sz w:val="22"/>
+          <w:szCs w:val="22"/>
+        </w:rPr>
+      </w:pPr>
+      <w:r>
+        <w:rPr>
+          <w:rFonts w:ascii="Courier New" w:hAnsi="Courier New" w:cs="Courier New"/>
+          <w:sz w:val="22"/>
+          <w:szCs w:val="22"/>
+        </w:rPr>
+        <w:lastRenderedPageBreak/>
+        <w:t>CREATE TABLE Professor (</w:t>
+      </w:r>
+    </w:p>
+    <w:p>
+      <w:pPr>
+        <w:autoSpaceDE w:val="0"/>
+        <w:autoSpaceDN w:val="0"/>
+        <w:adjustRightInd w:val="0"/>
+        <w:spacing w:line="240" w:lineRule="auto"/>
+        <w:jc w:val="left"/>
+        <w:rPr>
+          <w:rFonts w:ascii="Courier New" w:hAnsi="Courier New" w:cs="Courier New"/>
+          <w:sz w:val="22"/>
+          <w:szCs w:val="22"/>
+        </w:rPr>
+      </w:pPr>
+      <w:r>
+        <w:rPr>
+          <w:rFonts w:ascii="Courier New" w:hAnsi="Courier New" w:cs="Courier New"/>
+          <w:sz w:val="22"/>
+          <w:szCs w:val="22"/>
+        </w:rPr>
+        <w:t xml:space="preserve">    </w:t>
+      </w:r>
+      <w:proofErr w:type="spellStart"/>
+      <w:r>
+        <w:rPr>
+          <w:rFonts w:ascii="Courier New" w:hAnsi="Courier New" w:cs="Courier New"/>
+          <w:sz w:val="22"/>
+          <w:szCs w:val="22"/>
+        </w:rPr>
+        <w:t>id_Professor</w:t>
+      </w:r>
+      <w:proofErr w:type="spellEnd"/>
+      <w:r>
+        <w:rPr>
+          <w:rFonts w:ascii="Courier New" w:hAnsi="Courier New" w:cs="Courier New"/>
+          <w:sz w:val="22"/>
+          <w:szCs w:val="22"/>
+        </w:rPr>
+        <w:t xml:space="preserve"> INTEGER NOT NULL,</w:t>
+      </w:r>
+    </w:p>
+    <w:p>
+      <w:pPr>
+        <w:autoSpaceDE w:val="0"/>
+        <w:autoSpaceDN w:val="0"/>
+        <w:adjustRightInd w:val="0"/>
+        <w:spacing w:line="240" w:lineRule="auto"/>
+        <w:jc w:val="left"/>
+        <w:rPr>
+          <w:rFonts w:ascii="Courier New" w:hAnsi="Courier New" w:cs="Courier New"/>
+          <w:sz w:val="22"/>
+          <w:szCs w:val="22"/>
+        </w:rPr>
+      </w:pPr>
+      <w:r>
+        <w:rPr>
+          <w:rFonts w:ascii="Courier New" w:hAnsi="Courier New" w:cs="Courier New"/>
+          <w:sz w:val="22"/>
+          <w:szCs w:val="22"/>
+        </w:rPr>
+        <w:t xml:space="preserve">    nome </w:t>
+      </w:r>
+      <w:proofErr w:type="gramStart"/>
+      <w:r>
+        <w:rPr>
+          <w:rFonts w:ascii="Courier New" w:hAnsi="Courier New" w:cs="Courier New"/>
+          <w:sz w:val="22"/>
+          <w:szCs w:val="22"/>
+        </w:rPr>
+        <w:t>VARCHAR(</w:t>
+      </w:r>
+      <w:proofErr w:type="gramEnd"/>
+      <w:r>
+        <w:rPr>
+          <w:rFonts w:ascii="Courier New" w:hAnsi="Courier New" w:cs="Courier New"/>
+          <w:sz w:val="22"/>
+          <w:szCs w:val="22"/>
+        </w:rPr>
+        <w:t>50) NOT NULL,</w:t>
+      </w:r>
+    </w:p>
+    <w:p>
+      <w:pPr>
+        <w:autoSpaceDE w:val="0"/>
+        <w:autoSpaceDN w:val="0"/>
+        <w:adjustRightInd w:val="0"/>
+        <w:spacing w:line="240" w:lineRule="auto"/>
+        <w:jc w:val="left"/>
+        <w:rPr>
+          <w:rFonts w:ascii="Courier New" w:hAnsi="Courier New" w:cs="Courier New"/>
+          <w:sz w:val="22"/>
+          <w:szCs w:val="22"/>
+        </w:rPr>
+      </w:pPr>
+      <w:r>
+        <w:rPr>
+          <w:rFonts w:ascii="Courier New" w:hAnsi="Courier New" w:cs="Courier New"/>
+          <w:sz w:val="22"/>
+          <w:szCs w:val="22"/>
+        </w:rPr>
+        <w:t xml:space="preserve">    rua </w:t>
+      </w:r>
+      <w:proofErr w:type="gramStart"/>
+      <w:r>
+        <w:rPr>
+          <w:rFonts w:ascii="Courier New" w:hAnsi="Courier New" w:cs="Courier New"/>
+          <w:sz w:val="22"/>
+          <w:szCs w:val="22"/>
+        </w:rPr>
+        <w:t>VARCHAR(</w:t>
+      </w:r>
+      <w:proofErr w:type="gramEnd"/>
+      <w:r>
+        <w:rPr>
+          <w:rFonts w:ascii="Courier New" w:hAnsi="Courier New" w:cs="Courier New"/>
+          <w:sz w:val="22"/>
+          <w:szCs w:val="22"/>
+        </w:rPr>
+        <w:t>50) NOT NULL,</w:t>
+      </w:r>
+    </w:p>
+    <w:p>
+      <w:pPr>
+        <w:autoSpaceDE w:val="0"/>
+        <w:autoSpaceDN w:val="0"/>
+        <w:adjustRightInd w:val="0"/>
+        <w:spacing w:line="240" w:lineRule="auto"/>
+        <w:jc w:val="left"/>
+        <w:rPr>
+          <w:rFonts w:ascii="Courier New" w:hAnsi="Courier New" w:cs="Courier New"/>
+          <w:sz w:val="22"/>
+          <w:szCs w:val="22"/>
+        </w:rPr>
+      </w:pPr>
+      <w:r>
+        <w:rPr>
+          <w:rFonts w:ascii="Courier New" w:hAnsi="Courier New" w:cs="Courier New"/>
+          <w:sz w:val="22"/>
+          <w:szCs w:val="22"/>
+        </w:rPr>
+        <w:t xml:space="preserve">    nPorta INTEGER NOT NULL,</w:t>
+      </w:r>
+    </w:p>
+    <w:p>
+      <w:pPr>
+        <w:autoSpaceDE w:val="0"/>
+        <w:autoSpaceDN w:val="0"/>
+        <w:adjustRightInd w:val="0"/>
+        <w:spacing w:line="240" w:lineRule="auto"/>
+        <w:jc w:val="left"/>
+        <w:rPr>
+          <w:rFonts w:ascii="Courier New" w:hAnsi="Courier New" w:cs="Courier New"/>
+          <w:sz w:val="22"/>
+          <w:szCs w:val="22"/>
+        </w:rPr>
+      </w:pPr>
+      <w:r>
+        <w:rPr>
+          <w:rFonts w:ascii="Courier New" w:hAnsi="Courier New" w:cs="Courier New"/>
+          <w:sz w:val="22"/>
+          <w:szCs w:val="22"/>
+        </w:rPr>
+        <w:t xml:space="preserve">    cPostal </w:t>
+      </w:r>
+      <w:proofErr w:type="gramStart"/>
+      <w:r>
+        <w:rPr>
+          <w:rFonts w:ascii="Courier New" w:hAnsi="Courier New" w:cs="Courier New"/>
+          <w:sz w:val="22"/>
+          <w:szCs w:val="22"/>
+        </w:rPr>
+        <w:t>VARCHAR(</w:t>
+      </w:r>
+      <w:proofErr w:type="gramEnd"/>
+      <w:r>
+        <w:rPr>
+          <w:rFonts w:ascii="Courier New" w:hAnsi="Courier New" w:cs="Courier New"/>
+          <w:sz w:val="22"/>
+          <w:szCs w:val="22"/>
+        </w:rPr>
+        <w:t>8) NOT NULL,</w:t>
+      </w:r>
+    </w:p>
+    <w:p>
+      <w:pPr>
+        <w:autoSpaceDE w:val="0"/>
+        <w:autoSpaceDN w:val="0"/>
+        <w:adjustRightInd w:val="0"/>
+        <w:spacing w:line="240" w:lineRule="auto"/>
+        <w:jc w:val="left"/>
+        <w:rPr>
+          <w:rFonts w:ascii="Courier New" w:hAnsi="Courier New" w:cs="Courier New"/>
+          <w:sz w:val="22"/>
+          <w:szCs w:val="22"/>
+        </w:rPr>
+      </w:pPr>
+      <w:r>
+        <w:rPr>
+          <w:rFonts w:ascii="Courier New" w:hAnsi="Courier New" w:cs="Courier New"/>
+          <w:sz w:val="22"/>
+          <w:szCs w:val="22"/>
+        </w:rPr>
+        <w:t xml:space="preserve">    telefone INTEGER NOT NULL,</w:t>
+      </w:r>
+    </w:p>
+    <w:p>
+      <w:pPr>
+        <w:autoSpaceDE w:val="0"/>
+        <w:autoSpaceDN w:val="0"/>
+        <w:adjustRightInd w:val="0"/>
+        <w:spacing w:line="240" w:lineRule="auto"/>
+        <w:jc w:val="left"/>
+        <w:rPr>
+          <w:rFonts w:ascii="Courier New" w:hAnsi="Courier New" w:cs="Courier New"/>
+          <w:sz w:val="22"/>
+          <w:szCs w:val="22"/>
+        </w:rPr>
+      </w:pPr>
+      <w:r>
+        <w:rPr>
+          <w:rFonts w:ascii="Courier New" w:hAnsi="Courier New" w:cs="Courier New"/>
+          <w:sz w:val="22"/>
+          <w:szCs w:val="22"/>
+        </w:rPr>
+        <w:t xml:space="preserve">    email </w:t>
+      </w:r>
+      <w:proofErr w:type="gramStart"/>
+      <w:r>
+        <w:rPr>
+          <w:rFonts w:ascii="Courier New" w:hAnsi="Courier New" w:cs="Courier New"/>
+          <w:sz w:val="22"/>
+          <w:szCs w:val="22"/>
+        </w:rPr>
+        <w:t>VARCHAR(</w:t>
+      </w:r>
+      <w:proofErr w:type="gramEnd"/>
+      <w:r>
+        <w:rPr>
+          <w:rFonts w:ascii="Courier New" w:hAnsi="Courier New" w:cs="Courier New"/>
+          <w:sz w:val="22"/>
+          <w:szCs w:val="22"/>
+        </w:rPr>
+        <w:t>50) NOT NULL,</w:t>
+      </w:r>
+    </w:p>
+    <w:p>
+      <w:pPr>
+        <w:autoSpaceDE w:val="0"/>
+        <w:autoSpaceDN w:val="0"/>
+        <w:adjustRightInd w:val="0"/>
+        <w:spacing w:line="240" w:lineRule="auto"/>
+        <w:jc w:val="left"/>
+        <w:rPr>
+          <w:rFonts w:ascii="Courier New" w:hAnsi="Courier New" w:cs="Courier New"/>
+          <w:sz w:val="22"/>
+          <w:szCs w:val="22"/>
+        </w:rPr>
+      </w:pPr>
+      <w:r>
+        <w:rPr>
+          <w:rFonts w:ascii="Courier New" w:hAnsi="Courier New" w:cs="Courier New"/>
+          <w:sz w:val="22"/>
+          <w:szCs w:val="22"/>
+        </w:rPr>
+        <w:t xml:space="preserve">    NIF INTEGER NOT NULL,</w:t>
+      </w:r>
+    </w:p>
+    <w:p>
+      <w:pPr>
+        <w:autoSpaceDE w:val="0"/>
+        <w:autoSpaceDN w:val="0"/>
+        <w:adjustRightInd w:val="0"/>
+        <w:spacing w:line="240" w:lineRule="auto"/>
+        <w:jc w:val="left"/>
+        <w:rPr>
+          <w:rFonts w:ascii="Courier New" w:hAnsi="Courier New" w:cs="Courier New"/>
+          <w:sz w:val="22"/>
+          <w:szCs w:val="22"/>
+        </w:rPr>
+      </w:pPr>
+      <w:r>
+        <w:rPr>
+          <w:rFonts w:ascii="Courier New" w:hAnsi="Courier New" w:cs="Courier New"/>
+          <w:sz w:val="22"/>
+          <w:szCs w:val="22"/>
+        </w:rPr>
+        <w:t xml:space="preserve">    PRIMARY KEY (</w:t>
+      </w:r>
+      <w:proofErr w:type="spellStart"/>
+      <w:r>
+        <w:rPr>
+          <w:rFonts w:ascii="Courier New" w:hAnsi="Courier New" w:cs="Courier New"/>
+          <w:sz w:val="22"/>
+          <w:szCs w:val="22"/>
+        </w:rPr>
+        <w:t>id_Professor</w:t>
+      </w:r>
+      <w:proofErr w:type="spellEnd"/>
+      <w:r>
+        <w:rPr>
+          <w:rFonts w:ascii="Courier New" w:hAnsi="Courier New" w:cs="Courier New"/>
+          <w:sz w:val="22"/>
+          <w:szCs w:val="22"/>
+        </w:rPr>
+        <w:t>)</w:t>
+      </w:r>
+    </w:p>
+    <w:p>
+      <w:pPr>
+        <w:autoSpaceDE w:val="0"/>
+        <w:autoSpaceDN w:val="0"/>
+        <w:adjustRightInd w:val="0"/>
+        <w:spacing w:line="240" w:lineRule="auto"/>
+        <w:jc w:val="left"/>
+        <w:rPr>
+          <w:rFonts w:ascii="Courier New" w:hAnsi="Courier New" w:cs="Courier New"/>
+          <w:sz w:val="22"/>
+          <w:szCs w:val="22"/>
+        </w:rPr>
+      </w:pPr>
+      <w:r>
+        <w:rPr>
+          <w:rFonts w:ascii="Courier New" w:hAnsi="Courier New" w:cs="Courier New"/>
+          <w:sz w:val="22"/>
+          <w:szCs w:val="22"/>
+        </w:rPr>
+        <w:t>);</w:t>
+      </w:r>
+    </w:p>
+    <w:p>
+      <w:pPr>
+        <w:autoSpaceDE w:val="0"/>
+        <w:autoSpaceDN w:val="0"/>
+        <w:adjustRightInd w:val="0"/>
+        <w:spacing w:line="240" w:lineRule="auto"/>
+        <w:jc w:val="left"/>
+        <w:rPr>
+          <w:rFonts w:ascii="Courier New" w:hAnsi="Courier New" w:cs="Courier New"/>
+          <w:sz w:val="22"/>
+          <w:szCs w:val="22"/>
+        </w:rPr>
+      </w:pPr>
+    </w:p>
+    <w:p>
+      <w:pPr>
+        <w:autoSpaceDE w:val="0"/>
+        <w:autoSpaceDN w:val="0"/>
+        <w:adjustRightInd w:val="0"/>
+        <w:spacing w:line="240" w:lineRule="auto"/>
+        <w:jc w:val="left"/>
+        <w:rPr>
+          <w:rFonts w:ascii="Courier New" w:hAnsi="Courier New" w:cs="Courier New"/>
+          <w:sz w:val="22"/>
+          <w:szCs w:val="22"/>
+        </w:rPr>
+      </w:pPr>
+      <w:r>
+        <w:rPr>
+          <w:rFonts w:ascii="Courier New" w:hAnsi="Courier New" w:cs="Courier New"/>
+          <w:sz w:val="22"/>
+          <w:szCs w:val="22"/>
+        </w:rPr>
+        <w:t xml:space="preserve">CREATE TABLE </w:t>
+      </w:r>
+      <w:proofErr w:type="spellStart"/>
+      <w:r>
+        <w:rPr>
+          <w:rFonts w:ascii="Courier New" w:hAnsi="Courier New" w:cs="Courier New"/>
+          <w:sz w:val="22"/>
+          <w:szCs w:val="22"/>
+        </w:rPr>
+        <w:t>Professor_Disciplina</w:t>
+      </w:r>
+      <w:proofErr w:type="spellEnd"/>
+      <w:r>
+        <w:rPr>
+          <w:rFonts w:ascii="Courier New" w:hAnsi="Courier New" w:cs="Courier New"/>
+          <w:sz w:val="22"/>
+          <w:szCs w:val="22"/>
+        </w:rPr>
+        <w:t xml:space="preserve"> (</w:t>
+      </w:r>
+    </w:p>
+    <w:p>
+      <w:pPr>
+        <w:autoSpaceDE w:val="0"/>
+        <w:autoSpaceDN w:val="0"/>
+        <w:adjustRightInd w:val="0"/>
+        <w:spacing w:line="240" w:lineRule="auto"/>
+        <w:jc w:val="left"/>
+        <w:rPr>
+          <w:rFonts w:ascii="Courier New" w:hAnsi="Courier New" w:cs="Courier New"/>
+          <w:sz w:val="22"/>
+          <w:szCs w:val="22"/>
+        </w:rPr>
+      </w:pPr>
+      <w:r>
+        <w:rPr>
+          <w:rFonts w:ascii="Courier New" w:hAnsi="Courier New" w:cs="Courier New"/>
+          <w:sz w:val="22"/>
+          <w:szCs w:val="22"/>
+        </w:rPr>
+        <w:t xml:space="preserve">    </w:t>
+      </w:r>
+      <w:proofErr w:type="spellStart"/>
+      <w:r>
+        <w:rPr>
+          <w:rFonts w:ascii="Courier New" w:hAnsi="Courier New" w:cs="Courier New"/>
+          <w:sz w:val="22"/>
+          <w:szCs w:val="22"/>
+        </w:rPr>
+        <w:t>id_Disciplina</w:t>
+      </w:r>
+      <w:proofErr w:type="spellEnd"/>
+      <w:r>
+        <w:rPr>
+          <w:rFonts w:ascii="Courier New" w:hAnsi="Courier New" w:cs="Courier New"/>
+          <w:sz w:val="22"/>
+          <w:szCs w:val="22"/>
+        </w:rPr>
+        <w:t xml:space="preserve"> INTEGER NOT NULL,</w:t>
+      </w:r>
+    </w:p>
+    <w:p>
+      <w:pPr>
+        <w:autoSpaceDE w:val="0"/>
+        <w:autoSpaceDN w:val="0"/>
+        <w:adjustRightInd w:val="0"/>
+        <w:spacing w:line="240" w:lineRule="auto"/>
+        <w:jc w:val="left"/>
+        <w:rPr>
+          <w:rFonts w:ascii="Courier New" w:hAnsi="Courier New" w:cs="Courier New"/>
+          <w:sz w:val="22"/>
+          <w:szCs w:val="22"/>
+        </w:rPr>
+      </w:pPr>
+      <w:r>
+        <w:rPr>
+          <w:rFonts w:ascii="Courier New" w:hAnsi="Courier New" w:cs="Courier New"/>
+          <w:sz w:val="22"/>
+          <w:szCs w:val="22"/>
+        </w:rPr>
+        <w:t xml:space="preserve">    id_professor INTEGER NOT NULL,</w:t>
+      </w:r>
+    </w:p>
+    <w:p>
+      <w:pPr>
+        <w:autoSpaceDE w:val="0"/>
+        <w:autoSpaceDN w:val="0"/>
+        <w:adjustRightInd w:val="0"/>
+        <w:spacing w:line="240" w:lineRule="auto"/>
+        <w:jc w:val="left"/>
+        <w:rPr>
+          <w:rFonts w:ascii="Courier New" w:hAnsi="Courier New" w:cs="Courier New"/>
+          <w:sz w:val="22"/>
+          <w:szCs w:val="22"/>
+        </w:rPr>
+      </w:pPr>
+      <w:r>
+        <w:rPr>
+          <w:rFonts w:ascii="Courier New" w:hAnsi="Courier New" w:cs="Courier New"/>
+          <w:sz w:val="22"/>
+          <w:szCs w:val="22"/>
+        </w:rPr>
+        <w:t xml:space="preserve">    PRIMARY KEY (</w:t>
+      </w:r>
+      <w:proofErr w:type="spellStart"/>
+      <w:r>
+        <w:rPr>
+          <w:rFonts w:ascii="Courier New" w:hAnsi="Courier New" w:cs="Courier New"/>
+          <w:sz w:val="22"/>
+          <w:szCs w:val="22"/>
+        </w:rPr>
+        <w:t>id_Disciplina</w:t>
+      </w:r>
+      <w:proofErr w:type="spellEnd"/>
+      <w:r>
+        <w:rPr>
+          <w:rFonts w:ascii="Courier New" w:hAnsi="Courier New" w:cs="Courier New"/>
+          <w:sz w:val="22"/>
+          <w:szCs w:val="22"/>
+        </w:rPr>
+        <w:t>, id_professor)</w:t>
+      </w:r>
+    </w:p>
+    <w:p>
+      <w:pPr>
+        <w:autoSpaceDE w:val="0"/>
+        <w:autoSpaceDN w:val="0"/>
+        <w:adjustRightInd w:val="0"/>
+        <w:spacing w:line="240" w:lineRule="auto"/>
+        <w:jc w:val="left"/>
+        <w:rPr>
+          <w:rFonts w:ascii="Courier New" w:hAnsi="Courier New" w:cs="Courier New"/>
+          <w:sz w:val="22"/>
+          <w:szCs w:val="22"/>
+        </w:rPr>
+      </w:pPr>
+      <w:r>
+        <w:rPr>
+          <w:rFonts w:ascii="Courier New" w:hAnsi="Courier New" w:cs="Courier New"/>
+          <w:sz w:val="22"/>
+          <w:szCs w:val="22"/>
+        </w:rPr>
+        <w:t>);</w:t>
+      </w:r>
+    </w:p>
+    <w:p>
+      <w:pPr>
+        <w:autoSpaceDE w:val="0"/>
+        <w:autoSpaceDN w:val="0"/>
+        <w:adjustRightInd w:val="0"/>
+        <w:spacing w:line="240" w:lineRule="auto"/>
+        <w:jc w:val="left"/>
+        <w:rPr>
+          <w:rFonts w:ascii="Courier New" w:hAnsi="Courier New" w:cs="Courier New"/>
+          <w:sz w:val="22"/>
+          <w:szCs w:val="22"/>
+        </w:rPr>
+      </w:pPr>
+    </w:p>
+    <w:p>
+      <w:pPr>
+        <w:autoSpaceDE w:val="0"/>
+        <w:autoSpaceDN w:val="0"/>
+        <w:adjustRightInd w:val="0"/>
+        <w:spacing w:line="240" w:lineRule="auto"/>
+        <w:jc w:val="left"/>
+        <w:rPr>
+          <w:rFonts w:ascii="Courier New" w:hAnsi="Courier New" w:cs="Courier New"/>
+          <w:sz w:val="22"/>
+          <w:szCs w:val="22"/>
+        </w:rPr>
+      </w:pPr>
+      <w:r>
+        <w:rPr>
+          <w:rFonts w:ascii="Courier New" w:hAnsi="Courier New" w:cs="Courier New"/>
+          <w:sz w:val="22"/>
+          <w:szCs w:val="22"/>
+        </w:rPr>
+        <w:t>CREATE TABLE Aluno (</w:t>
+      </w:r>
+    </w:p>
+    <w:p>
+      <w:pPr>
+        <w:autoSpaceDE w:val="0"/>
+        <w:autoSpaceDN w:val="0"/>
+        <w:adjustRightInd w:val="0"/>
+        <w:spacing w:line="240" w:lineRule="auto"/>
+        <w:jc w:val="left"/>
+        <w:rPr>
+          <w:rFonts w:ascii="Courier New" w:hAnsi="Courier New" w:cs="Courier New"/>
+          <w:sz w:val="22"/>
+          <w:szCs w:val="22"/>
+        </w:rPr>
+      </w:pPr>
+      <w:r>
+        <w:rPr>
+          <w:rFonts w:ascii="Courier New" w:hAnsi="Courier New" w:cs="Courier New"/>
+          <w:sz w:val="22"/>
+          <w:szCs w:val="22"/>
+        </w:rPr>
+        <w:t xml:space="preserve">    </w:t>
+      </w:r>
+      <w:proofErr w:type="spellStart"/>
+      <w:r>
+        <w:rPr>
+          <w:rFonts w:ascii="Courier New" w:hAnsi="Courier New" w:cs="Courier New"/>
+          <w:sz w:val="22"/>
+          <w:szCs w:val="22"/>
+        </w:rPr>
+        <w:t>num_Aluno</w:t>
+      </w:r>
+      <w:proofErr w:type="spellEnd"/>
+      <w:r>
+        <w:rPr>
+          <w:rFonts w:ascii="Courier New" w:hAnsi="Courier New" w:cs="Courier New"/>
+          <w:sz w:val="22"/>
+          <w:szCs w:val="22"/>
+        </w:rPr>
+        <w:t xml:space="preserve"> INTEGER NOT NULL,</w:t>
+      </w:r>
+    </w:p>
+    <w:p>
+      <w:pPr>
+        <w:autoSpaceDE w:val="0"/>
+        <w:autoSpaceDN w:val="0"/>
+        <w:adjustRightInd w:val="0"/>
+        <w:spacing w:line="240" w:lineRule="auto"/>
+        <w:jc w:val="left"/>
+        <w:rPr>
+          <w:rFonts w:ascii="Courier New" w:hAnsi="Courier New" w:cs="Courier New"/>
+          <w:sz w:val="22"/>
+          <w:szCs w:val="22"/>
+        </w:rPr>
+      </w:pPr>
+      <w:r>
+        <w:rPr>
+          <w:rFonts w:ascii="Courier New" w:hAnsi="Courier New" w:cs="Courier New"/>
+          <w:sz w:val="22"/>
+          <w:szCs w:val="22"/>
+        </w:rPr>
+        <w:t xml:space="preserve">    nome </w:t>
+      </w:r>
+      <w:proofErr w:type="gramStart"/>
+      <w:r>
+        <w:rPr>
+          <w:rFonts w:ascii="Courier New" w:hAnsi="Courier New" w:cs="Courier New"/>
+          <w:sz w:val="22"/>
+          <w:szCs w:val="22"/>
+        </w:rPr>
+        <w:t>VARCHAR(</w:t>
+      </w:r>
+      <w:proofErr w:type="gramEnd"/>
+      <w:r>
+        <w:rPr>
+          <w:rFonts w:ascii="Courier New" w:hAnsi="Courier New" w:cs="Courier New"/>
+          <w:sz w:val="22"/>
+          <w:szCs w:val="22"/>
+        </w:rPr>
+        <w:t>50) NOT NULL,</w:t>
+      </w:r>
+    </w:p>
+    <w:p>
+      <w:pPr>
+        <w:autoSpaceDE w:val="0"/>
+        <w:autoSpaceDN w:val="0"/>
+        <w:adjustRightInd w:val="0"/>
+        <w:spacing w:line="240" w:lineRule="auto"/>
+        <w:jc w:val="left"/>
+        <w:rPr>
+          <w:rFonts w:ascii="Courier New" w:hAnsi="Courier New" w:cs="Courier New"/>
+          <w:sz w:val="22"/>
+          <w:szCs w:val="22"/>
+        </w:rPr>
+      </w:pPr>
+      <w:r>
+        <w:rPr>
+          <w:rFonts w:ascii="Courier New" w:hAnsi="Courier New" w:cs="Courier New"/>
+          <w:sz w:val="22"/>
+          <w:szCs w:val="22"/>
+        </w:rPr>
+        <w:t xml:space="preserve">    data_nascimento DATE NOT NULL,</w:t>
+      </w:r>
+    </w:p>
+    <w:p>
+      <w:pPr>
+        <w:autoSpaceDE w:val="0"/>
+        <w:autoSpaceDN w:val="0"/>
+        <w:adjustRightInd w:val="0"/>
+        <w:spacing w:line="240" w:lineRule="auto"/>
+        <w:jc w:val="left"/>
+        <w:rPr>
+          <w:rFonts w:ascii="Courier New" w:hAnsi="Courier New" w:cs="Courier New"/>
+          <w:sz w:val="22"/>
+          <w:szCs w:val="22"/>
+        </w:rPr>
+      </w:pPr>
+      <w:r>
+        <w:rPr>
+          <w:rFonts w:ascii="Courier New" w:hAnsi="Courier New" w:cs="Courier New"/>
+          <w:sz w:val="22"/>
+          <w:szCs w:val="22"/>
+        </w:rPr>
+        <w:t xml:space="preserve">    id_curso INTEGER NOT NULL,</w:t>
+      </w:r>
+    </w:p>
+    <w:p>
+      <w:pPr>
+        <w:autoSpaceDE w:val="0"/>
+        <w:autoSpaceDN w:val="0"/>
+        <w:adjustRightInd w:val="0"/>
+        <w:spacing w:line="240" w:lineRule="auto"/>
+        <w:jc w:val="left"/>
+        <w:rPr>
+          <w:rFonts w:ascii="Courier New" w:hAnsi="Courier New" w:cs="Courier New"/>
+          <w:sz w:val="22"/>
+          <w:szCs w:val="22"/>
+        </w:rPr>
+      </w:pPr>
+      <w:r>
+        <w:rPr>
+          <w:rFonts w:ascii="Courier New" w:hAnsi="Courier New" w:cs="Courier New"/>
+          <w:sz w:val="22"/>
+          <w:szCs w:val="22"/>
+        </w:rPr>
+        <w:t xml:space="preserve">    rua </w:t>
+      </w:r>
+      <w:proofErr w:type="gramStart"/>
+      <w:r>
+        <w:rPr>
+          <w:rFonts w:ascii="Courier New" w:hAnsi="Courier New" w:cs="Courier New"/>
+          <w:sz w:val="22"/>
+          <w:szCs w:val="22"/>
+        </w:rPr>
+        <w:t>VARCHAR(</w:t>
+      </w:r>
+      <w:proofErr w:type="gramEnd"/>
+      <w:r>
+        <w:rPr>
+          <w:rFonts w:ascii="Courier New" w:hAnsi="Courier New" w:cs="Courier New"/>
+          <w:sz w:val="22"/>
+          <w:szCs w:val="22"/>
+        </w:rPr>
+        <w:t>50) NOT NULL,</w:t>
+      </w:r>
+    </w:p>
+    <w:p>
+      <w:pPr>
+        <w:autoSpaceDE w:val="0"/>
+        <w:autoSpaceDN w:val="0"/>
+        <w:adjustRightInd w:val="0"/>
+        <w:spacing w:line="240" w:lineRule="auto"/>
+        <w:jc w:val="left"/>
+        <w:rPr>
+          <w:rFonts w:ascii="Courier New" w:hAnsi="Courier New" w:cs="Courier New"/>
+          <w:sz w:val="22"/>
+          <w:szCs w:val="22"/>
+        </w:rPr>
+      </w:pPr>
+      <w:r>
+        <w:rPr>
+          <w:rFonts w:ascii="Courier New" w:hAnsi="Courier New" w:cs="Courier New"/>
+          <w:sz w:val="22"/>
+          <w:szCs w:val="22"/>
+        </w:rPr>
+        <w:t xml:space="preserve">    nPorta INTEGER NOT NULL,</w:t>
+      </w:r>
+    </w:p>
+    <w:p>
+      <w:pPr>
+        <w:autoSpaceDE w:val="0"/>
+        <w:autoSpaceDN w:val="0"/>
+        <w:adjustRightInd w:val="0"/>
+        <w:spacing w:line="240" w:lineRule="auto"/>
+        <w:jc w:val="left"/>
+        <w:rPr>
+          <w:rFonts w:ascii="Courier New" w:hAnsi="Courier New" w:cs="Courier New"/>
+          <w:sz w:val="22"/>
+          <w:szCs w:val="22"/>
+        </w:rPr>
+      </w:pPr>
+      <w:r>
+        <w:rPr>
+          <w:rFonts w:ascii="Courier New" w:hAnsi="Courier New" w:cs="Courier New"/>
+          <w:sz w:val="22"/>
+          <w:szCs w:val="22"/>
+        </w:rPr>
+        <w:t xml:space="preserve">    cPostal </w:t>
+      </w:r>
+      <w:proofErr w:type="gramStart"/>
+      <w:r>
+        <w:rPr>
+          <w:rFonts w:ascii="Courier New" w:hAnsi="Courier New" w:cs="Courier New"/>
+          <w:sz w:val="22"/>
+          <w:szCs w:val="22"/>
+        </w:rPr>
+        <w:t>VARCHAR(</w:t>
+      </w:r>
+      <w:proofErr w:type="gramEnd"/>
+      <w:r>
+        <w:rPr>
+          <w:rFonts w:ascii="Courier New" w:hAnsi="Courier New" w:cs="Courier New"/>
+          <w:sz w:val="22"/>
+          <w:szCs w:val="22"/>
+        </w:rPr>
+        <w:t>8) NOT NULL,</w:t>
+      </w:r>
+    </w:p>
+    <w:p>
+      <w:pPr>
+        <w:autoSpaceDE w:val="0"/>
+        <w:autoSpaceDN w:val="0"/>
+        <w:adjustRightInd w:val="0"/>
+        <w:spacing w:line="240" w:lineRule="auto"/>
+        <w:jc w:val="left"/>
+        <w:rPr>
+          <w:rFonts w:ascii="Courier New" w:hAnsi="Courier New" w:cs="Courier New"/>
+          <w:sz w:val="22"/>
+          <w:szCs w:val="22"/>
+        </w:rPr>
+      </w:pPr>
+      <w:r>
+        <w:rPr>
+          <w:rFonts w:ascii="Courier New" w:hAnsi="Courier New" w:cs="Courier New"/>
+          <w:sz w:val="22"/>
+          <w:szCs w:val="22"/>
+        </w:rPr>
+        <w:t xml:space="preserve">    telefone INTEGER NOT NULL,</w:t>
+      </w:r>
+    </w:p>
+    <w:p>
+      <w:pPr>
+        <w:autoSpaceDE w:val="0"/>
+        <w:autoSpaceDN w:val="0"/>
+        <w:adjustRightInd w:val="0"/>
+        <w:spacing w:line="240" w:lineRule="auto"/>
+        <w:jc w:val="left"/>
+        <w:rPr>
+          <w:rFonts w:ascii="Courier New" w:hAnsi="Courier New" w:cs="Courier New"/>
+          <w:sz w:val="22"/>
+          <w:szCs w:val="22"/>
+        </w:rPr>
+      </w:pPr>
+      <w:r>
+        <w:rPr>
+          <w:rFonts w:ascii="Courier New" w:hAnsi="Courier New" w:cs="Courier New"/>
+          <w:sz w:val="22"/>
+          <w:szCs w:val="22"/>
+        </w:rPr>
+        <w:t xml:space="preserve">    email </w:t>
+      </w:r>
+      <w:proofErr w:type="gramStart"/>
+      <w:r>
+        <w:rPr>
+          <w:rFonts w:ascii="Courier New" w:hAnsi="Courier New" w:cs="Courier New"/>
+          <w:sz w:val="22"/>
+          <w:szCs w:val="22"/>
+        </w:rPr>
+        <w:t>VARCHAR(</w:t>
+      </w:r>
+      <w:proofErr w:type="gramEnd"/>
+      <w:r>
+        <w:rPr>
+          <w:rFonts w:ascii="Courier New" w:hAnsi="Courier New" w:cs="Courier New"/>
+          <w:sz w:val="22"/>
+          <w:szCs w:val="22"/>
+        </w:rPr>
+        <w:t>50) NOT NULL,</w:t>
+      </w:r>
+    </w:p>
+    <w:p>
+      <w:pPr>
+        <w:autoSpaceDE w:val="0"/>
+        <w:autoSpaceDN w:val="0"/>
+        <w:adjustRightInd w:val="0"/>
+        <w:spacing w:line="240" w:lineRule="auto"/>
+        <w:jc w:val="left"/>
+        <w:rPr>
+          <w:rFonts w:ascii="Courier New" w:hAnsi="Courier New" w:cs="Courier New"/>
+          <w:sz w:val="22"/>
+          <w:szCs w:val="22"/>
+        </w:rPr>
+      </w:pPr>
+      <w:r>
+        <w:rPr>
+          <w:rFonts w:ascii="Courier New" w:hAnsi="Courier New" w:cs="Courier New"/>
+          <w:sz w:val="22"/>
+          <w:szCs w:val="22"/>
+        </w:rPr>
+        <w:t xml:space="preserve">    NIF INTEGER NOT NULL,</w:t>
+      </w:r>
+    </w:p>
+    <w:p>
+      <w:pPr>
+        <w:autoSpaceDE w:val="0"/>
+        <w:autoSpaceDN w:val="0"/>
+        <w:adjustRightInd w:val="0"/>
+        <w:spacing w:line="240" w:lineRule="auto"/>
+        <w:jc w:val="left"/>
+        <w:rPr>
+          <w:rFonts w:ascii="Courier New" w:hAnsi="Courier New" w:cs="Courier New"/>
+          <w:sz w:val="22"/>
+          <w:szCs w:val="22"/>
+        </w:rPr>
+      </w:pPr>
+      <w:r>
+        <w:rPr>
+          <w:rFonts w:ascii="Courier New" w:hAnsi="Courier New" w:cs="Courier New"/>
+          <w:sz w:val="22"/>
+          <w:szCs w:val="22"/>
+        </w:rPr>
+        <w:t xml:space="preserve">    PRIMARY KEY (</w:t>
+      </w:r>
+      <w:proofErr w:type="spellStart"/>
+      <w:r>
+        <w:rPr>
+          <w:rFonts w:ascii="Courier New" w:hAnsi="Courier New" w:cs="Courier New"/>
+          <w:sz w:val="22"/>
+          <w:szCs w:val="22"/>
+        </w:rPr>
+        <w:t>num_Aluno</w:t>
+      </w:r>
+      <w:proofErr w:type="spellEnd"/>
+      <w:r>
+        <w:rPr>
+          <w:rFonts w:ascii="Courier New" w:hAnsi="Courier New" w:cs="Courier New"/>
+          <w:sz w:val="22"/>
+          <w:szCs w:val="22"/>
+        </w:rPr>
+        <w:t>)</w:t>
+      </w:r>
+    </w:p>
+    <w:p>
+      <w:pPr>
+        <w:autoSpaceDE w:val="0"/>
+        <w:autoSpaceDN w:val="0"/>
+        <w:adjustRightInd w:val="0"/>
+        <w:spacing w:line="240" w:lineRule="auto"/>
+        <w:jc w:val="left"/>
+        <w:rPr>
+          <w:rFonts w:ascii="Courier New" w:hAnsi="Courier New" w:cs="Courier New"/>
+          <w:sz w:val="22"/>
+          <w:szCs w:val="22"/>
+        </w:rPr>
+      </w:pPr>
+      <w:r>
+        <w:rPr>
+          <w:rFonts w:ascii="Courier New" w:hAnsi="Courier New" w:cs="Courier New"/>
+          <w:sz w:val="22"/>
+          <w:szCs w:val="22"/>
+        </w:rPr>
+        <w:t>);</w:t>
+      </w:r>
+    </w:p>
+    <w:p>
+      <w:pPr>
+        <w:autoSpaceDE w:val="0"/>
+        <w:autoSpaceDN w:val="0"/>
+        <w:adjustRightInd w:val="0"/>
+        <w:spacing w:line="240" w:lineRule="auto"/>
+        <w:jc w:val="left"/>
+        <w:rPr>
+          <w:rFonts w:ascii="Courier New" w:hAnsi="Courier New" w:cs="Courier New"/>
+          <w:sz w:val="22"/>
+          <w:szCs w:val="22"/>
+        </w:rPr>
+      </w:pPr>
+    </w:p>
+    <w:p>
+      <w:pPr>
+        <w:autoSpaceDE w:val="0"/>
+        <w:autoSpaceDN w:val="0"/>
+        <w:adjustRightInd w:val="0"/>
+        <w:spacing w:line="240" w:lineRule="auto"/>
+        <w:jc w:val="left"/>
+        <w:rPr>
+          <w:rFonts w:ascii="Courier New" w:hAnsi="Courier New" w:cs="Courier New"/>
+          <w:sz w:val="22"/>
+          <w:szCs w:val="22"/>
+        </w:rPr>
+      </w:pPr>
+      <w:r>
+        <w:rPr>
+          <w:rFonts w:ascii="Courier New" w:hAnsi="Courier New" w:cs="Courier New"/>
+          <w:sz w:val="22"/>
+          <w:szCs w:val="22"/>
+        </w:rPr>
+        <w:t xml:space="preserve">CREATE TABLE </w:t>
+      </w:r>
+      <w:proofErr w:type="spellStart"/>
+      <w:r>
+        <w:rPr>
+          <w:rFonts w:ascii="Courier New" w:hAnsi="Courier New" w:cs="Courier New"/>
+          <w:sz w:val="22"/>
+          <w:szCs w:val="22"/>
+        </w:rPr>
+        <w:t>Sessao</w:t>
+      </w:r>
+      <w:proofErr w:type="spellEnd"/>
+      <w:r>
+        <w:rPr>
+          <w:rFonts w:ascii="Courier New" w:hAnsi="Courier New" w:cs="Courier New"/>
+          <w:sz w:val="22"/>
+          <w:szCs w:val="22"/>
+        </w:rPr>
+        <w:t xml:space="preserve"> (</w:t>
+      </w:r>
+    </w:p>
+    <w:p>
+      <w:pPr>
+        <w:autoSpaceDE w:val="0"/>
+        <w:autoSpaceDN w:val="0"/>
+        <w:adjustRightInd w:val="0"/>
+        <w:spacing w:line="240" w:lineRule="auto"/>
+        <w:jc w:val="left"/>
+        <w:rPr>
+          <w:rFonts w:ascii="Courier New" w:hAnsi="Courier New" w:cs="Courier New"/>
+          <w:sz w:val="22"/>
+          <w:szCs w:val="22"/>
+        </w:rPr>
+      </w:pPr>
+      <w:r>
+        <w:rPr>
+          <w:rFonts w:ascii="Courier New" w:hAnsi="Courier New" w:cs="Courier New"/>
+          <w:sz w:val="22"/>
+          <w:szCs w:val="22"/>
+        </w:rPr>
+        <w:t xml:space="preserve">    </w:t>
+      </w:r>
+      <w:proofErr w:type="spellStart"/>
+      <w:r>
+        <w:rPr>
+          <w:rFonts w:ascii="Courier New" w:hAnsi="Courier New" w:cs="Courier New"/>
+          <w:sz w:val="22"/>
+          <w:szCs w:val="22"/>
+        </w:rPr>
+        <w:t>num_Sessao</w:t>
+      </w:r>
+      <w:proofErr w:type="spellEnd"/>
+      <w:r>
+        <w:rPr>
+          <w:rFonts w:ascii="Courier New" w:hAnsi="Courier New" w:cs="Courier New"/>
+          <w:sz w:val="22"/>
+          <w:szCs w:val="22"/>
+        </w:rPr>
+        <w:t xml:space="preserve"> INTEGER NOT NULL,</w:t>
+      </w:r>
+    </w:p>
+    <w:p>
+      <w:pPr>
+        <w:autoSpaceDE w:val="0"/>
+        <w:autoSpaceDN w:val="0"/>
+        <w:adjustRightInd w:val="0"/>
+        <w:spacing w:line="240" w:lineRule="auto"/>
+        <w:jc w:val="left"/>
+        <w:rPr>
+          <w:rFonts w:ascii="Courier New" w:hAnsi="Courier New" w:cs="Courier New"/>
+          <w:sz w:val="22"/>
+          <w:szCs w:val="22"/>
+        </w:rPr>
+      </w:pPr>
+      <w:r>
+        <w:rPr>
+          <w:rFonts w:ascii="Courier New" w:hAnsi="Courier New" w:cs="Courier New"/>
+          <w:sz w:val="22"/>
+          <w:szCs w:val="22"/>
+        </w:rPr>
+        <w:t xml:space="preserve">    data DATE NOT NULL,</w:t>
+      </w:r>
+    </w:p>
+    <w:p>
+      <w:pPr>
+        <w:autoSpaceDE w:val="0"/>
+        <w:autoSpaceDN w:val="0"/>
+        <w:adjustRightInd w:val="0"/>
+        <w:spacing w:line="240" w:lineRule="auto"/>
+        <w:jc w:val="left"/>
+        <w:rPr>
+          <w:rFonts w:ascii="Courier New" w:hAnsi="Courier New" w:cs="Courier New"/>
+          <w:sz w:val="22"/>
+          <w:szCs w:val="22"/>
+        </w:rPr>
+      </w:pPr>
+      <w:r>
+        <w:rPr>
+          <w:rFonts w:ascii="Courier New" w:hAnsi="Courier New" w:cs="Courier New"/>
+          <w:sz w:val="22"/>
+          <w:szCs w:val="22"/>
+        </w:rPr>
+        <w:t xml:space="preserve">    hora_fim </w:t>
+      </w:r>
+      <w:proofErr w:type="gramStart"/>
+      <w:r>
+        <w:rPr>
+          <w:rFonts w:ascii="Courier New" w:hAnsi="Courier New" w:cs="Courier New"/>
+          <w:sz w:val="22"/>
+          <w:szCs w:val="22"/>
+        </w:rPr>
+        <w:t>VARCHAR(</w:t>
+      </w:r>
+      <w:proofErr w:type="gramEnd"/>
+      <w:r>
+        <w:rPr>
+          <w:rFonts w:ascii="Courier New" w:hAnsi="Courier New" w:cs="Courier New"/>
+          <w:sz w:val="22"/>
+          <w:szCs w:val="22"/>
+        </w:rPr>
+        <w:t>5) NOT NULL,</w:t>
+      </w:r>
+    </w:p>
+    <w:p>
+      <w:pPr>
+        <w:autoSpaceDE w:val="0"/>
+        <w:autoSpaceDN w:val="0"/>
+        <w:adjustRightInd w:val="0"/>
+        <w:spacing w:line="240" w:lineRule="auto"/>
+        <w:jc w:val="left"/>
+        <w:rPr>
+          <w:rFonts w:ascii="Courier New" w:hAnsi="Courier New" w:cs="Courier New"/>
+          <w:sz w:val="22"/>
+          <w:szCs w:val="22"/>
+        </w:rPr>
+      </w:pPr>
+      <w:r>
+        <w:rPr>
+          <w:rFonts w:ascii="Courier New" w:hAnsi="Courier New" w:cs="Courier New"/>
+          <w:sz w:val="22"/>
+          <w:szCs w:val="22"/>
+        </w:rPr>
+        <w:t xml:space="preserve">    hora_inicio </w:t>
+      </w:r>
+      <w:proofErr w:type="gramStart"/>
+      <w:r>
+        <w:rPr>
+          <w:rFonts w:ascii="Courier New" w:hAnsi="Courier New" w:cs="Courier New"/>
+          <w:sz w:val="22"/>
+          <w:szCs w:val="22"/>
+        </w:rPr>
+        <w:t>VARCHAR(</w:t>
+      </w:r>
+      <w:proofErr w:type="gramEnd"/>
+      <w:r>
+        <w:rPr>
+          <w:rFonts w:ascii="Courier New" w:hAnsi="Courier New" w:cs="Courier New"/>
+          <w:sz w:val="22"/>
+          <w:szCs w:val="22"/>
+        </w:rPr>
+        <w:t>5) NOT NULL,</w:t>
+      </w:r>
+    </w:p>
+    <w:p>
+      <w:pPr>
+        <w:autoSpaceDE w:val="0"/>
+        <w:autoSpaceDN w:val="0"/>
+        <w:adjustRightInd w:val="0"/>
+        <w:spacing w:line="240" w:lineRule="auto"/>
+        <w:jc w:val="left"/>
+        <w:rPr>
+          <w:rFonts w:ascii="Courier New" w:hAnsi="Courier New" w:cs="Courier New"/>
+          <w:sz w:val="22"/>
+          <w:szCs w:val="22"/>
+        </w:rPr>
+      </w:pPr>
+      <w:r>
+        <w:rPr>
+          <w:rFonts w:ascii="Courier New" w:hAnsi="Courier New" w:cs="Courier New"/>
+          <w:sz w:val="22"/>
+          <w:szCs w:val="22"/>
+        </w:rPr>
+        <w:t xml:space="preserve">    id_disciplina INTEGER NOT NULL,</w:t>
+      </w:r>
+    </w:p>
+    <w:p>
+      <w:pPr>
+        <w:autoSpaceDE w:val="0"/>
+        <w:autoSpaceDN w:val="0"/>
+        <w:adjustRightInd w:val="0"/>
+        <w:spacing w:line="240" w:lineRule="auto"/>
+        <w:jc w:val="left"/>
+        <w:rPr>
+          <w:rFonts w:ascii="Courier New" w:hAnsi="Courier New" w:cs="Courier New"/>
+          <w:sz w:val="22"/>
+          <w:szCs w:val="22"/>
+        </w:rPr>
+      </w:pPr>
+      <w:r>
+        <w:rPr>
+          <w:rFonts w:ascii="Courier New" w:hAnsi="Courier New" w:cs="Courier New"/>
+          <w:sz w:val="22"/>
+          <w:szCs w:val="22"/>
+        </w:rPr>
+        <w:t xml:space="preserve">    </w:t>
+      </w:r>
+      <w:proofErr w:type="spellStart"/>
+      <w:r>
+        <w:rPr>
+          <w:rFonts w:ascii="Courier New" w:hAnsi="Courier New" w:cs="Courier New"/>
+          <w:sz w:val="22"/>
+          <w:szCs w:val="22"/>
+        </w:rPr>
+        <w:t>id_Professor</w:t>
+      </w:r>
+      <w:proofErr w:type="spellEnd"/>
+      <w:r>
+        <w:rPr>
+          <w:rFonts w:ascii="Courier New" w:hAnsi="Courier New" w:cs="Courier New"/>
+          <w:sz w:val="22"/>
+          <w:szCs w:val="22"/>
+        </w:rPr>
+        <w:t xml:space="preserve"> INTEGER NOT NULL,</w:t>
+      </w:r>
+    </w:p>
+    <w:p>
+      <w:pPr>
+        <w:autoSpaceDE w:val="0"/>
+        <w:autoSpaceDN w:val="0"/>
+        <w:adjustRightInd w:val="0"/>
+        <w:spacing w:line="240" w:lineRule="auto"/>
+        <w:jc w:val="left"/>
+        <w:rPr>
+          <w:rFonts w:ascii="Courier New" w:hAnsi="Courier New" w:cs="Courier New"/>
+          <w:sz w:val="22"/>
+          <w:szCs w:val="22"/>
+        </w:rPr>
+      </w:pPr>
+      <w:r>
+        <w:rPr>
+          <w:rFonts w:ascii="Courier New" w:hAnsi="Courier New" w:cs="Courier New"/>
+          <w:sz w:val="22"/>
+          <w:szCs w:val="22"/>
+        </w:rPr>
+        <w:t xml:space="preserve">    id_sala INTEGER NOT NULL,</w:t>
+      </w:r>
+    </w:p>
+    <w:p>
+      <w:pPr>
+        <w:autoSpaceDE w:val="0"/>
+        <w:autoSpaceDN w:val="0"/>
+        <w:adjustRightInd w:val="0"/>
+        <w:spacing w:line="240" w:lineRule="auto"/>
+        <w:jc w:val="left"/>
+        <w:rPr>
+          <w:rFonts w:ascii="Courier New" w:hAnsi="Courier New" w:cs="Courier New"/>
+          <w:sz w:val="22"/>
+          <w:szCs w:val="22"/>
+        </w:rPr>
+      </w:pPr>
+      <w:r>
+        <w:rPr>
+          <w:rFonts w:ascii="Courier New" w:hAnsi="Courier New" w:cs="Courier New"/>
+          <w:sz w:val="22"/>
+          <w:szCs w:val="22"/>
+        </w:rPr>
+        <w:t xml:space="preserve">    PRIMARY KEY (</w:t>
+      </w:r>
+      <w:proofErr w:type="spellStart"/>
+      <w:r>
+        <w:rPr>
+          <w:rFonts w:ascii="Courier New" w:hAnsi="Courier New" w:cs="Courier New"/>
+          <w:sz w:val="22"/>
+          <w:szCs w:val="22"/>
+        </w:rPr>
+        <w:t>num_Sessao</w:t>
+      </w:r>
+      <w:proofErr w:type="spellEnd"/>
+      <w:r>
+        <w:rPr>
+          <w:rFonts w:ascii="Courier New" w:hAnsi="Courier New" w:cs="Courier New"/>
+          <w:sz w:val="22"/>
+          <w:szCs w:val="22"/>
+        </w:rPr>
+        <w:t>)</w:t>
+      </w:r>
+    </w:p>
+    <w:p>
+      <w:pPr>
+        <w:autoSpaceDE w:val="0"/>
+        <w:autoSpaceDN w:val="0"/>
+        <w:adjustRightInd w:val="0"/>
+        <w:spacing w:line="240" w:lineRule="auto"/>
+        <w:jc w:val="left"/>
+        <w:rPr>
+          <w:rFonts w:ascii="Courier New" w:hAnsi="Courier New" w:cs="Courier New"/>
+          <w:sz w:val="22"/>
+          <w:szCs w:val="22"/>
+        </w:rPr>
+      </w:pPr>
+      <w:r>
+        <w:rPr>
+          <w:rFonts w:ascii="Courier New" w:hAnsi="Courier New" w:cs="Courier New"/>
+          <w:sz w:val="22"/>
+          <w:szCs w:val="22"/>
+        </w:rPr>
+        <w:t>);</w:t>
+      </w:r>
+    </w:p>
+    <w:p>
+      <w:pPr>
+        <w:autoSpaceDE w:val="0"/>
+        <w:autoSpaceDN w:val="0"/>
+        <w:adjustRightInd w:val="0"/>
+        <w:spacing w:line="240" w:lineRule="auto"/>
+        <w:jc w:val="left"/>
+        <w:rPr>
+          <w:rFonts w:ascii="Courier New" w:hAnsi="Courier New" w:cs="Courier New"/>
+          <w:sz w:val="22"/>
+          <w:szCs w:val="22"/>
+        </w:rPr>
+      </w:pPr>
+    </w:p>
+    <w:p>
+      <w:pPr>
+        <w:autoSpaceDE w:val="0"/>
+        <w:autoSpaceDN w:val="0"/>
+        <w:adjustRightInd w:val="0"/>
+        <w:spacing w:line="240" w:lineRule="auto"/>
+        <w:jc w:val="left"/>
+        <w:rPr>
+          <w:rFonts w:ascii="Courier New" w:hAnsi="Courier New" w:cs="Courier New"/>
+          <w:sz w:val="22"/>
+          <w:szCs w:val="22"/>
+        </w:rPr>
+      </w:pPr>
+      <w:r>
+        <w:rPr>
+          <w:rFonts w:ascii="Courier New" w:hAnsi="Courier New" w:cs="Courier New"/>
+          <w:sz w:val="22"/>
+          <w:szCs w:val="22"/>
+        </w:rPr>
+        <w:t xml:space="preserve">CREATE TABLE </w:t>
+      </w:r>
+      <w:proofErr w:type="spellStart"/>
+      <w:r>
+        <w:rPr>
+          <w:rFonts w:ascii="Courier New" w:hAnsi="Courier New" w:cs="Courier New"/>
+          <w:sz w:val="22"/>
+          <w:szCs w:val="22"/>
+        </w:rPr>
+        <w:t>Aluno_Sessao</w:t>
+      </w:r>
+      <w:proofErr w:type="spellEnd"/>
+      <w:r>
+        <w:rPr>
+          <w:rFonts w:ascii="Courier New" w:hAnsi="Courier New" w:cs="Courier New"/>
+          <w:sz w:val="22"/>
+          <w:szCs w:val="22"/>
+        </w:rPr>
+        <w:t xml:space="preserve"> (</w:t>
+      </w:r>
+    </w:p>
+    <w:p>
+      <w:pPr>
+        <w:autoSpaceDE w:val="0"/>
+        <w:autoSpaceDN w:val="0"/>
+        <w:adjustRightInd w:val="0"/>
+        <w:spacing w:line="240" w:lineRule="auto"/>
+        <w:jc w:val="left"/>
+        <w:rPr>
+          <w:rFonts w:ascii="Courier New" w:hAnsi="Courier New" w:cs="Courier New"/>
+          <w:sz w:val="22"/>
+          <w:szCs w:val="22"/>
+        </w:rPr>
+      </w:pPr>
+      <w:r>
+        <w:rPr>
+          <w:rFonts w:ascii="Courier New" w:hAnsi="Courier New" w:cs="Courier New"/>
+          <w:sz w:val="22"/>
+          <w:szCs w:val="22"/>
+        </w:rPr>
+        <w:t xml:space="preserve">    </w:t>
+      </w:r>
+      <w:proofErr w:type="spellStart"/>
+      <w:r>
+        <w:rPr>
+          <w:rFonts w:ascii="Courier New" w:hAnsi="Courier New" w:cs="Courier New"/>
+          <w:sz w:val="22"/>
+          <w:szCs w:val="22"/>
+        </w:rPr>
+        <w:t>num_Aluno</w:t>
+      </w:r>
+      <w:proofErr w:type="spellEnd"/>
+      <w:r>
+        <w:rPr>
+          <w:rFonts w:ascii="Courier New" w:hAnsi="Courier New" w:cs="Courier New"/>
+          <w:sz w:val="22"/>
+          <w:szCs w:val="22"/>
+        </w:rPr>
+        <w:t xml:space="preserve"> INTEGER NOT NULL,</w:t>
+      </w:r>
+    </w:p>
+    <w:p>
+      <w:pPr>
+        <w:autoSpaceDE w:val="0"/>
+        <w:autoSpaceDN w:val="0"/>
+        <w:adjustRightInd w:val="0"/>
+        <w:spacing w:line="240" w:lineRule="auto"/>
+        <w:jc w:val="left"/>
+        <w:rPr>
+          <w:rFonts w:ascii="Courier New" w:hAnsi="Courier New" w:cs="Courier New"/>
+          <w:sz w:val="22"/>
+          <w:szCs w:val="22"/>
+        </w:rPr>
+      </w:pPr>
+      <w:r>
+        <w:rPr>
+          <w:rFonts w:ascii="Courier New" w:hAnsi="Courier New" w:cs="Courier New"/>
+          <w:sz w:val="22"/>
+          <w:szCs w:val="22"/>
+        </w:rPr>
+        <w:t xml:space="preserve">    </w:t>
+      </w:r>
+      <w:proofErr w:type="spellStart"/>
+      <w:r>
+        <w:rPr>
+          <w:rFonts w:ascii="Courier New" w:hAnsi="Courier New" w:cs="Courier New"/>
+          <w:sz w:val="22"/>
+          <w:szCs w:val="22"/>
+        </w:rPr>
+        <w:t>num_Sessao</w:t>
+      </w:r>
+      <w:proofErr w:type="spellEnd"/>
+      <w:r>
+        <w:rPr>
+          <w:rFonts w:ascii="Courier New" w:hAnsi="Courier New" w:cs="Courier New"/>
+          <w:sz w:val="22"/>
+          <w:szCs w:val="22"/>
+        </w:rPr>
+        <w:t xml:space="preserve"> INTEGER NOT NULL,</w:t>
+      </w:r>
+    </w:p>
+    <w:p>
+      <w:pPr>
+        <w:autoSpaceDE w:val="0"/>
+        <w:autoSpaceDN w:val="0"/>
+        <w:adjustRightInd w:val="0"/>
+        <w:spacing w:line="240" w:lineRule="auto"/>
+        <w:jc w:val="left"/>
+        <w:rPr>
+          <w:rFonts w:ascii="Courier New" w:hAnsi="Courier New" w:cs="Courier New"/>
+          <w:sz w:val="22"/>
+          <w:szCs w:val="22"/>
+        </w:rPr>
+      </w:pPr>
+      <w:r>
+        <w:rPr>
+          <w:rFonts w:ascii="Courier New" w:hAnsi="Courier New" w:cs="Courier New"/>
+          <w:sz w:val="22"/>
+          <w:szCs w:val="22"/>
+        </w:rPr>
+        <w:t xml:space="preserve">    PRIMARY KEY (</w:t>
+      </w:r>
+      <w:proofErr w:type="spellStart"/>
+      <w:r>
+        <w:rPr>
+          <w:rFonts w:ascii="Courier New" w:hAnsi="Courier New" w:cs="Courier New"/>
+          <w:sz w:val="22"/>
+          <w:szCs w:val="22"/>
+        </w:rPr>
+        <w:t>num_Aluno</w:t>
+      </w:r>
+      <w:proofErr w:type="spellEnd"/>
+      <w:r>
+        <w:rPr>
+          <w:rFonts w:ascii="Courier New" w:hAnsi="Courier New" w:cs="Courier New"/>
+          <w:sz w:val="22"/>
+          <w:szCs w:val="22"/>
+        </w:rPr>
+        <w:t xml:space="preserve">, </w:t>
+      </w:r>
+      <w:proofErr w:type="spellStart"/>
+      <w:r>
+        <w:rPr>
+          <w:rFonts w:ascii="Courier New" w:hAnsi="Courier New" w:cs="Courier New"/>
+          <w:sz w:val="22"/>
+          <w:szCs w:val="22"/>
+        </w:rPr>
+        <w:t>num_Sessao</w:t>
+      </w:r>
+      <w:proofErr w:type="spellEnd"/>
+      <w:r>
+        <w:rPr>
+          <w:rFonts w:ascii="Courier New" w:hAnsi="Courier New" w:cs="Courier New"/>
+          <w:sz w:val="22"/>
+          <w:szCs w:val="22"/>
+        </w:rPr>
+        <w:t>)</w:t>
+      </w:r>
+    </w:p>
+    <w:p>
+      <w:pPr>
+        <w:autoSpaceDE w:val="0"/>
+        <w:autoSpaceDN w:val="0"/>
+        <w:adjustRightInd w:val="0"/>
+        <w:spacing w:line="240" w:lineRule="auto"/>
+        <w:jc w:val="left"/>
+        <w:rPr>
+          <w:rFonts w:ascii="Courier New" w:hAnsi="Courier New" w:cs="Courier New"/>
+          <w:sz w:val="22"/>
+          <w:szCs w:val="22"/>
+        </w:rPr>
+      </w:pPr>
+      <w:r>
+        <w:rPr>
+          <w:rFonts w:ascii="Courier New" w:hAnsi="Courier New" w:cs="Courier New"/>
+          <w:sz w:val="22"/>
+          <w:szCs w:val="22"/>
+        </w:rPr>
+        <w:t>);</w:t>
+      </w:r>
+    </w:p>
+    <w:p>
+      <w:pPr>
+        <w:autoSpaceDE w:val="0"/>
+        <w:autoSpaceDN w:val="0"/>
+        <w:adjustRightInd w:val="0"/>
+        <w:spacing w:line="240" w:lineRule="auto"/>
+        <w:jc w:val="left"/>
+        <w:rPr>
+          <w:rFonts w:ascii="Courier New" w:hAnsi="Courier New" w:cs="Courier New"/>
+          <w:sz w:val="22"/>
+          <w:szCs w:val="22"/>
+        </w:rPr>
+      </w:pPr>
+    </w:p>
+    <w:p>
+      <w:pPr>
+        <w:autoSpaceDE w:val="0"/>
+        <w:autoSpaceDN w:val="0"/>
+        <w:adjustRightInd w:val="0"/>
+        <w:spacing w:line="240" w:lineRule="auto"/>
+        <w:jc w:val="left"/>
+        <w:rPr>
+          <w:rFonts w:ascii="Courier New" w:hAnsi="Courier New" w:cs="Courier New"/>
+          <w:sz w:val="22"/>
+          <w:szCs w:val="22"/>
+        </w:rPr>
+      </w:pPr>
+      <w:r>
+        <w:rPr>
+          <w:rFonts w:ascii="Courier New" w:hAnsi="Courier New" w:cs="Courier New"/>
+          <w:sz w:val="22"/>
+          <w:szCs w:val="22"/>
+        </w:rPr>
+        <w:t>CREATE TABLE Pagamento (</w:t>
+      </w:r>
+    </w:p>
+    <w:p>
+      <w:pPr>
+        <w:autoSpaceDE w:val="0"/>
+        <w:autoSpaceDN w:val="0"/>
+        <w:adjustRightInd w:val="0"/>
+        <w:spacing w:line="240" w:lineRule="auto"/>
+        <w:jc w:val="left"/>
+        <w:rPr>
+          <w:rFonts w:ascii="Courier New" w:hAnsi="Courier New" w:cs="Courier New"/>
+          <w:sz w:val="22"/>
+          <w:szCs w:val="22"/>
+        </w:rPr>
+      </w:pPr>
+      <w:r>
+        <w:rPr>
+          <w:rFonts w:ascii="Courier New" w:hAnsi="Courier New" w:cs="Courier New"/>
+          <w:sz w:val="22"/>
+          <w:szCs w:val="22"/>
+        </w:rPr>
+        <w:t xml:space="preserve">    num_pagamento INTEGER NOT NULL,</w:t>
+      </w:r>
+    </w:p>
+    <w:p>
+      <w:pPr>
+        <w:autoSpaceDE w:val="0"/>
+        <w:autoSpaceDN w:val="0"/>
+        <w:adjustRightInd w:val="0"/>
+        <w:spacing w:line="240" w:lineRule="auto"/>
+        <w:jc w:val="left"/>
+        <w:rPr>
+          <w:rFonts w:ascii="Courier New" w:hAnsi="Courier New" w:cs="Courier New"/>
+          <w:sz w:val="22"/>
+          <w:szCs w:val="22"/>
+        </w:rPr>
+      </w:pPr>
+      <w:r>
+        <w:rPr>
+          <w:rFonts w:ascii="Courier New" w:hAnsi="Courier New" w:cs="Courier New"/>
+          <w:sz w:val="22"/>
+          <w:szCs w:val="22"/>
+        </w:rPr>
+        <w:t xml:space="preserve">    valor_total </w:t>
+      </w:r>
+      <w:proofErr w:type="gramStart"/>
+      <w:r>
+        <w:rPr>
+          <w:rFonts w:ascii="Courier New" w:hAnsi="Courier New" w:cs="Courier New"/>
+          <w:sz w:val="22"/>
+          <w:szCs w:val="22"/>
+        </w:rPr>
+        <w:t>NUMERIC(</w:t>
+      </w:r>
+      <w:proofErr w:type="gramEnd"/>
+      <w:r>
+        <w:rPr>
+          <w:rFonts w:ascii="Courier New" w:hAnsi="Courier New" w:cs="Courier New"/>
+          <w:sz w:val="22"/>
+          <w:szCs w:val="22"/>
+        </w:rPr>
+        <w:t>5,2) NOT NULL,</w:t>
+      </w:r>
+    </w:p>
+    <w:p>
+      <w:pPr>
+        <w:autoSpaceDE w:val="0"/>
+        <w:autoSpaceDN w:val="0"/>
+        <w:adjustRightInd w:val="0"/>
+        <w:spacing w:line="240" w:lineRule="auto"/>
+        <w:jc w:val="left"/>
+        <w:rPr>
+          <w:rFonts w:ascii="Courier New" w:hAnsi="Courier New" w:cs="Courier New"/>
+          <w:sz w:val="22"/>
+          <w:szCs w:val="22"/>
+        </w:rPr>
+      </w:pPr>
+      <w:r>
+        <w:rPr>
+          <w:rFonts w:ascii="Courier New" w:hAnsi="Courier New" w:cs="Courier New"/>
+          <w:sz w:val="22"/>
+          <w:szCs w:val="22"/>
+        </w:rPr>
+        <w:t xml:space="preserve">    data_pagamento DATE NOT NULL,</w:t>
+      </w:r>
+    </w:p>
+    <w:p>
+      <w:pPr>
+        <w:autoSpaceDE w:val="0"/>
+        <w:autoSpaceDN w:val="0"/>
+        <w:adjustRightInd w:val="0"/>
+        <w:spacing w:line="240" w:lineRule="auto"/>
+        <w:jc w:val="left"/>
+        <w:rPr>
+          <w:rFonts w:ascii="Courier New" w:hAnsi="Courier New" w:cs="Courier New"/>
+          <w:sz w:val="22"/>
+          <w:szCs w:val="22"/>
+        </w:rPr>
+      </w:pPr>
+      <w:r>
+        <w:rPr>
+          <w:rFonts w:ascii="Courier New" w:hAnsi="Courier New" w:cs="Courier New"/>
+          <w:sz w:val="22"/>
+          <w:szCs w:val="22"/>
+        </w:rPr>
+        <w:t xml:space="preserve">    </w:t>
+      </w:r>
+      <w:proofErr w:type="spellStart"/>
+      <w:r>
+        <w:rPr>
+          <w:rFonts w:ascii="Courier New" w:hAnsi="Courier New" w:cs="Courier New"/>
+          <w:sz w:val="22"/>
+          <w:szCs w:val="22"/>
+        </w:rPr>
+        <w:t>num_Aluno</w:t>
+      </w:r>
+      <w:proofErr w:type="spellEnd"/>
+      <w:r>
+        <w:rPr>
+          <w:rFonts w:ascii="Courier New" w:hAnsi="Courier New" w:cs="Courier New"/>
+          <w:sz w:val="22"/>
+          <w:szCs w:val="22"/>
+        </w:rPr>
+        <w:t xml:space="preserve"> INTEGER NOT NULL,</w:t>
+      </w:r>
+    </w:p>
+    <w:p>
+      <w:pPr>
+        <w:autoSpaceDE w:val="0"/>
+        <w:autoSpaceDN w:val="0"/>
+        <w:adjustRightInd w:val="0"/>
+        <w:spacing w:line="240" w:lineRule="auto"/>
+        <w:jc w:val="left"/>
+        <w:rPr>
+          <w:rFonts w:ascii="Courier New" w:hAnsi="Courier New" w:cs="Courier New"/>
+          <w:sz w:val="22"/>
+          <w:szCs w:val="22"/>
+        </w:rPr>
+      </w:pPr>
+      <w:r>
+        <w:rPr>
+          <w:rFonts w:ascii="Courier New" w:hAnsi="Courier New" w:cs="Courier New"/>
+          <w:sz w:val="22"/>
+          <w:szCs w:val="22"/>
+        </w:rPr>
+        <w:t xml:space="preserve">    id_ModoPag INTEGER NOT NULL,</w:t>
+      </w:r>
+    </w:p>
+    <w:p>
+      <w:pPr>
+        <w:autoSpaceDE w:val="0"/>
+        <w:autoSpaceDN w:val="0"/>
+        <w:adjustRightInd w:val="0"/>
+        <w:spacing w:line="240" w:lineRule="auto"/>
+        <w:jc w:val="left"/>
+        <w:rPr>
+          <w:rFonts w:ascii="Courier New" w:hAnsi="Courier New" w:cs="Courier New"/>
+          <w:sz w:val="22"/>
+          <w:szCs w:val="22"/>
+        </w:rPr>
+      </w:pPr>
+      <w:r>
+        <w:rPr>
+          <w:rFonts w:ascii="Courier New" w:hAnsi="Courier New" w:cs="Courier New"/>
+          <w:sz w:val="22"/>
+          <w:szCs w:val="22"/>
+        </w:rPr>
+        <w:t xml:space="preserve">    PRIMARY KEY (num_pagamento));</w:t>
+      </w:r>
+    </w:p>
+    <w:p>
+      <w:pPr>
+        <w:autoSpaceDE w:val="0"/>
+        <w:autoSpaceDN w:val="0"/>
+        <w:adjustRightInd w:val="0"/>
+        <w:spacing w:line="240" w:lineRule="auto"/>
+        <w:jc w:val="left"/>
+        <w:rPr>
+          <w:rFonts w:ascii="Courier New" w:hAnsi="Courier New" w:cs="Courier New"/>
+          <w:sz w:val="22"/>
+          <w:szCs w:val="22"/>
+        </w:rPr>
+      </w:pPr>
+    </w:p>
+    <w:p>
+      <w:pPr>
+        <w:autoSpaceDE w:val="0"/>
+        <w:autoSpaceDN w:val="0"/>
+        <w:adjustRightInd w:val="0"/>
+        <w:spacing w:line="240" w:lineRule="auto"/>
+        <w:jc w:val="left"/>
+        <w:rPr>
+          <w:rFonts w:ascii="Courier New" w:hAnsi="Courier New" w:cs="Courier New"/>
+          <w:sz w:val="22"/>
+          <w:szCs w:val="22"/>
+        </w:rPr>
+      </w:pPr>
+      <w:r>
+        <w:rPr>
+          <w:rFonts w:ascii="Courier New" w:hAnsi="Courier New" w:cs="Courier New"/>
+          <w:sz w:val="22"/>
+          <w:szCs w:val="22"/>
+        </w:rPr>
+        <w:t xml:space="preserve">CREATE TABLE </w:t>
+      </w:r>
+      <w:proofErr w:type="spellStart"/>
+      <w:r>
+        <w:rPr>
+          <w:rFonts w:ascii="Courier New" w:hAnsi="Courier New" w:cs="Courier New"/>
+          <w:sz w:val="22"/>
+          <w:szCs w:val="22"/>
+        </w:rPr>
+        <w:t>Pagamento_Sessao</w:t>
+      </w:r>
+      <w:proofErr w:type="spellEnd"/>
+      <w:r>
+        <w:rPr>
+          <w:rFonts w:ascii="Courier New" w:hAnsi="Courier New" w:cs="Courier New"/>
+          <w:sz w:val="22"/>
+          <w:szCs w:val="22"/>
+        </w:rPr>
+        <w:t xml:space="preserve"> (</w:t>
+      </w:r>
+    </w:p>
+    <w:p>
+      <w:pPr>
+        <w:autoSpaceDE w:val="0"/>
+        <w:autoSpaceDN w:val="0"/>
+        <w:adjustRightInd w:val="0"/>
+        <w:spacing w:line="240" w:lineRule="auto"/>
+        <w:jc w:val="left"/>
+        <w:rPr>
+          <w:rFonts w:ascii="Courier New" w:hAnsi="Courier New" w:cs="Courier New"/>
+          <w:sz w:val="22"/>
+          <w:szCs w:val="22"/>
+        </w:rPr>
+      </w:pPr>
+      <w:r>
+        <w:rPr>
+          <w:rFonts w:ascii="Courier New" w:hAnsi="Courier New" w:cs="Courier New"/>
+          <w:sz w:val="22"/>
+          <w:szCs w:val="22"/>
+        </w:rPr>
+        <w:t xml:space="preserve">    num_pagamento INTEGER NOT NULL,</w:t>
+      </w:r>
+    </w:p>
+    <w:p>
+      <w:pPr>
+        <w:autoSpaceDE w:val="0"/>
+        <w:autoSpaceDN w:val="0"/>
+        <w:adjustRightInd w:val="0"/>
+        <w:spacing w:line="240" w:lineRule="auto"/>
+        <w:jc w:val="left"/>
+        <w:rPr>
+          <w:rFonts w:ascii="Courier New" w:hAnsi="Courier New" w:cs="Courier New"/>
+          <w:sz w:val="22"/>
+          <w:szCs w:val="22"/>
+        </w:rPr>
+      </w:pPr>
+      <w:r>
+        <w:rPr>
+          <w:rFonts w:ascii="Courier New" w:hAnsi="Courier New" w:cs="Courier New"/>
+          <w:sz w:val="22"/>
+          <w:szCs w:val="22"/>
+        </w:rPr>
+        <w:t xml:space="preserve">    num_sessao INTEGER NOT NULL,</w:t>
+      </w:r>
+    </w:p>
+    <w:p>
+      <w:pPr>
+        <w:autoSpaceDE w:val="0"/>
+        <w:autoSpaceDN w:val="0"/>
+        <w:adjustRightInd w:val="0"/>
+        <w:spacing w:line="240" w:lineRule="auto"/>
+        <w:jc w:val="left"/>
+        <w:rPr>
+          <w:rFonts w:ascii="Courier New" w:hAnsi="Courier New" w:cs="Courier New"/>
+          <w:sz w:val="22"/>
+          <w:szCs w:val="22"/>
+        </w:rPr>
+      </w:pPr>
+      <w:r>
+        <w:rPr>
+          <w:rFonts w:ascii="Courier New" w:hAnsi="Courier New" w:cs="Courier New"/>
+          <w:sz w:val="22"/>
+          <w:szCs w:val="22"/>
+        </w:rPr>
+        <w:t xml:space="preserve">    PRIMARY KEY (num_pagamento, num_sessao)</w:t>
+      </w:r>
+    </w:p>
+    <w:p>
+      <w:pPr>
+        <w:autoSpaceDE w:val="0"/>
+        <w:autoSpaceDN w:val="0"/>
+        <w:adjustRightInd w:val="0"/>
+        <w:spacing w:line="240" w:lineRule="auto"/>
+        <w:jc w:val="left"/>
+        <w:rPr>
+          <w:rFonts w:ascii="Courier New" w:hAnsi="Courier New" w:cs="Courier New"/>
+          <w:sz w:val="22"/>
+          <w:szCs w:val="22"/>
+        </w:rPr>
+      </w:pPr>
+      <w:r>
+        <w:rPr>
+          <w:rFonts w:ascii="Courier New" w:hAnsi="Courier New" w:cs="Courier New"/>
+          <w:sz w:val="22"/>
+          <w:szCs w:val="22"/>
+        </w:rPr>
+        <w:t>);</w:t>
+      </w:r>
+    </w:p>
+    <w:p/>
+    <w:p/>
+    <w:p/>
+    <w:p>
+      <w:pPr>
+        <w:pStyle w:val="Ttulo3"/>
+      </w:pPr>
+      <w:bookmarkStart w:id="15" w:name="_Toc496611523"/>
+      <w:r>
+        <w:t>Restrições de integridade</w:t>
+      </w:r>
+      <w:bookmarkEnd w:id="15"/>
+    </w:p>
+    <w:p/>
+    <w:p>
+      <w:pPr>
+        <w:autoSpaceDE w:val="0"/>
+        <w:autoSpaceDN w:val="0"/>
+        <w:adjustRightInd w:val="0"/>
+        <w:spacing w:line="240" w:lineRule="auto"/>
+        <w:jc w:val="left"/>
+        <w:rPr>
+          <w:rFonts w:ascii="Courier New" w:hAnsi="Courier New" w:cs="Courier New"/>
+          <w:sz w:val="22"/>
+          <w:szCs w:val="22"/>
+        </w:rPr>
+      </w:pPr>
+      <w:r>
+        <w:rPr>
+          <w:rFonts w:ascii="Courier New" w:hAnsi="Courier New" w:cs="Courier New"/>
+          <w:sz w:val="22"/>
+          <w:szCs w:val="22"/>
+        </w:rPr>
+        <w:t>ALTER TABLE Salas ADD FOREIGN KEY (id_tipo) REFERENCES</w:t>
+      </w:r>
+      <w:r>
+        <w:rPr>
+          <w:rFonts w:ascii="Courier New" w:hAnsi="Courier New" w:cs="Courier New"/>
+          <w:sz w:val="22"/>
+          <w:szCs w:val="22"/>
+        </w:rPr>
+        <w:t xml:space="preserve"> </w:t>
+      </w:r>
+      <w:proofErr w:type="spellStart"/>
+      <w:r>
+        <w:rPr>
+          <w:rFonts w:ascii="Courier New" w:hAnsi="Courier New" w:cs="Courier New"/>
+          <w:sz w:val="22"/>
+          <w:szCs w:val="22"/>
+        </w:rPr>
+        <w:t>TipoSala</w:t>
+      </w:r>
+      <w:proofErr w:type="spellEnd"/>
+      <w:r>
+        <w:rPr>
+          <w:rFonts w:ascii="Courier New" w:hAnsi="Courier New" w:cs="Courier New"/>
+          <w:sz w:val="22"/>
+          <w:szCs w:val="22"/>
+        </w:rPr>
+        <w:t>(id_tipo);</w:t>
+      </w:r>
+    </w:p>
+    <w:p>
+      <w:pPr>
+        <w:autoSpaceDE w:val="0"/>
+        <w:autoSpaceDN w:val="0"/>
+        <w:adjustRightInd w:val="0"/>
+        <w:spacing w:line="240" w:lineRule="auto"/>
+        <w:jc w:val="left"/>
+        <w:rPr>
+          <w:rFonts w:ascii="Courier New" w:hAnsi="Courier New" w:cs="Courier New"/>
+          <w:sz w:val="22"/>
+          <w:szCs w:val="22"/>
+        </w:rPr>
+      </w:pPr>
+      <w:r>
+        <w:rPr>
+          <w:rFonts w:ascii="Courier New" w:hAnsi="Courier New" w:cs="Courier New"/>
+          <w:sz w:val="22"/>
+          <w:szCs w:val="22"/>
+        </w:rPr>
+        <w:t xml:space="preserve">ALTER TABLE Curso ADD FOREIGN KEY (id_tipo) REFERENCES </w:t>
+      </w:r>
+      <w:proofErr w:type="spellStart"/>
+      <w:r>
+        <w:rPr>
+          <w:rFonts w:ascii="Courier New" w:hAnsi="Courier New" w:cs="Courier New"/>
+          <w:sz w:val="22"/>
+          <w:szCs w:val="22"/>
+        </w:rPr>
+        <w:t>TipoCurso</w:t>
+      </w:r>
+      <w:proofErr w:type="spellEnd"/>
+      <w:r>
+        <w:rPr>
+          <w:rFonts w:ascii="Courier New" w:hAnsi="Courier New" w:cs="Courier New"/>
+          <w:sz w:val="22"/>
+          <w:szCs w:val="22"/>
+        </w:rPr>
+        <w:t>(id_tipo);</w:t>
+      </w:r>
+    </w:p>
+    <w:p>
+      <w:pPr>
+        <w:autoSpaceDE w:val="0"/>
+        <w:autoSpaceDN w:val="0"/>
+        <w:adjustRightInd w:val="0"/>
+        <w:spacing w:line="240" w:lineRule="auto"/>
+        <w:jc w:val="left"/>
+        <w:rPr>
+          <w:rFonts w:ascii="Courier New" w:hAnsi="Courier New" w:cs="Courier New"/>
+          <w:sz w:val="22"/>
+          <w:szCs w:val="22"/>
+        </w:rPr>
+      </w:pPr>
+      <w:r>
+        <w:rPr>
+          <w:rFonts w:ascii="Courier New" w:hAnsi="Courier New" w:cs="Courier New"/>
+          <w:sz w:val="22"/>
+          <w:szCs w:val="22"/>
+        </w:rPr>
+        <w:t xml:space="preserve">ALTER TABLE Professor ADD FOREIGN KEY (cPostal) REFERENCES </w:t>
+      </w:r>
+      <w:proofErr w:type="spellStart"/>
+      <w:r>
+        <w:rPr>
+          <w:rFonts w:ascii="Courier New" w:hAnsi="Courier New" w:cs="Courier New"/>
+          <w:sz w:val="22"/>
+          <w:szCs w:val="22"/>
+        </w:rPr>
+        <w:t>codigoPostal</w:t>
+      </w:r>
+      <w:proofErr w:type="spellEnd"/>
+      <w:r>
+        <w:rPr>
+          <w:rFonts w:ascii="Courier New" w:hAnsi="Courier New" w:cs="Courier New"/>
+          <w:sz w:val="22"/>
+          <w:szCs w:val="22"/>
+        </w:rPr>
+        <w:t>(cPostal);</w:t>
+      </w:r>
+    </w:p>
+    <w:p>
+      <w:pPr>
+        <w:autoSpaceDE w:val="0"/>
+        <w:autoSpaceDN w:val="0"/>
+        <w:adjustRightInd w:val="0"/>
+        <w:spacing w:line="240" w:lineRule="auto"/>
+        <w:jc w:val="left"/>
+        <w:rPr>
+          <w:rFonts w:ascii="Courier New" w:hAnsi="Courier New" w:cs="Courier New"/>
+          <w:sz w:val="22"/>
+          <w:szCs w:val="22"/>
+        </w:rPr>
+      </w:pPr>
+      <w:r>
+        <w:rPr>
+          <w:rFonts w:ascii="Courier New" w:hAnsi="Courier New" w:cs="Courier New"/>
+          <w:sz w:val="22"/>
+          <w:szCs w:val="22"/>
+        </w:rPr>
+        <w:t xml:space="preserve">ALTER TABLE </w:t>
+      </w:r>
+      <w:proofErr w:type="spellStart"/>
+      <w:r>
+        <w:rPr>
+          <w:rFonts w:ascii="Courier New" w:hAnsi="Courier New" w:cs="Courier New"/>
+          <w:sz w:val="22"/>
+          <w:szCs w:val="22"/>
+        </w:rPr>
+        <w:t>Professor_Disciplina</w:t>
+      </w:r>
+      <w:proofErr w:type="spellEnd"/>
+      <w:r>
+        <w:rPr>
+          <w:rFonts w:ascii="Courier New" w:hAnsi="Courier New" w:cs="Courier New"/>
+          <w:sz w:val="22"/>
+          <w:szCs w:val="22"/>
+        </w:rPr>
+        <w:t xml:space="preserve"> ADD FOREIGN KEY (id_professor) REFERENCES Professor(</w:t>
+      </w:r>
+      <w:proofErr w:type="spellStart"/>
+      <w:r>
+        <w:rPr>
+          <w:rFonts w:ascii="Courier New" w:hAnsi="Courier New" w:cs="Courier New"/>
+          <w:sz w:val="22"/>
+          <w:szCs w:val="22"/>
+        </w:rPr>
+        <w:t>id_Professor</w:t>
+      </w:r>
+      <w:proofErr w:type="spellEnd"/>
+      <w:r>
+        <w:rPr>
+          <w:rFonts w:ascii="Courier New" w:hAnsi="Courier New" w:cs="Courier New"/>
+          <w:sz w:val="22"/>
+          <w:szCs w:val="22"/>
+        </w:rPr>
+        <w:t>);</w:t>
+      </w:r>
+    </w:p>
+    <w:p>
+      <w:pPr>
+        <w:autoSpaceDE w:val="0"/>
+        <w:autoSpaceDN w:val="0"/>
+        <w:adjustRightInd w:val="0"/>
+        <w:spacing w:line="240" w:lineRule="auto"/>
+        <w:jc w:val="left"/>
+        <w:rPr>
+          <w:rFonts w:ascii="Courier New" w:hAnsi="Courier New" w:cs="Courier New"/>
+          <w:sz w:val="22"/>
+          <w:szCs w:val="22"/>
+        </w:rPr>
+      </w:pPr>
+      <w:r>
+        <w:rPr>
+          <w:rFonts w:ascii="Courier New" w:hAnsi="Courier New" w:cs="Courier New"/>
+          <w:sz w:val="22"/>
+          <w:szCs w:val="22"/>
+        </w:rPr>
+        <w:t xml:space="preserve">ALTER TABLE </w:t>
+      </w:r>
+      <w:proofErr w:type="spellStart"/>
+      <w:r>
+        <w:rPr>
+          <w:rFonts w:ascii="Courier New" w:hAnsi="Courier New" w:cs="Courier New"/>
+          <w:sz w:val="22"/>
+          <w:szCs w:val="22"/>
+        </w:rPr>
+        <w:t>Professor_Disciplina</w:t>
+      </w:r>
+      <w:proofErr w:type="spellEnd"/>
+      <w:r>
+        <w:rPr>
+          <w:rFonts w:ascii="Courier New" w:hAnsi="Courier New" w:cs="Courier New"/>
+          <w:sz w:val="22"/>
+          <w:szCs w:val="22"/>
+        </w:rPr>
+        <w:t xml:space="preserve"> ADD FOREIGN KEY (</w:t>
+      </w:r>
+      <w:proofErr w:type="spellStart"/>
+      <w:r>
+        <w:rPr>
+          <w:rFonts w:ascii="Courier New" w:hAnsi="Courier New" w:cs="Courier New"/>
+          <w:sz w:val="22"/>
+          <w:szCs w:val="22"/>
+        </w:rPr>
+        <w:t>id_Disciplina</w:t>
+      </w:r>
+      <w:proofErr w:type="spellEnd"/>
+      <w:r>
+        <w:rPr>
+          <w:rFonts w:ascii="Courier New" w:hAnsi="Courier New" w:cs="Courier New"/>
+          <w:sz w:val="22"/>
+          <w:szCs w:val="22"/>
+        </w:rPr>
+        <w:t>) REFERENCES Disciplina(</w:t>
+      </w:r>
+      <w:proofErr w:type="spellStart"/>
+      <w:r>
+        <w:rPr>
+          <w:rFonts w:ascii="Courier New" w:hAnsi="Courier New" w:cs="Courier New"/>
+          <w:sz w:val="22"/>
+          <w:szCs w:val="22"/>
+        </w:rPr>
+        <w:t>id_Disciplina</w:t>
+      </w:r>
+      <w:proofErr w:type="spellEnd"/>
+      <w:r>
+        <w:rPr>
+          <w:rFonts w:ascii="Courier New" w:hAnsi="Courier New" w:cs="Courier New"/>
+          <w:sz w:val="22"/>
+          <w:szCs w:val="22"/>
+        </w:rPr>
+        <w:t>);</w:t>
+      </w:r>
+    </w:p>
+    <w:p>
+      <w:pPr>
+        <w:autoSpaceDE w:val="0"/>
+        <w:autoSpaceDN w:val="0"/>
+        <w:adjustRightInd w:val="0"/>
+        <w:spacing w:line="240" w:lineRule="auto"/>
+        <w:jc w:val="left"/>
+        <w:rPr>
+          <w:rFonts w:ascii="Courier New" w:hAnsi="Courier New" w:cs="Courier New"/>
+          <w:sz w:val="22"/>
+          <w:szCs w:val="22"/>
+        </w:rPr>
+      </w:pPr>
+      <w:r>
+        <w:rPr>
+          <w:rFonts w:ascii="Courier New" w:hAnsi="Courier New" w:cs="Courier New"/>
+          <w:sz w:val="22"/>
+          <w:szCs w:val="22"/>
+        </w:rPr>
+        <w:t>ALTER TABLE Aluno ADD FOREIGN KEY (id_curso) REFERENCES Curso(</w:t>
+      </w:r>
+      <w:proofErr w:type="spellStart"/>
+      <w:r>
+        <w:rPr>
+          <w:rFonts w:ascii="Courier New" w:hAnsi="Courier New" w:cs="Courier New"/>
+          <w:sz w:val="22"/>
+          <w:szCs w:val="22"/>
+        </w:rPr>
+        <w:t>id_Curso</w:t>
+      </w:r>
+      <w:proofErr w:type="spellEnd"/>
+      <w:r>
+        <w:rPr>
+          <w:rFonts w:ascii="Courier New" w:hAnsi="Courier New" w:cs="Courier New"/>
+          <w:sz w:val="22"/>
+          <w:szCs w:val="22"/>
+        </w:rPr>
+        <w:t>);</w:t>
+      </w:r>
+    </w:p>
+    <w:p>
+      <w:pPr>
+        <w:autoSpaceDE w:val="0"/>
+        <w:autoSpaceDN w:val="0"/>
+        <w:adjustRightInd w:val="0"/>
+        <w:spacing w:line="240" w:lineRule="auto"/>
+        <w:jc w:val="left"/>
+        <w:rPr>
+          <w:rFonts w:ascii="Courier New" w:hAnsi="Courier New" w:cs="Courier New"/>
+          <w:sz w:val="22"/>
+          <w:szCs w:val="22"/>
+        </w:rPr>
+      </w:pPr>
+      <w:r>
+        <w:rPr>
+          <w:rFonts w:ascii="Courier New" w:hAnsi="Courier New" w:cs="Courier New"/>
+          <w:sz w:val="22"/>
+          <w:szCs w:val="22"/>
+        </w:rPr>
+        <w:t xml:space="preserve">ALTER TABLE Aluno ADD FOREIGN KEY (cPostal) REFERENCES </w:t>
+      </w:r>
+      <w:proofErr w:type="spellStart"/>
+      <w:r>
+        <w:rPr>
+          <w:rFonts w:ascii="Courier New" w:hAnsi="Courier New" w:cs="Courier New"/>
+          <w:sz w:val="22"/>
+          <w:szCs w:val="22"/>
+        </w:rPr>
+        <w:t>codigoPostal</w:t>
+      </w:r>
+      <w:proofErr w:type="spellEnd"/>
+      <w:r>
+        <w:rPr>
+          <w:rFonts w:ascii="Courier New" w:hAnsi="Courier New" w:cs="Courier New"/>
+          <w:sz w:val="22"/>
+          <w:szCs w:val="22"/>
+        </w:rPr>
+        <w:t>(cPostal);</w:t>
+      </w:r>
+    </w:p>
+    <w:p>
+      <w:pPr>
+        <w:autoSpaceDE w:val="0"/>
+        <w:autoSpaceDN w:val="0"/>
+        <w:adjustRightInd w:val="0"/>
+        <w:spacing w:line="240" w:lineRule="auto"/>
+        <w:jc w:val="left"/>
+        <w:rPr>
+          <w:rFonts w:ascii="Courier New" w:hAnsi="Courier New" w:cs="Courier New"/>
+          <w:sz w:val="22"/>
+          <w:szCs w:val="22"/>
+        </w:rPr>
+      </w:pPr>
+      <w:r>
+        <w:rPr>
+          <w:rFonts w:ascii="Courier New" w:hAnsi="Courier New" w:cs="Courier New"/>
+          <w:sz w:val="22"/>
+          <w:szCs w:val="22"/>
+        </w:rPr>
+        <w:t xml:space="preserve">ALTER TABLE </w:t>
+      </w:r>
+      <w:proofErr w:type="spellStart"/>
+      <w:r>
+        <w:rPr>
+          <w:rFonts w:ascii="Courier New" w:hAnsi="Courier New" w:cs="Courier New"/>
+          <w:sz w:val="22"/>
+          <w:szCs w:val="22"/>
+        </w:rPr>
+        <w:t>Sessao</w:t>
+      </w:r>
+      <w:proofErr w:type="spellEnd"/>
+      <w:r>
+        <w:rPr>
+          <w:rFonts w:ascii="Courier New" w:hAnsi="Courier New" w:cs="Courier New"/>
+          <w:sz w:val="22"/>
+          <w:szCs w:val="22"/>
+        </w:rPr>
+        <w:t xml:space="preserve"> ADD FOREIGN KEY (</w:t>
+      </w:r>
+      <w:proofErr w:type="spellStart"/>
+      <w:r>
+        <w:rPr>
+          <w:rFonts w:ascii="Courier New" w:hAnsi="Courier New" w:cs="Courier New"/>
+          <w:sz w:val="22"/>
+          <w:szCs w:val="22"/>
+        </w:rPr>
+        <w:t>id_Professor</w:t>
+      </w:r>
+      <w:proofErr w:type="spellEnd"/>
+      <w:r>
+        <w:rPr>
+          <w:rFonts w:ascii="Courier New" w:hAnsi="Courier New" w:cs="Courier New"/>
+          <w:sz w:val="22"/>
+          <w:szCs w:val="22"/>
+        </w:rPr>
+        <w:t>) REFERENCES Professor(</w:t>
+      </w:r>
+      <w:proofErr w:type="spellStart"/>
+      <w:r>
+        <w:rPr>
+          <w:rFonts w:ascii="Courier New" w:hAnsi="Courier New" w:cs="Courier New"/>
+          <w:sz w:val="22"/>
+          <w:szCs w:val="22"/>
+        </w:rPr>
+        <w:t>id_Professor</w:t>
+      </w:r>
+      <w:proofErr w:type="spellEnd"/>
+      <w:r>
+        <w:rPr>
+          <w:rFonts w:ascii="Courier New" w:hAnsi="Courier New" w:cs="Courier New"/>
+          <w:sz w:val="22"/>
+          <w:szCs w:val="22"/>
+        </w:rPr>
+        <w:t>);</w:t>
+      </w:r>
+    </w:p>
+    <w:p>
+      <w:pPr>
+        <w:autoSpaceDE w:val="0"/>
+        <w:autoSpaceDN w:val="0"/>
+        <w:adjustRightInd w:val="0"/>
+        <w:spacing w:line="240" w:lineRule="auto"/>
+        <w:jc w:val="left"/>
+        <w:rPr>
+          <w:rFonts w:ascii="Courier New" w:hAnsi="Courier New" w:cs="Courier New"/>
+          <w:sz w:val="22"/>
+          <w:szCs w:val="22"/>
+        </w:rPr>
+      </w:pPr>
+      <w:r>
+        <w:rPr>
+          <w:rFonts w:ascii="Courier New" w:hAnsi="Courier New" w:cs="Courier New"/>
+          <w:sz w:val="22"/>
+          <w:szCs w:val="22"/>
+        </w:rPr>
+        <w:t xml:space="preserve">ALTER TABLE </w:t>
+      </w:r>
+      <w:proofErr w:type="spellStart"/>
+      <w:r>
+        <w:rPr>
+          <w:rFonts w:ascii="Courier New" w:hAnsi="Courier New" w:cs="Courier New"/>
+          <w:sz w:val="22"/>
+          <w:szCs w:val="22"/>
+        </w:rPr>
+        <w:t>Sessao</w:t>
+      </w:r>
+      <w:proofErr w:type="spellEnd"/>
+      <w:r>
+        <w:rPr>
+          <w:rFonts w:ascii="Courier New" w:hAnsi="Courier New" w:cs="Courier New"/>
+          <w:sz w:val="22"/>
+          <w:szCs w:val="22"/>
+        </w:rPr>
+        <w:t xml:space="preserve"> ADD FOREIGN KEY (id_disciplina) REFERENCES Disciplina(</w:t>
+      </w:r>
+      <w:proofErr w:type="spellStart"/>
+      <w:r>
+        <w:rPr>
+          <w:rFonts w:ascii="Courier New" w:hAnsi="Courier New" w:cs="Courier New"/>
+          <w:sz w:val="22"/>
+          <w:szCs w:val="22"/>
+        </w:rPr>
+        <w:t>id_Disciplina</w:t>
+      </w:r>
+      <w:proofErr w:type="spellEnd"/>
+      <w:r>
+        <w:rPr>
+          <w:rFonts w:ascii="Courier New" w:hAnsi="Courier New" w:cs="Courier New"/>
+          <w:sz w:val="22"/>
+          <w:szCs w:val="22"/>
+        </w:rPr>
+        <w:t>);</w:t>
+      </w:r>
+    </w:p>
+    <w:p>
+      <w:pPr>
+        <w:autoSpaceDE w:val="0"/>
+        <w:autoSpaceDN w:val="0"/>
+        <w:adjustRightInd w:val="0"/>
+        <w:spacing w:line="240" w:lineRule="auto"/>
+        <w:jc w:val="left"/>
+        <w:rPr>
+          <w:rFonts w:ascii="Courier New" w:hAnsi="Courier New" w:cs="Courier New"/>
+          <w:sz w:val="22"/>
+          <w:szCs w:val="22"/>
+        </w:rPr>
+      </w:pPr>
+      <w:r>
+        <w:rPr>
+          <w:rFonts w:ascii="Courier New" w:hAnsi="Courier New" w:cs="Courier New"/>
+          <w:sz w:val="22"/>
+          <w:szCs w:val="22"/>
+        </w:rPr>
+        <w:t xml:space="preserve">ALTER TABLE </w:t>
+      </w:r>
+      <w:proofErr w:type="spellStart"/>
+      <w:r>
+        <w:rPr>
+          <w:rFonts w:ascii="Courier New" w:hAnsi="Courier New" w:cs="Courier New"/>
+          <w:sz w:val="22"/>
+          <w:szCs w:val="22"/>
+        </w:rPr>
+        <w:t>Sessao</w:t>
+      </w:r>
+      <w:proofErr w:type="spellEnd"/>
+      <w:r>
+        <w:rPr>
+          <w:rFonts w:ascii="Courier New" w:hAnsi="Courier New" w:cs="Courier New"/>
+          <w:sz w:val="22"/>
+          <w:szCs w:val="22"/>
+        </w:rPr>
+        <w:t xml:space="preserve"> ADD FOREIGN KEY (id_sala) REFERENCES Salas(id_sala);</w:t>
+      </w:r>
+    </w:p>
+    <w:p>
+      <w:pPr>
+        <w:autoSpaceDE w:val="0"/>
+        <w:autoSpaceDN w:val="0"/>
+        <w:adjustRightInd w:val="0"/>
+        <w:spacing w:line="240" w:lineRule="auto"/>
+        <w:jc w:val="left"/>
+        <w:rPr>
+          <w:rFonts w:ascii="Courier New" w:hAnsi="Courier New" w:cs="Courier New"/>
+          <w:sz w:val="22"/>
+          <w:szCs w:val="22"/>
+        </w:rPr>
+      </w:pPr>
+      <w:r>
+        <w:rPr>
+          <w:rFonts w:ascii="Courier New" w:hAnsi="Courier New" w:cs="Courier New"/>
+          <w:sz w:val="22"/>
+          <w:szCs w:val="22"/>
+        </w:rPr>
+        <w:t xml:space="preserve">ALTER TABLE </w:t>
+      </w:r>
+      <w:proofErr w:type="spellStart"/>
+      <w:r>
+        <w:rPr>
+          <w:rFonts w:ascii="Courier New" w:hAnsi="Courier New" w:cs="Courier New"/>
+          <w:sz w:val="22"/>
+          <w:szCs w:val="22"/>
+        </w:rPr>
+        <w:t>Aluno_Sessao</w:t>
+      </w:r>
+      <w:proofErr w:type="spellEnd"/>
+      <w:r>
+        <w:rPr>
+          <w:rFonts w:ascii="Courier New" w:hAnsi="Courier New" w:cs="Courier New"/>
+          <w:sz w:val="22"/>
+          <w:szCs w:val="22"/>
+        </w:rPr>
+        <w:t xml:space="preserve"> ADD FOREIGN KEY (</w:t>
+      </w:r>
+      <w:proofErr w:type="spellStart"/>
+      <w:r>
+        <w:rPr>
+          <w:rFonts w:ascii="Courier New" w:hAnsi="Courier New" w:cs="Courier New"/>
+          <w:sz w:val="22"/>
+          <w:szCs w:val="22"/>
+        </w:rPr>
+        <w:t>num_Aluno</w:t>
+      </w:r>
+      <w:proofErr w:type="spellEnd"/>
+      <w:r>
+        <w:rPr>
+          <w:rFonts w:ascii="Courier New" w:hAnsi="Courier New" w:cs="Courier New"/>
+          <w:sz w:val="22"/>
+          <w:szCs w:val="22"/>
+        </w:rPr>
+        <w:t>) REFERENCES Aluno(</w:t>
+      </w:r>
+      <w:proofErr w:type="spellStart"/>
+      <w:r>
+        <w:rPr>
+          <w:rFonts w:ascii="Courier New" w:hAnsi="Courier New" w:cs="Courier New"/>
+          <w:sz w:val="22"/>
+          <w:szCs w:val="22"/>
+        </w:rPr>
+        <w:t>num_Aluno</w:t>
+      </w:r>
+      <w:proofErr w:type="spellEnd"/>
+      <w:r>
+        <w:rPr>
+          <w:rFonts w:ascii="Courier New" w:hAnsi="Courier New" w:cs="Courier New"/>
+          <w:sz w:val="22"/>
+          <w:szCs w:val="22"/>
+        </w:rPr>
+        <w:t>);</w:t>
+      </w:r>
+    </w:p>
+    <w:p>
+      <w:pPr>
+        <w:autoSpaceDE w:val="0"/>
+        <w:autoSpaceDN w:val="0"/>
+        <w:adjustRightInd w:val="0"/>
+        <w:spacing w:line="240" w:lineRule="auto"/>
+        <w:jc w:val="left"/>
+        <w:rPr>
+          <w:rFonts w:ascii="Courier New" w:hAnsi="Courier New" w:cs="Courier New"/>
+          <w:sz w:val="22"/>
+          <w:szCs w:val="22"/>
+        </w:rPr>
+      </w:pPr>
+      <w:r>
+        <w:rPr>
+          <w:rFonts w:ascii="Courier New" w:hAnsi="Courier New" w:cs="Courier New"/>
+          <w:sz w:val="22"/>
+          <w:szCs w:val="22"/>
+        </w:rPr>
+        <w:t xml:space="preserve">ALTER TABLE </w:t>
+      </w:r>
+      <w:proofErr w:type="spellStart"/>
+      <w:r>
+        <w:rPr>
+          <w:rFonts w:ascii="Courier New" w:hAnsi="Courier New" w:cs="Courier New"/>
+          <w:sz w:val="22"/>
+          <w:szCs w:val="22"/>
+        </w:rPr>
+        <w:t>Aluno_Sessao</w:t>
+      </w:r>
+      <w:proofErr w:type="spellEnd"/>
+      <w:r>
+        <w:rPr>
+          <w:rFonts w:ascii="Courier New" w:hAnsi="Courier New" w:cs="Courier New"/>
+          <w:sz w:val="22"/>
+          <w:szCs w:val="22"/>
+        </w:rPr>
+        <w:t xml:space="preserve"> ADD FOREIGN KEY (</w:t>
+      </w:r>
+      <w:proofErr w:type="spellStart"/>
+      <w:r>
+        <w:rPr>
+          <w:rFonts w:ascii="Courier New" w:hAnsi="Courier New" w:cs="Courier New"/>
+          <w:sz w:val="22"/>
+          <w:szCs w:val="22"/>
+        </w:rPr>
+        <w:t>num_Sessao</w:t>
+      </w:r>
+      <w:proofErr w:type="spellEnd"/>
+      <w:r>
+        <w:rPr>
+          <w:rFonts w:ascii="Courier New" w:hAnsi="Courier New" w:cs="Courier New"/>
+          <w:sz w:val="22"/>
+          <w:szCs w:val="22"/>
+        </w:rPr>
+        <w:t xml:space="preserve">) REFERENCES </w:t>
+      </w:r>
+      <w:proofErr w:type="spellStart"/>
+      <w:r>
+        <w:rPr>
+          <w:rFonts w:ascii="Courier New" w:hAnsi="Courier New" w:cs="Courier New"/>
+          <w:sz w:val="22"/>
+          <w:szCs w:val="22"/>
+        </w:rPr>
+        <w:t>Sessao</w:t>
+      </w:r>
+      <w:proofErr w:type="spellEnd"/>
+      <w:r>
+        <w:rPr>
+          <w:rFonts w:ascii="Courier New" w:hAnsi="Courier New" w:cs="Courier New"/>
+          <w:sz w:val="22"/>
+          <w:szCs w:val="22"/>
+        </w:rPr>
+        <w:t>(</w:t>
+      </w:r>
+      <w:proofErr w:type="spellStart"/>
+      <w:r>
+        <w:rPr>
+          <w:rFonts w:ascii="Courier New" w:hAnsi="Courier New" w:cs="Courier New"/>
+          <w:sz w:val="22"/>
+          <w:szCs w:val="22"/>
+        </w:rPr>
+        <w:t>num_Sessao</w:t>
+      </w:r>
+      <w:proofErr w:type="spellEnd"/>
+      <w:r>
+        <w:rPr>
+          <w:rFonts w:ascii="Courier New" w:hAnsi="Courier New" w:cs="Courier New"/>
+          <w:sz w:val="22"/>
+          <w:szCs w:val="22"/>
+        </w:rPr>
+        <w:t>);</w:t>
+      </w:r>
+    </w:p>
+    <w:p>
+      <w:pPr>
+        <w:autoSpaceDE w:val="0"/>
+        <w:autoSpaceDN w:val="0"/>
+        <w:adjustRightInd w:val="0"/>
+        <w:spacing w:line="240" w:lineRule="auto"/>
+        <w:jc w:val="left"/>
+        <w:rPr>
+          <w:rFonts w:ascii="Courier New" w:hAnsi="Courier New" w:cs="Courier New"/>
+          <w:sz w:val="22"/>
+          <w:szCs w:val="22"/>
+        </w:rPr>
+      </w:pPr>
+      <w:r>
+        <w:rPr>
+          <w:rFonts w:ascii="Courier New" w:hAnsi="Courier New" w:cs="Courier New"/>
+          <w:sz w:val="22"/>
+          <w:szCs w:val="22"/>
+        </w:rPr>
+        <w:t>ALTER TABLE Pagamento ADD FOREIGN KEY (</w:t>
+      </w:r>
+      <w:proofErr w:type="spellStart"/>
+      <w:r>
+        <w:rPr>
+          <w:rFonts w:ascii="Courier New" w:hAnsi="Courier New" w:cs="Courier New"/>
+          <w:sz w:val="22"/>
+          <w:szCs w:val="22"/>
+        </w:rPr>
+        <w:t>num_Aluno</w:t>
+      </w:r>
+      <w:proofErr w:type="spellEnd"/>
+      <w:r>
+        <w:rPr>
+          <w:rFonts w:ascii="Courier New" w:hAnsi="Courier New" w:cs="Courier New"/>
+          <w:sz w:val="22"/>
+          <w:szCs w:val="22"/>
+        </w:rPr>
+        <w:t>) REFERENCES Aluno(</w:t>
+      </w:r>
+      <w:proofErr w:type="spellStart"/>
+      <w:r>
+        <w:rPr>
+          <w:rFonts w:ascii="Courier New" w:hAnsi="Courier New" w:cs="Courier New"/>
+          <w:sz w:val="22"/>
+          <w:szCs w:val="22"/>
+        </w:rPr>
+        <w:t>num_Aluno</w:t>
+      </w:r>
+      <w:proofErr w:type="spellEnd"/>
+      <w:r>
+        <w:rPr>
+          <w:rFonts w:ascii="Courier New" w:hAnsi="Courier New" w:cs="Courier New"/>
+          <w:sz w:val="22"/>
+          <w:szCs w:val="22"/>
+        </w:rPr>
+        <w:t>);</w:t>
+      </w:r>
+    </w:p>
+    <w:p>
+      <w:pPr>
+        <w:autoSpaceDE w:val="0"/>
+        <w:autoSpaceDN w:val="0"/>
+        <w:adjustRightInd w:val="0"/>
+        <w:spacing w:line="240" w:lineRule="auto"/>
+        <w:jc w:val="left"/>
+        <w:rPr>
+          <w:rFonts w:ascii="Courier New" w:hAnsi="Courier New" w:cs="Courier New"/>
+          <w:sz w:val="22"/>
+          <w:szCs w:val="22"/>
+        </w:rPr>
+      </w:pPr>
+      <w:r>
+        <w:rPr>
+          <w:rFonts w:ascii="Courier New" w:hAnsi="Courier New" w:cs="Courier New"/>
+          <w:sz w:val="22"/>
+          <w:szCs w:val="22"/>
+        </w:rPr>
+        <w:t>ALTER TABLE Pagamento ADD FOREIGN KEY (id_ModoPag) REFERENCES Modo_Pagamento(id_ModoPag);</w:t>
+      </w:r>
+    </w:p>
+    <w:p>
+      <w:pPr>
+        <w:autoSpaceDE w:val="0"/>
+        <w:autoSpaceDN w:val="0"/>
+        <w:adjustRightInd w:val="0"/>
+        <w:spacing w:line="240" w:lineRule="auto"/>
+        <w:jc w:val="left"/>
+        <w:rPr>
+          <w:rFonts w:ascii="Courier New" w:hAnsi="Courier New" w:cs="Courier New"/>
+          <w:sz w:val="22"/>
+          <w:szCs w:val="22"/>
+        </w:rPr>
+      </w:pPr>
+      <w:r>
+        <w:rPr>
+          <w:rFonts w:ascii="Courier New" w:hAnsi="Courier New" w:cs="Courier New"/>
+          <w:sz w:val="22"/>
+          <w:szCs w:val="22"/>
+        </w:rPr>
+        <w:t xml:space="preserve">ALTER TABLE </w:t>
+      </w:r>
+      <w:proofErr w:type="spellStart"/>
+      <w:r>
+        <w:rPr>
+          <w:rFonts w:ascii="Courier New" w:hAnsi="Courier New" w:cs="Courier New"/>
+          <w:sz w:val="22"/>
+          <w:szCs w:val="22"/>
+        </w:rPr>
+        <w:t>Pagamento_Sessao</w:t>
+      </w:r>
+      <w:proofErr w:type="spellEnd"/>
+      <w:r>
+        <w:rPr>
+          <w:rFonts w:ascii="Courier New" w:hAnsi="Courier New" w:cs="Courier New"/>
+          <w:sz w:val="22"/>
+          <w:szCs w:val="22"/>
+        </w:rPr>
+        <w:t xml:space="preserve"> ADD FOREIGN KEY (num_sessao) REFERENCES </w:t>
+      </w:r>
+      <w:proofErr w:type="spellStart"/>
+      <w:r>
+        <w:rPr>
+          <w:rFonts w:ascii="Courier New" w:hAnsi="Courier New" w:cs="Courier New"/>
+          <w:sz w:val="22"/>
+          <w:szCs w:val="22"/>
+        </w:rPr>
+        <w:t>Sessao</w:t>
+      </w:r>
+      <w:proofErr w:type="spellEnd"/>
+      <w:r>
+        <w:rPr>
+          <w:rFonts w:ascii="Courier New" w:hAnsi="Courier New" w:cs="Courier New"/>
+          <w:sz w:val="22"/>
+          <w:szCs w:val="22"/>
+        </w:rPr>
+        <w:t>(</w:t>
+      </w:r>
+      <w:proofErr w:type="spellStart"/>
+      <w:r>
+        <w:rPr>
+          <w:rFonts w:ascii="Courier New" w:hAnsi="Courier New" w:cs="Courier New"/>
+          <w:sz w:val="22"/>
+          <w:szCs w:val="22"/>
+        </w:rPr>
+        <w:t>num_Sessao</w:t>
+      </w:r>
+      <w:proofErr w:type="spellEnd"/>
+      <w:r>
+        <w:rPr>
+          <w:rFonts w:ascii="Courier New" w:hAnsi="Courier New" w:cs="Courier New"/>
+          <w:sz w:val="22"/>
+          <w:szCs w:val="22"/>
+        </w:rPr>
+        <w:t>);</w:t>
+      </w:r>
+    </w:p>
+    <w:p>
+      <w:r>
+        <w:rPr>
+          <w:rFonts w:ascii="Courier New" w:hAnsi="Courier New" w:cs="Courier New"/>
+          <w:sz w:val="22"/>
+          <w:szCs w:val="22"/>
+        </w:rPr>
+        <w:t xml:space="preserve">ALTER TABLE </w:t>
+      </w:r>
+      <w:proofErr w:type="spellStart"/>
+      <w:r>
+        <w:rPr>
+          <w:rFonts w:ascii="Courier New" w:hAnsi="Courier New" w:cs="Courier New"/>
+          <w:sz w:val="22"/>
+          <w:szCs w:val="22"/>
+        </w:rPr>
+        <w:t>Pagamento_Sessao</w:t>
+      </w:r>
+      <w:proofErr w:type="spellEnd"/>
+      <w:r>
+        <w:rPr>
+          <w:rFonts w:ascii="Courier New" w:hAnsi="Courier New" w:cs="Courier New"/>
+          <w:sz w:val="22"/>
+          <w:szCs w:val="22"/>
+        </w:rPr>
+        <w:t xml:space="preserve"> ADD FOREIGN KEY (num_pagamento) REFERENCES Pagamento(num_pagamento);</w:t>
+      </w:r>
+    </w:p>
+    <w:p/>
+    <w:p/>
+    <w:p/>
+    <w:p/>
+    <w:p/>
+    <w:p/>
+    <w:p>
+      <w:pPr>
+        <w:pStyle w:val="Ttulo3"/>
+      </w:pPr>
       <w:bookmarkStart w:id="16" w:name="_Toc496611524"/>
       <w:r>
+        <w:lastRenderedPageBreak/>
         <w:t>Script de Criação de vistas</w:t>
       </w:r>
       <w:bookmarkEnd w:id="16"/>
@@ -11237,7 +15272,7 @@
 </file>
 
 <file path=customXml/itemProps1.xml><?xml version="1.0" encoding="utf-8"?>
-<ds:datastoreItem xmlns:ds="http://schemas.openxmlformats.org/officeDocument/2006/customXml" ds:itemID="{9BA99DF0-C50C-4027-9A66-31CA377A9728}">
+<ds:datastoreItem xmlns:ds="http://schemas.openxmlformats.org/officeDocument/2006/customXml" ds:itemID="{22BF1CA1-C806-4AD8-AD88-D16D8A7C0741}">
   <ds:schemaRefs>
     <ds:schemaRef ds:uri="http://schemas.openxmlformats.org/officeDocument/2006/bibliography"/>
   </ds:schemaRefs>

</xml_diff>

<commit_message>
Update final finalissimo v2
</commit_message>
<xml_diff>
--- a/RelatórioProjectoBD_17512_17485.docx
+++ b/RelatórioProjectoBD_17512_17485.docx
@@ -12,7 +12,7 @@
           <w:lang w:eastAsia="pt-PT"/>
         </w:rPr>
         <w:drawing>
-          <wp:anchor distT="0" distB="0" distL="114300" distR="114300" simplePos="0" relativeHeight="251622400" behindDoc="1" locked="0" layoutInCell="1" allowOverlap="1" wp14:anchorId="58360A05" wp14:editId="2C2B3F1B">
+          <wp:anchor distT="0" distB="0" distL="114300" distR="114300" simplePos="0" relativeHeight="251614208" behindDoc="1" locked="0" layoutInCell="1" allowOverlap="1" wp14:anchorId="58360A05" wp14:editId="2C2B3F1B">
             <wp:simplePos x="0" y="0"/>
             <wp:positionH relativeFrom="margin">
               <wp:posOffset>-119380</wp:posOffset>
@@ -820,6 +820,8 @@
               </w:rPr>
               <w:tab/>
             </w:r>
+            <w:bookmarkStart w:id="0" w:name="_GoBack"/>
+            <w:bookmarkEnd w:id="0"/>
             <w:r>
               <w:rPr>
                 <w:noProof/>
@@ -852,7 +854,7 @@
                 <w:noProof/>
                 <w:webHidden/>
               </w:rPr>
-              <w:t>1</w:t>
+              <w:t>3</w:t>
             </w:r>
             <w:r>
               <w:rPr>
@@ -924,7 +926,7 @@
                 <w:noProof/>
                 <w:webHidden/>
               </w:rPr>
-              <w:t>2</w:t>
+              <w:t>4</w:t>
             </w:r>
             <w:r>
               <w:rPr>
@@ -996,7 +998,7 @@
                 <w:noProof/>
                 <w:webHidden/>
               </w:rPr>
-              <w:t>2</w:t>
+              <w:t>4</w:t>
             </w:r>
             <w:r>
               <w:rPr>
@@ -1068,7 +1070,7 @@
                 <w:noProof/>
                 <w:webHidden/>
               </w:rPr>
-              <w:t>3</w:t>
+              <w:t>5</w:t>
             </w:r>
             <w:r>
               <w:rPr>
@@ -1140,7 +1142,7 @@
                 <w:noProof/>
                 <w:webHidden/>
               </w:rPr>
-              <w:t>3</w:t>
+              <w:t>5</w:t>
             </w:r>
             <w:r>
               <w:rPr>
@@ -1212,7 +1214,7 @@
                 <w:noProof/>
                 <w:webHidden/>
               </w:rPr>
-              <w:t>3</w:t>
+              <w:t>5</w:t>
             </w:r>
             <w:r>
               <w:rPr>
@@ -1284,7 +1286,7 @@
                 <w:noProof/>
                 <w:webHidden/>
               </w:rPr>
-              <w:t>4</w:t>
+              <w:t>6</w:t>
             </w:r>
             <w:r>
               <w:rPr>
@@ -1356,7 +1358,7 @@
                 <w:noProof/>
                 <w:webHidden/>
               </w:rPr>
-              <w:t>6</w:t>
+              <w:t>8</w:t>
             </w:r>
             <w:r>
               <w:rPr>
@@ -1428,7 +1430,7 @@
                 <w:noProof/>
                 <w:webHidden/>
               </w:rPr>
-              <w:t>6</w:t>
+              <w:t>8</w:t>
             </w:r>
             <w:r>
               <w:rPr>
@@ -1500,7 +1502,7 @@
                 <w:noProof/>
                 <w:webHidden/>
               </w:rPr>
-              <w:t>7</w:t>
+              <w:t>9</w:t>
             </w:r>
             <w:r>
               <w:rPr>
@@ -1572,7 +1574,7 @@
                 <w:noProof/>
                 <w:webHidden/>
               </w:rPr>
-              <w:t>7</w:t>
+              <w:t>9</w:t>
             </w:r>
             <w:r>
               <w:rPr>
@@ -1644,7 +1646,7 @@
                 <w:noProof/>
                 <w:webHidden/>
               </w:rPr>
-              <w:t>10</w:t>
+              <w:t>12</w:t>
             </w:r>
             <w:r>
               <w:rPr>
@@ -1716,7 +1718,7 @@
                 <w:noProof/>
                 <w:webHidden/>
               </w:rPr>
-              <w:t>11</w:t>
+              <w:t>13</w:t>
             </w:r>
             <w:r>
               <w:rPr>
@@ -1788,7 +1790,7 @@
                 <w:noProof/>
                 <w:webHidden/>
               </w:rPr>
-              <w:t>12</w:t>
+              <w:t>14</w:t>
             </w:r>
             <w:r>
               <w:rPr>
@@ -1860,7 +1862,7 @@
                 <w:noProof/>
                 <w:webHidden/>
               </w:rPr>
-              <w:t>13</w:t>
+              <w:t>15</w:t>
             </w:r>
             <w:r>
               <w:rPr>
@@ -1932,7 +1934,7 @@
                 <w:noProof/>
                 <w:webHidden/>
               </w:rPr>
-              <w:t>13</w:t>
+              <w:t>15</w:t>
             </w:r>
             <w:r>
               <w:rPr>
@@ -2004,7 +2006,7 @@
                 <w:noProof/>
                 <w:webHidden/>
               </w:rPr>
-              <w:t>18</w:t>
+              <w:t>20</w:t>
             </w:r>
             <w:r>
               <w:rPr>
@@ -2076,7 +2078,7 @@
                 <w:noProof/>
                 <w:webHidden/>
               </w:rPr>
-              <w:t>19</w:t>
+              <w:t>21</w:t>
             </w:r>
             <w:r>
               <w:rPr>
@@ -2163,7 +2165,7 @@
                 <w:noProof/>
                 <w:webHidden/>
               </w:rPr>
-              <w:t>20</w:t>
+              <w:t>22</w:t>
             </w:r>
             <w:r>
               <w:rPr>
@@ -2235,7 +2237,7 @@
                 <w:noProof/>
                 <w:webHidden/>
               </w:rPr>
-              <w:t>20</w:t>
+              <w:t>22</w:t>
             </w:r>
             <w:r>
               <w:rPr>
@@ -2307,7 +2309,7 @@
                 <w:noProof/>
                 <w:webHidden/>
               </w:rPr>
-              <w:t>21</w:t>
+              <w:t>23</w:t>
             </w:r>
             <w:r>
               <w:rPr>
@@ -2379,7 +2381,7 @@
                 <w:noProof/>
                 <w:webHidden/>
               </w:rPr>
-              <w:t>22</w:t>
+              <w:t>24</w:t>
             </w:r>
             <w:r>
               <w:rPr>
@@ -2490,7 +2492,7 @@
             <w:noProof/>
             <w:webHidden/>
           </w:rPr>
-          <w:t>3</w:t>
+          <w:t>5</w:t>
         </w:r>
         <w:r>
           <w:rPr>
@@ -2563,7 +2565,7 @@
             <w:noProof/>
             <w:webHidden/>
           </w:rPr>
-          <w:t>6</w:t>
+          <w:t>8</w:t>
         </w:r>
         <w:r>
           <w:rPr>
@@ -2636,7 +2638,7 @@
             <w:noProof/>
             <w:webHidden/>
           </w:rPr>
-          <w:t>6</w:t>
+          <w:t>8</w:t>
         </w:r>
         <w:r>
           <w:rPr>
@@ -2709,7 +2711,7 @@
             <w:noProof/>
             <w:webHidden/>
           </w:rPr>
-          <w:t>12</w:t>
+          <w:t>14</w:t>
         </w:r>
         <w:r>
           <w:rPr>
@@ -2782,7 +2784,7 @@
             <w:noProof/>
             <w:webHidden/>
           </w:rPr>
-          <w:t>12</w:t>
+          <w:t>14</w:t>
         </w:r>
         <w:r>
           <w:rPr>
@@ -2855,7 +2857,7 @@
             <w:noProof/>
             <w:webHidden/>
           </w:rPr>
-          <w:t>12</w:t>
+          <w:t>14</w:t>
         </w:r>
         <w:r>
           <w:rPr>
@@ -2928,7 +2930,7 @@
             <w:noProof/>
             <w:webHidden/>
           </w:rPr>
-          <w:t>12</w:t>
+          <w:t>14</w:t>
         </w:r>
         <w:r>
           <w:rPr>
@@ -3001,7 +3003,7 @@
             <w:noProof/>
             <w:webHidden/>
           </w:rPr>
-          <w:t>12</w:t>
+          <w:t>14</w:t>
         </w:r>
         <w:r>
           <w:rPr>
@@ -3046,284 +3048,158 @@
     <w:p/>
     <w:p/>
     <w:p/>
+    <w:p>
+      <w:pPr>
+        <w:pStyle w:val="Cabealhodondice"/>
+      </w:pPr>
+      <w:bookmarkStart w:id="1" w:name="_Toc534222042"/>
+      <w:r>
+        <w:lastRenderedPageBreak/>
+        <w:t>Introdução</w:t>
+      </w:r>
+      <w:bookmarkEnd w:id="1"/>
+    </w:p>
     <w:p/>
+    <w:p>
+      <w:r>
+        <w:t>O presente relatório insere-se no âmbito da unidade curricular de Base de Dados, com a finalidade de demonstrar os conhecimentos adquiridos nas aulas teóricas e práticas da Unidade Curricular em questão. Sendo assim, ao longo deste relatório serão expostos todos os aspetos inerentes à realização do trabalho prático proposto pelos docentes da Unidade Curricular, sendo o objetivo final do mesmo, a criação e Gestão de uma base de dados que dê suporte à Gestão de um Centro de Estudos</w:t>
+      </w:r>
+      <w:r>
+        <w:t xml:space="preserve">, recorrendo ao </w:t>
+      </w:r>
+      <w:proofErr w:type="spellStart"/>
+      <w:r>
+        <w:t>sql</w:t>
+      </w:r>
+      <w:proofErr w:type="spellEnd"/>
+      <w:r>
+        <w:t xml:space="preserve"> </w:t>
+      </w:r>
+      <w:proofErr w:type="spellStart"/>
+      <w:r>
+        <w:t>developer</w:t>
+      </w:r>
+      <w:proofErr w:type="spellEnd"/>
+      <w:r>
+        <w:t xml:space="preserve"> e ORACLE </w:t>
+      </w:r>
+      <w:proofErr w:type="spellStart"/>
+      <w:r>
+        <w:t>Database</w:t>
+      </w:r>
+      <w:proofErr w:type="spellEnd"/>
+      <w:r>
+        <w:t xml:space="preserve">. </w:t>
+      </w:r>
+    </w:p>
     <w:p/>
+    <w:p>
+      <w:r>
+        <w:t>Tratando-se da Gestão de um centro de Estudos, verificamos logo que as principais relações que existem será entre alunos, professores e disciplinas. No entanto, é necessário também ter em conta que existem várias sessões de explicações para cada disciplina, existem pagamentos a ser efetuados pelos alunos, entre outros aspetos de importantes na correta elaboração do trabalho pratico. Para isso é necessário então armazenar vários tipos de dados, desde informações básicas como Nomes, moradas, contactos, até dados mais específicos do tema, como o horário das sessões de explicações, atribuição de professores para as mesmas sessões, valores mensais a pagar pelos alunos, entre outros.</w:t>
+      </w:r>
+    </w:p>
     <w:p/>
-    <w:p/>
-    <w:p/>
-    <w:p>
-      <w:pPr>
-        <w:pStyle w:val="Cabealhodondice"/>
-      </w:pPr>
-      <w:r>
-        <w:t>Índice de Tabelas</w:t>
-      </w:r>
-    </w:p>
-    <w:p>
-      <w:pPr>
-        <w:rPr>
-          <w:rStyle w:val="Hiperligao"/>
-          <w:noProof/>
-          <w:color w:val="auto"/>
-          <w:u w:val="none"/>
-        </w:rPr>
-      </w:pPr>
-    </w:p>
-    <w:p>
-      <w:pPr>
-        <w:rPr>
-          <w:rStyle w:val="Hiperligao"/>
-          <w:noProof/>
-          <w:color w:val="auto"/>
-          <w:u w:val="none"/>
-        </w:rPr>
-      </w:pPr>
-      <w:r>
-        <w:rPr>
-          <w:rStyle w:val="Hiperligao"/>
-          <w:caps/>
-          <w:noProof/>
-          <w:color w:val="auto"/>
-          <w:u w:val="none"/>
-        </w:rPr>
-        <w:fldChar w:fldCharType="begin"/>
-      </w:r>
-      <w:r>
-        <w:rPr>
-          <w:rStyle w:val="Hiperligao"/>
-          <w:caps/>
-          <w:noProof/>
-          <w:color w:val="auto"/>
-          <w:u w:val="none"/>
-        </w:rPr>
-        <w:instrText xml:space="preserve"> TOC \c "Fig. 2 – Camadas do Cloud computing (ada" </w:instrText>
-      </w:r>
-      <w:r>
-        <w:rPr>
-          <w:rStyle w:val="Hiperligao"/>
-          <w:caps/>
-          <w:noProof/>
-          <w:color w:val="auto"/>
-          <w:u w:val="none"/>
-        </w:rPr>
-        <w:fldChar w:fldCharType="separate"/>
-      </w:r>
-      <w:r>
-        <w:rPr>
-          <w:rStyle w:val="Hiperligao"/>
-          <w:b/>
-          <w:bCs/>
-          <w:caps/>
-          <w:noProof/>
-          <w:color w:val="auto"/>
-          <w:u w:val="none"/>
-        </w:rPr>
-        <w:t>No table of figures entries found.</w:t>
-      </w:r>
-      <w:r>
-        <w:rPr>
-          <w:rStyle w:val="Hiperligao"/>
-          <w:noProof/>
-          <w:color w:val="auto"/>
-          <w:u w:val="none"/>
-        </w:rPr>
-        <w:fldChar w:fldCharType="end"/>
-      </w:r>
-    </w:p>
-    <w:p>
-      <w:pPr>
-        <w:rPr>
-          <w:rStyle w:val="Hiperligao"/>
-          <w:noProof/>
-          <w:color w:val="auto"/>
-          <w:u w:val="none"/>
-        </w:rPr>
-      </w:pPr>
-    </w:p>
-    <w:p>
-      <w:pPr>
-        <w:rPr>
-          <w:rStyle w:val="Hiperligao"/>
-          <w:noProof/>
-          <w:color w:val="auto"/>
-          <w:u w:val="none"/>
-        </w:rPr>
-      </w:pPr>
-    </w:p>
-    <w:p>
-      <w:pPr>
-        <w:rPr>
-          <w:rStyle w:val="Hiperligao"/>
-          <w:noProof/>
-          <w:color w:val="auto"/>
-          <w:u w:val="none"/>
-        </w:rPr>
-        <w:sectPr>
-          <w:headerReference w:type="default" r:id="rId14"/>
-          <w:footerReference w:type="default" r:id="rId15"/>
-          <w:pgSz w:w="11906" w:h="16838" w:code="9"/>
-          <w:pgMar w:top="1440" w:right="1440" w:bottom="1440" w:left="1800" w:header="708" w:footer="708" w:gutter="0"/>
-          <w:pgNumType w:fmt="lowerRoman" w:start="1"/>
-          <w:cols w:space="708"/>
-          <w:docGrid w:linePitch="360"/>
-        </w:sectPr>
-      </w:pPr>
+    <w:p>
+      <w:r>
+        <w:t xml:space="preserve">O presente relatório está organizado em </w:t>
+      </w:r>
+      <w:r>
+        <w:t>4</w:t>
+      </w:r>
+      <w:r>
+        <w:t xml:space="preserve"> vertentes. Na </w:t>
+      </w:r>
+      <w:r>
+        <w:t>vertente inicial, faz-se um levantamento de requisitos que devem ser cumpridos. A vertente seguinte trata a</w:t>
+      </w:r>
+      <w:r>
+        <w:t xml:space="preserve"> Especificação e design da base de dados e </w:t>
+      </w:r>
+      <w:r>
+        <w:t>já na terceira vertente</w:t>
+      </w:r>
+      <w:r>
+        <w:t xml:space="preserve"> mostra-se como foi feita a sua implementação. Já na última vertente deste relatório, temos vários aspetos relacionados com a Gestão dos dados presentes na referida base de Dados.</w:t>
+      </w:r>
+    </w:p>
+    <w:p>
+      <w:r>
+        <w:t xml:space="preserve">No que toca à especificação e design da base de dados, </w:t>
+      </w:r>
+      <w:r>
+        <w:t>mostraremos todas as fases ultrapassadas na elaboração de um “esboço” daquilo que deveria ser a nossa base de dados. Aqui desenvolvemos o modelo ER(Entidade-Relacionamento) que depois de realizada a devida Normalização, é apresentado na sua forma final, tornando-se muito útil para a seguinte fase, que é a implementação da Base de Dados.</w:t>
+      </w:r>
+    </w:p>
+    <w:p>
+      <w:pPr>
+        <w:rPr>
+          <w:i/>
+        </w:rPr>
+      </w:pPr>
+      <w:r>
+        <w:t xml:space="preserve">Relativamente à implementação da Base de Dados, apresentamos o script da criação das tabelas, as restrições de integridade e o script de criação de </w:t>
+      </w:r>
+      <w:proofErr w:type="spellStart"/>
+      <w:r>
+        <w:rPr>
+          <w:i/>
+        </w:rPr>
+        <w:t>Views</w:t>
+      </w:r>
+      <w:proofErr w:type="spellEnd"/>
+      <w:r>
+        <w:rPr>
+          <w:i/>
+        </w:rPr>
+        <w:t>.</w:t>
+      </w:r>
+    </w:p>
+    <w:p>
+      <w:r>
+        <w:t xml:space="preserve">Na base de dados deverá ser possível inserir, atualizar, eliminar e consultar os dados armazenados e é </w:t>
+      </w:r>
+      <w:r>
+        <w:t xml:space="preserve">exatamente </w:t>
+      </w:r>
+      <w:r>
+        <w:t>nisso que a última vertente, a de Gestão dos dados na base de Dados</w:t>
+      </w:r>
+      <w:r>
+        <w:t>,</w:t>
+      </w:r>
+      <w:r>
+        <w:t xml:space="preserve"> se foca. Aqui apresentamos scripts de Inserção de Dados, de consultas simples e com </w:t>
+      </w:r>
+      <w:proofErr w:type="spellStart"/>
+      <w:r>
+        <w:t>joins</w:t>
+      </w:r>
+      <w:proofErr w:type="spellEnd"/>
+      <w:r>
+        <w:t xml:space="preserve"> de tabelas e até recorrendo ao uso das </w:t>
+      </w:r>
+      <w:proofErr w:type="spellStart"/>
+      <w:r>
+        <w:rPr>
+          <w:i/>
+        </w:rPr>
+        <w:t>Views</w:t>
+      </w:r>
+      <w:proofErr w:type="spellEnd"/>
+      <w:r>
+        <w:t>.</w:t>
+      </w:r>
+    </w:p>
+    <w:p>
+      <w:r>
+        <w:br w:type="page"/>
+      </w:r>
     </w:p>
     <w:p>
       <w:pPr>
         <w:pStyle w:val="Ttulo1"/>
       </w:pPr>
-      <w:bookmarkStart w:id="0" w:name="_Toc534222042"/>
-      <w:r>
-        <w:lastRenderedPageBreak/>
-        <w:t xml:space="preserve">1. </w:t>
-      </w:r>
-      <w:r>
-        <w:t>Introdução</w:t>
-      </w:r>
-      <w:bookmarkEnd w:id="0"/>
-    </w:p>
-    <w:p/>
-    <w:p>
-      <w:r>
-        <w:t>O presente relatório insere-se no âmbito da unidade curricular de Base de Dados, com a finalidade de demonstrar os conhecimentos adquiridos nas aulas teóricas e práticas da Unidade Curricular em questão. Sendo assim, ao longo deste relatório serão expostos todos os aspetos inerentes à realização do trabalho prático proposto pelos docentes da Unidade Curricular, sendo o objetivo final do mesmo, a criação e Gestão de uma base de dados que dê suporte à Gestão de um Centro de Estudos</w:t>
-      </w:r>
-      <w:r>
-        <w:t xml:space="preserve">, recorrendo ao </w:t>
-      </w:r>
-      <w:proofErr w:type="spellStart"/>
-      <w:r>
-        <w:t>sql</w:t>
-      </w:r>
-      <w:proofErr w:type="spellEnd"/>
-      <w:r>
-        <w:t xml:space="preserve"> </w:t>
-      </w:r>
-      <w:proofErr w:type="spellStart"/>
-      <w:r>
-        <w:t>developer</w:t>
-      </w:r>
-      <w:proofErr w:type="spellEnd"/>
-      <w:r>
-        <w:t xml:space="preserve"> e ORACLE </w:t>
-      </w:r>
-      <w:proofErr w:type="spellStart"/>
-      <w:r>
-        <w:t>Database</w:t>
-      </w:r>
-      <w:proofErr w:type="spellEnd"/>
-      <w:r>
-        <w:t xml:space="preserve">. </w:t>
-      </w:r>
-    </w:p>
-    <w:p/>
-    <w:p>
-      <w:r>
-        <w:t>Tratando-se da Gestão de um centro de Estudos, verificamos logo que as principais relações que existem será entre alunos, professores e disciplinas. No entanto, é necessário também ter em conta que existem várias sessões de explicações para cada disciplina, existem pagamentos a ser efetuados pelos alunos, entre outros aspetos de importantes na correta elaboração do trabalho pratico. Para isso é necessário então armazenar vários tipos de dados, desde informações básicas como Nomes, moradas, contactos, até dados mais específicos do tema, como o horário das sessões de explicações, atribuição de professores para as mesmas sessões, valores mensais a pagar pelos alunos, entre outros.</w:t>
-      </w:r>
-    </w:p>
-    <w:p/>
-    <w:p>
-      <w:r>
-        <w:t xml:space="preserve">O presente relatório está organizado em </w:t>
-      </w:r>
-      <w:r>
-        <w:t>4</w:t>
-      </w:r>
-      <w:r>
-        <w:t xml:space="preserve"> vertentes. Na </w:t>
-      </w:r>
-      <w:r>
-        <w:t>vertente inicial, faz-se um levantamento de requisitos que devem ser cumpridos. A vertente seguinte trata a</w:t>
-      </w:r>
-      <w:r>
-        <w:t xml:space="preserve"> Especificação e design da base de dados e </w:t>
-      </w:r>
-      <w:r>
-        <w:t>já na terceira vertente</w:t>
-      </w:r>
-      <w:r>
-        <w:t xml:space="preserve"> mostra-se como foi feita a sua implementação. Já na última vertente deste relatório, temos vários aspetos relacionados com a Gestão dos dados presentes na referida base de Dados.</w:t>
-      </w:r>
-    </w:p>
-    <w:p>
-      <w:r>
-        <w:t xml:space="preserve">No que toca à especificação e design da base de dados, </w:t>
-      </w:r>
-      <w:r>
-        <w:t>mostraremos todas as fases ultrapassadas na elaboração de um “esboço” daquilo que deveria ser a nossa base de dados. Aqui desenvolvemos o modelo ER(Entidade-Relacionamento) que depois de realizada a devida Normalização, é apresentado na sua forma final, tornando-se muito útil para a seguinte fase, que é a implementação da Base de Dados.</w:t>
-      </w:r>
-    </w:p>
-    <w:p>
-      <w:pPr>
-        <w:rPr>
-          <w:i/>
-        </w:rPr>
-      </w:pPr>
-      <w:r>
-        <w:t xml:space="preserve">Relativamente à implementação da Base de Dados, apresentamos o script da criação das tabelas, as restrições de integridade e o script de criação de </w:t>
-      </w:r>
-      <w:proofErr w:type="spellStart"/>
-      <w:r>
-        <w:rPr>
-          <w:i/>
-        </w:rPr>
-        <w:t>Views</w:t>
-      </w:r>
-      <w:proofErr w:type="spellEnd"/>
-      <w:r>
-        <w:rPr>
-          <w:i/>
-        </w:rPr>
-        <w:t>.</w:t>
-      </w:r>
-    </w:p>
-    <w:p>
-      <w:r>
-        <w:t xml:space="preserve">Na base de dados deverá ser possível inserir, atualizar, eliminar e consultar os dados armazenados e é </w:t>
-      </w:r>
-      <w:r>
-        <w:t xml:space="preserve">exatamente </w:t>
-      </w:r>
-      <w:r>
-        <w:t>nisso que a última vertente, a de Gestão dos dados na base de Dados</w:t>
-      </w:r>
-      <w:r>
-        <w:t>,</w:t>
-      </w:r>
-      <w:r>
-        <w:t xml:space="preserve"> se foca. Aqui apresentamos scripts de Inserção de Dados, de consultas simples e com </w:t>
-      </w:r>
-      <w:proofErr w:type="spellStart"/>
-      <w:r>
-        <w:t>joins</w:t>
-      </w:r>
-      <w:proofErr w:type="spellEnd"/>
-      <w:r>
-        <w:t xml:space="preserve"> de tabelas e até recorrendo ao uso das </w:t>
-      </w:r>
-      <w:proofErr w:type="spellStart"/>
-      <w:r>
-        <w:rPr>
-          <w:i/>
-        </w:rPr>
-        <w:t>Views</w:t>
-      </w:r>
-      <w:proofErr w:type="spellEnd"/>
-      <w:r>
-        <w:t>.</w:t>
-      </w:r>
-    </w:p>
-    <w:p>
-      <w:r>
-        <w:br w:type="page"/>
-      </w:r>
-    </w:p>
-    <w:p>
-      <w:pPr>
-        <w:pStyle w:val="Ttulo1"/>
-      </w:pPr>
-      <w:bookmarkStart w:id="1" w:name="_Toc534222043"/>
+      <w:bookmarkStart w:id="2" w:name="_Toc534222043"/>
       <w:r>
         <w:lastRenderedPageBreak/>
         <w:t xml:space="preserve">2. </w:t>
@@ -3334,21 +3210,21 @@
       <w:r>
         <w:t xml:space="preserve"> trabalho</w:t>
       </w:r>
-      <w:bookmarkEnd w:id="1"/>
+      <w:bookmarkEnd w:id="2"/>
     </w:p>
     <w:p/>
     <w:p>
       <w:pPr>
         <w:pStyle w:val="Ttulo2"/>
       </w:pPr>
-      <w:bookmarkStart w:id="2" w:name="_Toc534222044"/>
+      <w:bookmarkStart w:id="3" w:name="_Toc534222044"/>
       <w:r>
         <w:t xml:space="preserve">2.1 </w:t>
       </w:r>
       <w:r>
         <w:t>Levantamento de requisitos</w:t>
       </w:r>
-      <w:bookmarkEnd w:id="2"/>
+      <w:bookmarkEnd w:id="3"/>
     </w:p>
     <w:p/>
     <w:p>
@@ -3561,7 +3437,7 @@
       <w:pPr>
         <w:pStyle w:val="Ttulo2"/>
       </w:pPr>
-      <w:bookmarkStart w:id="3" w:name="_Toc534222045"/>
+      <w:bookmarkStart w:id="4" w:name="_Toc534222045"/>
       <w:r>
         <w:lastRenderedPageBreak/>
         <w:t xml:space="preserve">2.2 </w:t>
@@ -3569,20 +3445,20 @@
       <w:r>
         <w:t>Especificação e design</w:t>
       </w:r>
-      <w:bookmarkEnd w:id="3"/>
+      <w:bookmarkEnd w:id="4"/>
     </w:p>
     <w:p>
       <w:pPr>
         <w:pStyle w:val="Ttulo2"/>
       </w:pPr>
-      <w:bookmarkStart w:id="4" w:name="_Toc534222046"/>
+      <w:bookmarkStart w:id="5" w:name="_Toc534222046"/>
       <w:r>
         <w:t>O modelo de Entidade e Relacionamentos</w:t>
       </w:r>
       <w:r>
         <w:t xml:space="preserve"> – Versão 1</w:t>
       </w:r>
-      <w:bookmarkEnd w:id="4"/>
+      <w:bookmarkEnd w:id="5"/>
     </w:p>
     <w:p>
       <w:r>
@@ -3607,7 +3483,7 @@
                     </pic:cNvPicPr>
                   </pic:nvPicPr>
                   <pic:blipFill>
-                    <a:blip r:embed="rId16">
+                    <a:blip r:embed="rId14">
                       <a:extLst>
                         <a:ext uri="{28A0092B-C50C-407E-A947-70E740481C1C}">
                           <a14:useLocalDpi xmlns:a14="http://schemas.microsoft.com/office/drawing/2010/main" val="0"/>
@@ -3648,8 +3524,8 @@
       <w:pPr>
         <w:pStyle w:val="Legenda"/>
       </w:pPr>
-      <w:bookmarkStart w:id="5" w:name="_Toc532402956"/>
-      <w:bookmarkStart w:id="6" w:name="_Toc534221975"/>
+      <w:bookmarkStart w:id="6" w:name="_Toc532402956"/>
+      <w:bookmarkStart w:id="7" w:name="_Toc534221975"/>
       <w:r>
         <w:t xml:space="preserve">Fig.  </w:t>
       </w:r>
@@ -3686,19 +3562,19 @@
       <w:r>
         <w:t xml:space="preserve"> - Modelo ER Inicial.</w:t>
       </w:r>
-      <w:bookmarkEnd w:id="5"/>
       <w:bookmarkEnd w:id="6"/>
+      <w:bookmarkEnd w:id="7"/>
     </w:p>
     <w:p/>
     <w:p>
       <w:pPr>
         <w:pStyle w:val="Ttulo3"/>
       </w:pPr>
-      <w:bookmarkStart w:id="7" w:name="_Toc534222047"/>
+      <w:bookmarkStart w:id="8" w:name="_Toc534222047"/>
       <w:r>
         <w:t>O esquema de tabelas</w:t>
       </w:r>
-      <w:bookmarkEnd w:id="7"/>
+      <w:bookmarkEnd w:id="8"/>
     </w:p>
     <w:p/>
     <w:p>
@@ -4056,12 +3932,12 @@
       <w:pPr>
         <w:pStyle w:val="Ttulo3"/>
       </w:pPr>
-      <w:bookmarkStart w:id="8" w:name="_Toc534222048"/>
+      <w:bookmarkStart w:id="9" w:name="_Toc534222048"/>
       <w:r>
         <w:lastRenderedPageBreak/>
         <w:t>O esquema de tabelas na 3 FN</w:t>
       </w:r>
-      <w:bookmarkEnd w:id="8"/>
+      <w:bookmarkEnd w:id="9"/>
     </w:p>
     <w:p/>
     <w:p>
@@ -5415,12 +5291,12 @@
       <w:pPr>
         <w:pStyle w:val="Ttulo3"/>
       </w:pPr>
-      <w:bookmarkStart w:id="9" w:name="_Toc534222049"/>
+      <w:bookmarkStart w:id="10" w:name="_Toc534222049"/>
       <w:r>
         <w:lastRenderedPageBreak/>
         <w:t>O modelo de Entidade e Relacionamentos – Versão final</w:t>
       </w:r>
-      <w:bookmarkEnd w:id="9"/>
+      <w:bookmarkEnd w:id="10"/>
     </w:p>
     <w:p/>
     <w:p>
@@ -5449,7 +5325,7 @@
                     </pic:cNvPicPr>
                   </pic:nvPicPr>
                   <pic:blipFill>
-                    <a:blip r:embed="rId17">
+                    <a:blip r:embed="rId15">
                       <a:extLst>
                         <a:ext uri="{28A0092B-C50C-407E-A947-70E740481C1C}">
                           <a14:useLocalDpi xmlns:a14="http://schemas.microsoft.com/office/drawing/2010/main" val="0"/>
@@ -5485,8 +5361,8 @@
       <w:pPr>
         <w:pStyle w:val="Legenda"/>
       </w:pPr>
-      <w:bookmarkStart w:id="10" w:name="_Toc532402957"/>
-      <w:bookmarkStart w:id="11" w:name="_Toc534221976"/>
+      <w:bookmarkStart w:id="11" w:name="_Toc532402957"/>
+      <w:bookmarkStart w:id="12" w:name="_Toc534221976"/>
       <w:r>
         <w:t xml:space="preserve">Fig.  </w:t>
       </w:r>
@@ -5523,14 +5399,14 @@
       <w:r>
         <w:t xml:space="preserve"> - Modelo ER Final.</w:t>
       </w:r>
-      <w:bookmarkEnd w:id="10"/>
       <w:bookmarkEnd w:id="11"/>
+      <w:bookmarkEnd w:id="12"/>
     </w:p>
     <w:p>
       <w:pPr>
         <w:pStyle w:val="Ttulo3"/>
       </w:pPr>
-      <w:bookmarkStart w:id="12" w:name="_Toc534222050"/>
+      <w:bookmarkStart w:id="13" w:name="_Toc534222050"/>
       <w:r>
         <w:rPr>
           <w:noProof/>
@@ -5538,7 +5414,7 @@
         <mc:AlternateContent>
           <mc:Choice Requires="wps">
             <w:drawing>
-              <wp:anchor distT="0" distB="0" distL="114300" distR="114300" simplePos="0" relativeHeight="251633664" behindDoc="0" locked="0" layoutInCell="1" allowOverlap="1" wp14:anchorId="598C400F" wp14:editId="345CEEEA">
+              <wp:anchor distT="0" distB="0" distL="114300" distR="114300" simplePos="0" relativeHeight="251629568" behindDoc="0" locked="0" layoutInCell="1" allowOverlap="1" wp14:anchorId="598C400F" wp14:editId="345CEEEA">
                 <wp:simplePos x="0" y="0"/>
                 <wp:positionH relativeFrom="column">
                   <wp:posOffset>-9525</wp:posOffset>
@@ -5586,7 +5462,7 @@
                                 <w:szCs w:val="26"/>
                               </w:rPr>
                             </w:pPr>
-                            <w:bookmarkStart w:id="13" w:name="_Toc534221977"/>
+                            <w:bookmarkStart w:id="14" w:name="_Toc534221977"/>
                             <w:r>
                               <w:t xml:space="preserve">Fig.  </w:t>
                             </w:r>
@@ -5601,7 +5477,7 @@
                             <w:r>
                               <w:t xml:space="preserve"> - Modelo ER Oracle.</w:t>
                             </w:r>
-                            <w:bookmarkEnd w:id="13"/>
+                            <w:bookmarkEnd w:id="14"/>
                           </w:p>
                         </w:txbxContent>
                       </wps:txbx>
@@ -5629,7 +5505,7 @@
                 <v:stroke joinstyle="miter"/>
                 <v:path gradientshapeok="t" o:connecttype="rect"/>
               </v:shapetype>
-              <v:shape id="Caixa de texto 4" o:spid="_x0000_s1026" type="#_x0000_t202" style="position:absolute;left:0;text-align:left;margin-left:-.75pt;margin-top:306.05pt;width:268.5pt;height:9.75pt;z-index:251633664;visibility:visible;mso-wrap-style:square;mso-width-percent:0;mso-height-percent:0;mso-wrap-distance-left:9pt;mso-wrap-distance-top:0;mso-wrap-distance-right:9pt;mso-wrap-distance-bottom:0;mso-position-horizontal:absolute;mso-position-horizontal-relative:text;mso-position-vertical:absolute;mso-position-vertical-relative:text;mso-width-percent:0;mso-height-percent:0;mso-width-relative:margin;mso-height-relative:margin;v-text-anchor:top" o:gfxdata="UEsDBBQABgAIAAAAIQC2gziS/gAAAOEBAAATAAAAW0NvbnRlbnRfVHlwZXNdLnhtbJSRQU7DMBBF&#10;90jcwfIWJU67QAgl6YK0S0CoHGBkTxKLZGx5TGhvj5O2G0SRWNoz/78nu9wcxkFMGNg6quQqL6RA&#10;0s5Y6ir5vt9lD1JwBDIwOMJKHpHlpr69KfdHjyxSmriSfYz+USnWPY7AufNIadK6MEJMx9ApD/oD&#10;OlTrorhX2lFEilmcO2RdNtjC5xDF9pCuTyYBB5bi6bQ4syoJ3g9WQ0ymaiLzg5KdCXlKLjvcW893&#10;SUOqXwnz5DrgnHtJTxOsQfEKIT7DmDSUCaxw7Rqn8787ZsmRM9e2VmPeBN4uqYvTtW7jvijg9N/y&#10;JsXecLq0q+WD6m8AAAD//wMAUEsDBBQABgAIAAAAIQA4/SH/1gAAAJQBAAALAAAAX3JlbHMvLnJl&#10;bHOkkMFqwzAMhu+DvYPRfXGawxijTi+j0GvpHsDYimMaW0Yy2fr2M4PBMnrbUb/Q94l/f/hMi1qR&#10;JVI2sOt6UJgd+ZiDgffL8ekFlFSbvV0oo4EbChzGx4f9GRdb25HMsYhqlCwG5lrLq9biZkxWOiqY&#10;22YiTra2kYMu1l1tQD30/bPm3wwYN0x18gb45AdQl1tp5j/sFB2T0FQ7R0nTNEV3j6o9feQzro1i&#10;OWA14Fm+Q8a1a8+Bvu/d/dMb2JY5uiPbhG/ktn4cqGU/er3pcvwCAAD//wMAUEsDBBQABgAIAAAA&#10;IQD9PgSPMgIAAGYEAAAOAAAAZHJzL2Uyb0RvYy54bWysVE1v2zAMvQ/YfxB0X5yk6dAGcYosRYYB&#10;QVsgHXpWZDkWIIkapcTOfv0of6Rdt9Owi0yR1JPeI+nFXWMNOykMGlzOJ6MxZ8pJKLQ75Pz78+bT&#10;DWchClcIA07l/KwCv1t+/LCo/VxNoQJTKGQE4sK89jmvYvTzLAuyUlaEEXjlKFgCWhFpi4esQFET&#10;ujXZdDz+nNWAhUeQKgTy3ndBvmzxy1LJ+FiWQUVmck5vi+2K7bpPa7ZciPkBha+07J8h/uEVVmhH&#10;l16g7kUU7Ij6DyirJUKAMo4k2AzKUkvVciA2k/E7NrtKeNVyIXGCv8gU/h+sfDg9IdNFzmecOWGp&#10;RGuhG8EKxaJqIrBZ0qj2YU6pO0/JsfkCDdV68AdyJupNiTZ9iRSjOKl9vihMSEyS82o2vr29ppCk&#10;2GR6dTO9TjDZ62mPIX5VYFkyco5UwVZYcdqG2KUOKemyAEYXG21M2qTA2iA7Cap2XemoevDfsoxL&#10;uQ7SqQ4webJEsaOSrNjsm573Hooz0Ubomid4udF00VaE+CSQuoXo0ATER1pKA3XOobc4qwB//s2f&#10;8qmIFOWspu7LefhxFKg4M98clTe16mDgYOwHwx3tGojihGbLy9akAxjNYJYI9oUGY5VuoZBwku7K&#10;eRzMdexmgAZLqtWqTaKG9CJu3c7LBD0I+ty8CPR9OVJLPMDQl2L+ripdbifv6hih1G3JkqCdir3O&#10;1Mxt0fvBS9Pydt9mvf4elr8AAAD//wMAUEsDBBQABgAIAAAAIQB/+Mbm3wAAAAoBAAAPAAAAZHJz&#10;L2Rvd25yZXYueG1sTI/BTsMwDIbvSLxDZCQuaEvTqRUqTSfY4AaHjWnnrMnaao1TJenavT3mBEf/&#10;/vX5c7mebc+uxofOoQSxTIAZrJ3usJFw+P5YPAMLUaFWvUMj4WYCrKv7u1IV2k24M9d9bBhBMBRK&#10;QhvjUHAe6tZYFZZuMEi7s/NWRRp9w7VXE8Ftz9MkyblVHdKFVg1m05r6sh+thHzrx2mHm6ft4f1T&#10;fQ1Neny7HaV8fJhfX4BFM8e/MvzqkzpU5HRyI+rAegkLkVGTWCIVwKiQrTJKTpSsRA68Kvn/F6of&#10;AAAA//8DAFBLAQItABQABgAIAAAAIQC2gziS/gAAAOEBAAATAAAAAAAAAAAAAAAAAAAAAABbQ29u&#10;dGVudF9UeXBlc10ueG1sUEsBAi0AFAAGAAgAAAAhADj9If/WAAAAlAEAAAsAAAAAAAAAAAAAAAAA&#10;LwEAAF9yZWxzLy5yZWxzUEsBAi0AFAAGAAgAAAAhAP0+BI8yAgAAZgQAAA4AAAAAAAAAAAAAAAAA&#10;LgIAAGRycy9lMm9Eb2MueG1sUEsBAi0AFAAGAAgAAAAhAH/4xubfAAAACgEAAA8AAAAAAAAAAAAA&#10;AAAAjAQAAGRycy9kb3ducmV2LnhtbFBLBQYAAAAABAAEAPMAAACYBQAAAAA=&#10;" stroked="f">
+              <v:shape id="Caixa de texto 4" o:spid="_x0000_s1026" type="#_x0000_t202" style="position:absolute;left:0;text-align:left;margin-left:-.75pt;margin-top:306.05pt;width:268.5pt;height:9.75pt;z-index:251629568;visibility:visible;mso-wrap-style:square;mso-width-percent:0;mso-height-percent:0;mso-wrap-distance-left:9pt;mso-wrap-distance-top:0;mso-wrap-distance-right:9pt;mso-wrap-distance-bottom:0;mso-position-horizontal:absolute;mso-position-horizontal-relative:text;mso-position-vertical:absolute;mso-position-vertical-relative:text;mso-width-percent:0;mso-height-percent:0;mso-width-relative:margin;mso-height-relative:margin;v-text-anchor:top" o:gfxdata="UEsDBBQABgAIAAAAIQC2gziS/gAAAOEBAAATAAAAW0NvbnRlbnRfVHlwZXNdLnhtbJSRQU7DMBBF&#10;90jcwfIWJU67QAgl6YK0S0CoHGBkTxKLZGx5TGhvj5O2G0SRWNoz/78nu9wcxkFMGNg6quQqL6RA&#10;0s5Y6ir5vt9lD1JwBDIwOMJKHpHlpr69KfdHjyxSmriSfYz+USnWPY7AufNIadK6MEJMx9ApD/oD&#10;OlTrorhX2lFEilmcO2RdNtjC5xDF9pCuTyYBB5bi6bQ4syoJ3g9WQ0ymaiLzg5KdCXlKLjvcW893&#10;SUOqXwnz5DrgnHtJTxOsQfEKIT7DmDSUCaxw7Rqn8787ZsmRM9e2VmPeBN4uqYvTtW7jvijg9N/y&#10;JsXecLq0q+WD6m8AAAD//wMAUEsDBBQABgAIAAAAIQA4/SH/1gAAAJQBAAALAAAAX3JlbHMvLnJl&#10;bHOkkMFqwzAMhu+DvYPRfXGawxijTi+j0GvpHsDYimMaW0Yy2fr2M4PBMnrbUb/Q94l/f/hMi1qR&#10;JVI2sOt6UJgd+ZiDgffL8ekFlFSbvV0oo4EbChzGx4f9GRdb25HMsYhqlCwG5lrLq9biZkxWOiqY&#10;22YiTra2kYMu1l1tQD30/bPm3wwYN0x18gb45AdQl1tp5j/sFB2T0FQ7R0nTNEV3j6o9feQzro1i&#10;OWA14Fm+Q8a1a8+Bvu/d/dMb2JY5uiPbhG/ktn4cqGU/er3pcvwCAAD//wMAUEsDBBQABgAIAAAA&#10;IQD9PgSPMgIAAGYEAAAOAAAAZHJzL2Uyb0RvYy54bWysVE1v2zAMvQ/YfxB0X5yk6dAGcYosRYYB&#10;QVsgHXpWZDkWIIkapcTOfv0of6Rdt9Owi0yR1JPeI+nFXWMNOykMGlzOJ6MxZ8pJKLQ75Pz78+bT&#10;DWchClcIA07l/KwCv1t+/LCo/VxNoQJTKGQE4sK89jmvYvTzLAuyUlaEEXjlKFgCWhFpi4esQFET&#10;ujXZdDz+nNWAhUeQKgTy3ndBvmzxy1LJ+FiWQUVmck5vi+2K7bpPa7ZciPkBha+07J8h/uEVVmhH&#10;l16g7kUU7Ij6DyirJUKAMo4k2AzKUkvVciA2k/E7NrtKeNVyIXGCv8gU/h+sfDg9IdNFzmecOWGp&#10;RGuhG8EKxaJqIrBZ0qj2YU6pO0/JsfkCDdV68AdyJupNiTZ9iRSjOKl9vihMSEyS82o2vr29ppCk&#10;2GR6dTO9TjDZ62mPIX5VYFkyco5UwVZYcdqG2KUOKemyAEYXG21M2qTA2iA7Cap2XemoevDfsoxL&#10;uQ7SqQ4webJEsaOSrNjsm573Hooz0Ubomid4udF00VaE+CSQuoXo0ATER1pKA3XOobc4qwB//s2f&#10;8qmIFOWspu7LefhxFKg4M98clTe16mDgYOwHwx3tGojihGbLy9akAxjNYJYI9oUGY5VuoZBwku7K&#10;eRzMdexmgAZLqtWqTaKG9CJu3c7LBD0I+ty8CPR9OVJLPMDQl2L+ripdbifv6hih1G3JkqCdir3O&#10;1Mxt0fvBS9Pydt9mvf4elr8AAAD//wMAUEsDBBQABgAIAAAAIQB/+Mbm3wAAAAoBAAAPAAAAZHJz&#10;L2Rvd25yZXYueG1sTI/BTsMwDIbvSLxDZCQuaEvTqRUqTSfY4AaHjWnnrMnaao1TJenavT3mBEf/&#10;/vX5c7mebc+uxofOoQSxTIAZrJ3usJFw+P5YPAMLUaFWvUMj4WYCrKv7u1IV2k24M9d9bBhBMBRK&#10;QhvjUHAe6tZYFZZuMEi7s/NWRRp9w7VXE8Ftz9MkyblVHdKFVg1m05r6sh+thHzrx2mHm6ft4f1T&#10;fQ1Neny7HaV8fJhfX4BFM8e/MvzqkzpU5HRyI+rAegkLkVGTWCIVwKiQrTJKTpSsRA68Kvn/F6of&#10;AAAA//8DAFBLAQItABQABgAIAAAAIQC2gziS/gAAAOEBAAATAAAAAAAAAAAAAAAAAAAAAABbQ29u&#10;dGVudF9UeXBlc10ueG1sUEsBAi0AFAAGAAgAAAAhADj9If/WAAAAlAEAAAsAAAAAAAAAAAAAAAAA&#10;LwEAAF9yZWxzLy5yZWxzUEsBAi0AFAAGAAgAAAAhAP0+BI8yAgAAZgQAAA4AAAAAAAAAAAAAAAAA&#10;LgIAAGRycy9lMm9Eb2MueG1sUEsBAi0AFAAGAAgAAAAhAH/4xubfAAAACgEAAA8AAAAAAAAAAAAA&#10;AAAAjAQAAGRycy9kb3ducmV2LnhtbFBLBQYAAAAABAAEAPMAAACYBQAAAAA=&#10;" stroked="f">
                 <v:textbox inset="0,0,0,0">
                   <w:txbxContent>
                     <w:p>
@@ -5646,7 +5522,7 @@
                           <w:szCs w:val="26"/>
                         </w:rPr>
                       </w:pPr>
-                      <w:bookmarkStart w:id="14" w:name="_Toc534221977"/>
+                      <w:bookmarkStart w:id="15" w:name="_Toc534221977"/>
                       <w:r>
                         <w:t xml:space="preserve">Fig.  </w:t>
                       </w:r>
@@ -5661,7 +5537,7 @@
                       <w:r>
                         <w:t xml:space="preserve"> - Modelo ER Oracle.</w:t>
                       </w:r>
-                      <w:bookmarkEnd w:id="14"/>
+                      <w:bookmarkEnd w:id="15"/>
                     </w:p>
                   </w:txbxContent>
                 </v:textbox>
@@ -5676,7 +5552,7 @@
           <w:noProof/>
         </w:rPr>
         <w:drawing>
-          <wp:anchor distT="0" distB="0" distL="114300" distR="114300" simplePos="0" relativeHeight="251629568" behindDoc="0" locked="0" layoutInCell="1" allowOverlap="1" wp14:anchorId="7DDD27FB" wp14:editId="7E1B32DD">
+          <wp:anchor distT="0" distB="0" distL="114300" distR="114300" simplePos="0" relativeHeight="251623424" behindDoc="0" locked="0" layoutInCell="1" allowOverlap="1" wp14:anchorId="7DDD27FB" wp14:editId="7E1B32DD">
             <wp:simplePos x="0" y="0"/>
             <wp:positionH relativeFrom="column">
               <wp:posOffset>-838200</wp:posOffset>
@@ -5701,7 +5577,7 @@
                     </pic:cNvPicPr>
                   </pic:nvPicPr>
                   <pic:blipFill>
-                    <a:blip r:embed="rId18">
+                    <a:blip r:embed="rId16">
                       <a:extLst>
                         <a:ext uri="{28A0092B-C50C-407E-A947-70E740481C1C}">
                           <a14:useLocalDpi xmlns:a14="http://schemas.microsoft.com/office/drawing/2010/main" val="0"/>
@@ -5741,13 +5617,13 @@
       <w:r>
         <w:t>O modelo de Entidade e Relacionamentos – Versão Final (Oracle)</w:t>
       </w:r>
-      <w:bookmarkEnd w:id="12"/>
+      <w:bookmarkEnd w:id="13"/>
     </w:p>
     <w:p>
       <w:pPr>
         <w:pStyle w:val="Ttulo2"/>
       </w:pPr>
-      <w:bookmarkStart w:id="15" w:name="_Toc534222051"/>
+      <w:bookmarkStart w:id="16" w:name="_Toc534222051"/>
       <w:r>
         <w:lastRenderedPageBreak/>
         <w:t>2.</w:t>
@@ -5761,18 +5637,18 @@
       <w:r>
         <w:t xml:space="preserve"> da base de dados</w:t>
       </w:r>
-      <w:bookmarkEnd w:id="15"/>
+      <w:bookmarkEnd w:id="16"/>
     </w:p>
     <w:p/>
     <w:p>
       <w:pPr>
         <w:pStyle w:val="Ttulo3"/>
       </w:pPr>
-      <w:bookmarkStart w:id="16" w:name="_Toc534222052"/>
+      <w:bookmarkStart w:id="17" w:name="_Toc534222052"/>
       <w:r>
         <w:t>Script de criação de tabelas</w:t>
       </w:r>
-      <w:bookmarkEnd w:id="16"/>
+      <w:bookmarkEnd w:id="17"/>
     </w:p>
     <w:p>
       <w:pPr>
@@ -8566,12 +8442,12 @@
       <w:pPr>
         <w:pStyle w:val="Ttulo3"/>
       </w:pPr>
-      <w:bookmarkStart w:id="17" w:name="_Toc534222053"/>
+      <w:bookmarkStart w:id="18" w:name="_Toc534222053"/>
       <w:r>
         <w:lastRenderedPageBreak/>
         <w:t>Restrições de integridade</w:t>
       </w:r>
-      <w:bookmarkEnd w:id="17"/>
+      <w:bookmarkEnd w:id="18"/>
     </w:p>
     <w:p/>
     <w:p>
@@ -8972,12 +8848,12 @@
       <w:pPr>
         <w:pStyle w:val="Ttulo3"/>
       </w:pPr>
-      <w:bookmarkStart w:id="18" w:name="_Toc534222054"/>
+      <w:bookmarkStart w:id="19" w:name="_Toc534222054"/>
       <w:r>
         <w:lastRenderedPageBreak/>
         <w:t>Script de Criação de vistas</w:t>
       </w:r>
-      <w:bookmarkEnd w:id="18"/>
+      <w:bookmarkEnd w:id="19"/>
     </w:p>
     <w:p/>
     <w:p>
@@ -9753,7 +9629,7 @@
       <w:pPr>
         <w:pStyle w:val="Ttulo3"/>
       </w:pPr>
-      <w:bookmarkStart w:id="19" w:name="_Toc534222055"/>
+      <w:bookmarkStart w:id="20" w:name="_Toc534222055"/>
       <w:r>
         <w:rPr>
           <w:noProof/>
@@ -9762,7 +9638,7 @@
         <mc:AlternateContent>
           <mc:Choice Requires="wps">
             <w:drawing>
-              <wp:anchor distT="0" distB="0" distL="114300" distR="114300" simplePos="0" relativeHeight="251685888" behindDoc="0" locked="0" layoutInCell="1" allowOverlap="1" wp14:anchorId="0F7C08BE" wp14:editId="7417010F">
+              <wp:anchor distT="0" distB="0" distL="114300" distR="114300" simplePos="0" relativeHeight="251689984" behindDoc="0" locked="0" layoutInCell="1" allowOverlap="1" wp14:anchorId="0F7C08BE" wp14:editId="7417010F">
                 <wp:simplePos x="0" y="0"/>
                 <wp:positionH relativeFrom="column">
                   <wp:posOffset>0</wp:posOffset>
@@ -9805,7 +9681,7 @@
                                 <w:szCs w:val="24"/>
                               </w:rPr>
                             </w:pPr>
-                            <w:bookmarkStart w:id="20" w:name="_Toc534221978"/>
+                            <w:bookmarkStart w:id="21" w:name="_Toc534221978"/>
                             <w:r>
                               <w:t xml:space="preserve">Fig.  </w:t>
                             </w:r>
@@ -9828,7 +9704,7 @@
                             <w:r>
                               <w:t xml:space="preserve"> V_ALUNOS</w:t>
                             </w:r>
-                            <w:bookmarkEnd w:id="20"/>
+                            <w:bookmarkEnd w:id="21"/>
                           </w:p>
                         </w:txbxContent>
                       </wps:txbx>
@@ -9852,7 +9728,7 @@
           </mc:Choice>
           <mc:Fallback>
             <w:pict>
-              <v:shape w14:anchorId="0F7C08BE" id="Caixa de texto 14" o:spid="_x0000_s1027" type="#_x0000_t202" style="position:absolute;left:0;text-align:left;margin-left:0;margin-top:87.75pt;width:514.7pt;height:12pt;z-index:251685888;visibility:visible;mso-wrap-style:square;mso-width-percent:0;mso-height-percent:0;mso-wrap-distance-left:9pt;mso-wrap-distance-top:0;mso-wrap-distance-right:9pt;mso-wrap-distance-bottom:0;mso-position-horizontal:absolute;mso-position-horizontal-relative:text;mso-position-vertical:absolute;mso-position-vertical-relative:text;mso-width-percent:0;mso-height-percent:0;mso-width-relative:margin;mso-height-relative:margin;v-text-anchor:top" o:gfxdata="UEsDBBQABgAIAAAAIQC2gziS/gAAAOEBAAATAAAAW0NvbnRlbnRfVHlwZXNdLnhtbJSRQU7DMBBF&#10;90jcwfIWJU67QAgl6YK0S0CoHGBkTxKLZGx5TGhvj5O2G0SRWNoz/78nu9wcxkFMGNg6quQqL6RA&#10;0s5Y6ir5vt9lD1JwBDIwOMJKHpHlpr69KfdHjyxSmriSfYz+USnWPY7AufNIadK6MEJMx9ApD/oD&#10;OlTrorhX2lFEilmcO2RdNtjC5xDF9pCuTyYBB5bi6bQ4syoJ3g9WQ0ymaiLzg5KdCXlKLjvcW893&#10;SUOqXwnz5DrgnHtJTxOsQfEKIT7DmDSUCaxw7Rqn8787ZsmRM9e2VmPeBN4uqYvTtW7jvijg9N/y&#10;JsXecLq0q+WD6m8AAAD//wMAUEsDBBQABgAIAAAAIQA4/SH/1gAAAJQBAAALAAAAX3JlbHMvLnJl&#10;bHOkkMFqwzAMhu+DvYPRfXGawxijTi+j0GvpHsDYimMaW0Yy2fr2M4PBMnrbUb/Q94l/f/hMi1qR&#10;JVI2sOt6UJgd+ZiDgffL8ekFlFSbvV0oo4EbChzGx4f9GRdb25HMsYhqlCwG5lrLq9biZkxWOiqY&#10;22YiTra2kYMu1l1tQD30/bPm3wwYN0x18gb45AdQl1tp5j/sFB2T0FQ7R0nTNEV3j6o9feQzro1i&#10;OWA14Fm+Q8a1a8+Bvu/d/dMb2JY5uiPbhG/ktn4cqGU/er3pcvwCAAD//wMAUEsDBBQABgAIAAAA&#10;IQAvkmIONwIAAG8EAAAOAAAAZHJzL2Uyb0RvYy54bWysVMFu2zAMvQ/YPwi6L06yNliDOEWWIsOA&#10;oi2QDj0zshQLkERNUmJnXz/KjtOt22nYRaZIitJ7j/TitrWGHWWIGl3JJ6MxZ9IJrLTbl/zb8+bD&#10;J85iAleBQSdLfpKR3y7fv1s0fi6nWKOpZGBUxMV540tep+TnRRFFLS3EEXrpKKgwWEi0DfuiCtBQ&#10;dWuK6Xg8KxoMlQ8oZIzkveuDfNnVV0qK9KhUlImZktPbUreGbt3ltVguYL4P4Gstzs+Af3iFBe3o&#10;0kupO0jADkH/UcpqETCiSiOBtkCltJAdBkIzGb9Bs63Byw4LkRP9hab4/8qKh+NTYLoi7a44c2BJ&#10;ozXoFlglWZJtQkYBYqnxcU7JW0/pqf2MLZ0Y/JGcGXyrgs1fgsUoTnyfLhxTKSbIObv+OJvdUEhQ&#10;bHI9vRp3IhSvp32I6YtEy7JR8kAadtTC8T4megmlDin5sohGVxttTN7kwNoEdgTSu6l1kvmNdOK3&#10;LONyrsN8qg9nT5Eh9lCyldpd2xMzwNxhdSL0Afsuil5sNN13DzE9QaC2IVQ0CumRFmWwKTmeLc5q&#10;DD/+5s/5pCZFOWuoDUsevx8gSM7MV0c6554djDAYu8FwB7tGQjqhIfOiM+lASGYwVUD7QhOyyrdQ&#10;CJygu0qeBnOd+mGgCRNyteqSqDM9pHu39SKXHnh9bl8g+LMquTUecGhQmL8Rp8/tWV4dEirdKZd5&#10;7Vk8001d3clznsA8Nr/uu6zX/8TyJwAAAP//AwBQSwMEFAAGAAgAAAAhAC9X/UjfAAAACQEAAA8A&#10;AABkcnMvZG93bnJldi54bWxMj81OwzAQhO9IvIO1SFwQdYhIaUKcClq4lUN/1PM2NklEvI5ip0nf&#10;nu0Jbrs7o9lv8uVkW3E2vW8cKXiaRSAMlU43VCk47D8fFyB8QNLYOjIKLsbDsri9yTHTbqStOe9C&#10;JTiEfIYK6hC6TEpf1sain7nOEGvfrrcYeO0rqXscOdy2Mo6iubTYEH+osTOr2pQ/u8EqmK/7YdzS&#10;6mF9+NjgV1fFx/fLUan7u+ntFUQwU/gzwxWf0aFgppMbSHvRKuAiga8vSQLiKkdx+gzixFOaJiCL&#10;XP5vUPwCAAD//wMAUEsBAi0AFAAGAAgAAAAhALaDOJL+AAAA4QEAABMAAAAAAAAAAAAAAAAAAAAA&#10;AFtDb250ZW50X1R5cGVzXS54bWxQSwECLQAUAAYACAAAACEAOP0h/9YAAACUAQAACwAAAAAAAAAA&#10;AAAAAAAvAQAAX3JlbHMvLnJlbHNQSwECLQAUAAYACAAAACEAL5JiDjcCAABvBAAADgAAAAAAAAAA&#10;AAAAAAAuAgAAZHJzL2Uyb0RvYy54bWxQSwECLQAUAAYACAAAACEAL1f9SN8AAAAJAQAADwAAAAAA&#10;AAAAAAAAAACRBAAAZHJzL2Rvd25yZXYueG1sUEsFBgAAAAAEAAQA8wAAAJ0FAAAAAA==&#10;" stroked="f">
+              <v:shape w14:anchorId="0F7C08BE" id="Caixa de texto 14" o:spid="_x0000_s1027" type="#_x0000_t202" style="position:absolute;left:0;text-align:left;margin-left:0;margin-top:87.75pt;width:514.7pt;height:12pt;z-index:251689984;visibility:visible;mso-wrap-style:square;mso-width-percent:0;mso-height-percent:0;mso-wrap-distance-left:9pt;mso-wrap-distance-top:0;mso-wrap-distance-right:9pt;mso-wrap-distance-bottom:0;mso-position-horizontal:absolute;mso-position-horizontal-relative:text;mso-position-vertical:absolute;mso-position-vertical-relative:text;mso-width-percent:0;mso-height-percent:0;mso-width-relative:margin;mso-height-relative:margin;v-text-anchor:top" o:gfxdata="UEsDBBQABgAIAAAAIQC2gziS/gAAAOEBAAATAAAAW0NvbnRlbnRfVHlwZXNdLnhtbJSRQU7DMBBF&#10;90jcwfIWJU67QAgl6YK0S0CoHGBkTxKLZGx5TGhvj5O2G0SRWNoz/78nu9wcxkFMGNg6quQqL6RA&#10;0s5Y6ir5vt9lD1JwBDIwOMJKHpHlpr69KfdHjyxSmriSfYz+USnWPY7AufNIadK6MEJMx9ApD/oD&#10;OlTrorhX2lFEilmcO2RdNtjC5xDF9pCuTyYBB5bi6bQ4syoJ3g9WQ0ymaiLzg5KdCXlKLjvcW893&#10;SUOqXwnz5DrgnHtJTxOsQfEKIT7DmDSUCaxw7Rqn8787ZsmRM9e2VmPeBN4uqYvTtW7jvijg9N/y&#10;JsXecLq0q+WD6m8AAAD//wMAUEsDBBQABgAIAAAAIQA4/SH/1gAAAJQBAAALAAAAX3JlbHMvLnJl&#10;bHOkkMFqwzAMhu+DvYPRfXGawxijTi+j0GvpHsDYimMaW0Yy2fr2M4PBMnrbUb/Q94l/f/hMi1qR&#10;JVI2sOt6UJgd+ZiDgffL8ekFlFSbvV0oo4EbChzGx4f9GRdb25HMsYhqlCwG5lrLq9biZkxWOiqY&#10;22YiTra2kYMu1l1tQD30/bPm3wwYN0x18gb45AdQl1tp5j/sFB2T0FQ7R0nTNEV3j6o9feQzro1i&#10;OWA14Fm+Q8a1a8+Bvu/d/dMb2JY5uiPbhG/ktn4cqGU/er3pcvwCAAD//wMAUEsDBBQABgAIAAAA&#10;IQAvkmIONwIAAG8EAAAOAAAAZHJzL2Uyb0RvYy54bWysVMFu2zAMvQ/YPwi6L06yNliDOEWWIsOA&#10;oi2QDj0zshQLkERNUmJnXz/KjtOt22nYRaZIitJ7j/TitrWGHWWIGl3JJ6MxZ9IJrLTbl/zb8+bD&#10;J85iAleBQSdLfpKR3y7fv1s0fi6nWKOpZGBUxMV540tep+TnRRFFLS3EEXrpKKgwWEi0DfuiCtBQ&#10;dWuK6Xg8KxoMlQ8oZIzkveuDfNnVV0qK9KhUlImZktPbUreGbt3ltVguYL4P4Gstzs+Af3iFBe3o&#10;0kupO0jADkH/UcpqETCiSiOBtkCltJAdBkIzGb9Bs63Byw4LkRP9hab4/8qKh+NTYLoi7a44c2BJ&#10;ozXoFlglWZJtQkYBYqnxcU7JW0/pqf2MLZ0Y/JGcGXyrgs1fgsUoTnyfLhxTKSbIObv+OJvdUEhQ&#10;bHI9vRp3IhSvp32I6YtEy7JR8kAadtTC8T4megmlDin5sohGVxttTN7kwNoEdgTSu6l1kvmNdOK3&#10;LONyrsN8qg9nT5Eh9lCyldpd2xMzwNxhdSL0Afsuil5sNN13DzE9QaC2IVQ0CumRFmWwKTmeLc5q&#10;DD/+5s/5pCZFOWuoDUsevx8gSM7MV0c6554djDAYu8FwB7tGQjqhIfOiM+lASGYwVUD7QhOyyrdQ&#10;CJygu0qeBnOd+mGgCRNyteqSqDM9pHu39SKXHnh9bl8g+LMquTUecGhQmL8Rp8/tWV4dEirdKZd5&#10;7Vk8001d3clznsA8Nr/uu6zX/8TyJwAAAP//AwBQSwMEFAAGAAgAAAAhAC9X/UjfAAAACQEAAA8A&#10;AABkcnMvZG93bnJldi54bWxMj81OwzAQhO9IvIO1SFwQdYhIaUKcClq4lUN/1PM2NklEvI5ip0nf&#10;nu0Jbrs7o9lv8uVkW3E2vW8cKXiaRSAMlU43VCk47D8fFyB8QNLYOjIKLsbDsri9yTHTbqStOe9C&#10;JTiEfIYK6hC6TEpf1sain7nOEGvfrrcYeO0rqXscOdy2Mo6iubTYEH+osTOr2pQ/u8EqmK/7YdzS&#10;6mF9+NjgV1fFx/fLUan7u+ntFUQwU/gzwxWf0aFgppMbSHvRKuAiga8vSQLiKkdx+gzixFOaJiCL&#10;XP5vUPwCAAD//wMAUEsBAi0AFAAGAAgAAAAhALaDOJL+AAAA4QEAABMAAAAAAAAAAAAAAAAAAAAA&#10;AFtDb250ZW50X1R5cGVzXS54bWxQSwECLQAUAAYACAAAACEAOP0h/9YAAACUAQAACwAAAAAAAAAA&#10;AAAAAAAvAQAAX3JlbHMvLnJlbHNQSwECLQAUAAYACAAAACEAL5JiDjcCAABvBAAADgAAAAAAAAAA&#10;AAAAAAAuAgAAZHJzL2Uyb0RvYy54bWxQSwECLQAUAAYACAAAACEAL1f9SN8AAAAJAQAADwAAAAAA&#10;AAAAAAAAAACRBAAAZHJzL2Rvd25yZXYueG1sUEsFBgAAAAAEAAQA8wAAAJ0FAAAAAA==&#10;" stroked="f">
                 <v:textbox inset="0,0,0,0">
                   <w:txbxContent>
                     <w:p>
@@ -9864,7 +9740,7 @@
                           <w:szCs w:val="24"/>
                         </w:rPr>
                       </w:pPr>
-                      <w:bookmarkStart w:id="21" w:name="_Toc534221978"/>
+                      <w:bookmarkStart w:id="22" w:name="_Toc534221978"/>
                       <w:r>
                         <w:t xml:space="preserve">Fig.  </w:t>
                       </w:r>
@@ -9887,7 +9763,7 @@
                       <w:r>
                         <w:t xml:space="preserve"> V_ALUNOS</w:t>
                       </w:r>
-                      <w:bookmarkEnd w:id="21"/>
+                      <w:bookmarkEnd w:id="22"/>
                     </w:p>
                   </w:txbxContent>
                 </v:textbox>
@@ -9903,7 +9779,7 @@
       <w:r>
         <w:t>stas</w:t>
       </w:r>
-      <w:bookmarkEnd w:id="19"/>
+      <w:bookmarkEnd w:id="20"/>
     </w:p>
     <w:p>
       <w:pPr>
@@ -9920,7 +9796,7 @@
         <mc:AlternateContent>
           <mc:Choice Requires="wps">
             <w:drawing>
-              <wp:anchor distT="0" distB="0" distL="114300" distR="114300" simplePos="0" relativeHeight="251691008" behindDoc="0" locked="0" layoutInCell="1" allowOverlap="1" wp14:anchorId="396D5DD4" wp14:editId="695358A6">
+              <wp:anchor distT="0" distB="0" distL="114300" distR="114300" simplePos="0" relativeHeight="251697152" behindDoc="0" locked="0" layoutInCell="1" allowOverlap="1" wp14:anchorId="396D5DD4" wp14:editId="695358A6">
                 <wp:simplePos x="0" y="0"/>
                 <wp:positionH relativeFrom="column">
                   <wp:posOffset>0</wp:posOffset>
@@ -9963,7 +9839,7 @@
                                 <w:szCs w:val="24"/>
                               </w:rPr>
                             </w:pPr>
-                            <w:bookmarkStart w:id="22" w:name="_Toc534221979"/>
+                            <w:bookmarkStart w:id="23" w:name="_Toc534221979"/>
                             <w:r>
                               <w:t xml:space="preserve">Fig.  </w:t>
                             </w:r>
@@ -9986,7 +9862,7 @@
                             <w:r>
                               <w:t xml:space="preserve"> V_DISCIPLINAS</w:t>
                             </w:r>
-                            <w:bookmarkEnd w:id="22"/>
+                            <w:bookmarkEnd w:id="23"/>
                           </w:p>
                         </w:txbxContent>
                       </wps:txbx>
@@ -10004,7 +9880,7 @@
           </mc:Choice>
           <mc:Fallback>
             <w:pict>
-              <v:shape w14:anchorId="396D5DD4" id="Caixa de texto 15" o:spid="_x0000_s1028" type="#_x0000_t202" style="position:absolute;left:0;text-align:left;margin-left:0;margin-top:190.25pt;width:348pt;height:.05pt;z-index:251691008;visibility:visible;mso-wrap-style:square;mso-wrap-distance-left:9pt;mso-wrap-distance-top:0;mso-wrap-distance-right:9pt;mso-wrap-distance-bottom:0;mso-position-horizontal:absolute;mso-position-horizontal-relative:text;mso-position-vertical:absolute;mso-position-vertical-relative:text;v-text-anchor:top" o:gfxdata="UEsDBBQABgAIAAAAIQC2gziS/gAAAOEBAAATAAAAW0NvbnRlbnRfVHlwZXNdLnhtbJSRQU7DMBBF&#10;90jcwfIWJU67QAgl6YK0S0CoHGBkTxKLZGx5TGhvj5O2G0SRWNoz/78nu9wcxkFMGNg6quQqL6RA&#10;0s5Y6ir5vt9lD1JwBDIwOMJKHpHlpr69KfdHjyxSmriSfYz+USnWPY7AufNIadK6MEJMx9ApD/oD&#10;OlTrorhX2lFEilmcO2RdNtjC5xDF9pCuTyYBB5bi6bQ4syoJ3g9WQ0ymaiLzg5KdCXlKLjvcW893&#10;SUOqXwnz5DrgnHtJTxOsQfEKIT7DmDSUCaxw7Rqn8787ZsmRM9e2VmPeBN4uqYvTtW7jvijg9N/y&#10;JsXecLq0q+WD6m8AAAD//wMAUEsDBBQABgAIAAAAIQA4/SH/1gAAAJQBAAALAAAAX3JlbHMvLnJl&#10;bHOkkMFqwzAMhu+DvYPRfXGawxijTi+j0GvpHsDYimMaW0Yy2fr2M4PBMnrbUb/Q94l/f/hMi1qR&#10;JVI2sOt6UJgd+ZiDgffL8ekFlFSbvV0oo4EbChzGx4f9GRdb25HMsYhqlCwG5lrLq9biZkxWOiqY&#10;22YiTra2kYMu1l1tQD30/bPm3wwYN0x18gb45AdQl1tp5j/sFB2T0FQ7R0nTNEV3j6o9feQzro1i&#10;OWA14Fm+Q8a1a8+Bvu/d/dMb2JY5uiPbhG/ktn4cqGU/er3pcvwCAAD//wMAUEsDBBQABgAIAAAA&#10;IQCqoGu2NQIAAGwEAAAOAAAAZHJzL2Uyb0RvYy54bWysVFFv0zAQfkfiP1h+Z2nLmKBqOpVORUjT&#10;NqlDe3Ydp7Hk+IztNhm/ns9O08HgCfHinO/OZ3/fd5fFdd8adlQ+aLIln15MOFNWUqXtvuTfHjfv&#10;PnIWorCVMGRVyZ9V4NfLt28WnZurGTVkKuUZitgw71zJmxjdvCiCbFQrwgU5ZRGsybciYuv3ReVF&#10;h+qtKWaTyVXRka+cJ6lCgPdmCPJlrl/XSsb7ug4qMlNyvC3m1ed1l9ZiuRDzvReu0fL0DPEPr2iF&#10;trj0XOpGRMEOXv9RqtXSU6A6XkhqC6prLVXGADTTySs020Y4lbGAnODONIX/V1beHR880xW0+8CZ&#10;FS00WgvdC1YpFlUfiSEAljoX5kjeOqTH/jP1ODH6A5wJfF/7Nn0BiyEOvp/PHKMUk3BeXk4/XU0Q&#10;kohdvc+1i5ejzof4RVHLklFyDwEzr+J4GyKegdQxJd0UyOhqo41JmxRYG8+OAmJ3jY4qPRAnfssy&#10;NuVaSqeGcPIUCd+AI1mx3/WZldmIcUfVM6B7GlooOLnRuO9WhPggPHoGkDAH8R5LbagrOZ0szhry&#10;P/7mT/mQElHOOvRgycP3g/CKM/PVQuTUsKPhR2M3GvbQrglIp5gwJ7OJAz6a0aw9tU8Yj1W6BSFh&#10;Je4qeRzNdRwmAeMl1WqVk9CWTsRbu3UylR55feyfhHcnVVJf3NHYnWL+SpwhN8vjVocIprNyideB&#10;xRPdaOksz2n80sz8us9ZLz+J5U8AAAD//wMAUEsDBBQABgAIAAAAIQBDQdIR3gAAAAgBAAAPAAAA&#10;ZHJzL2Rvd25yZXYueG1sTI/BTsMwEETvSPyDtUhcEHWgxSohTlVVcIBLReiFmxtv40C8jmKnDX/P&#10;wgWOOzOafVOsJt+JIw6xDaThZpaBQKqDbanRsHt7ul6CiMmQNV0g1PCFEVbl+VlhchtO9IrHKjWC&#10;SyjmRoNLqc+ljLVDb+Is9EjsHcLgTeJzaKQdzInLfSdvs0xJb1riD870uHFYf1aj17BdvG/d1Xh4&#10;fFkv5sPzbtyoj6bS+vJiWj+ASDilvzD84DM6lMy0DyPZKDoNPCRpmC+zOxBsq3vFyv5XUSDLQv4f&#10;UH4DAAD//wMAUEsBAi0AFAAGAAgAAAAhALaDOJL+AAAA4QEAABMAAAAAAAAAAAAAAAAAAAAAAFtD&#10;b250ZW50X1R5cGVzXS54bWxQSwECLQAUAAYACAAAACEAOP0h/9YAAACUAQAACwAAAAAAAAAAAAAA&#10;AAAvAQAAX3JlbHMvLnJlbHNQSwECLQAUAAYACAAAACEAqqBrtjUCAABsBAAADgAAAAAAAAAAAAAA&#10;AAAuAgAAZHJzL2Uyb0RvYy54bWxQSwECLQAUAAYACAAAACEAQ0HSEd4AAAAIAQAADwAAAAAAAAAA&#10;AAAAAACPBAAAZHJzL2Rvd25yZXYueG1sUEsFBgAAAAAEAAQA8wAAAJoFAAAAAA==&#10;" stroked="f">
+              <v:shape w14:anchorId="396D5DD4" id="Caixa de texto 15" o:spid="_x0000_s1028" type="#_x0000_t202" style="position:absolute;left:0;text-align:left;margin-left:0;margin-top:190.25pt;width:348pt;height:.05pt;z-index:251697152;visibility:visible;mso-wrap-style:square;mso-wrap-distance-left:9pt;mso-wrap-distance-top:0;mso-wrap-distance-right:9pt;mso-wrap-distance-bottom:0;mso-position-horizontal:absolute;mso-position-horizontal-relative:text;mso-position-vertical:absolute;mso-position-vertical-relative:text;v-text-anchor:top" o:gfxdata="UEsDBBQABgAIAAAAIQC2gziS/gAAAOEBAAATAAAAW0NvbnRlbnRfVHlwZXNdLnhtbJSRQU7DMBBF&#10;90jcwfIWJU67QAgl6YK0S0CoHGBkTxKLZGx5TGhvj5O2G0SRWNoz/78nu9wcxkFMGNg6quQqL6RA&#10;0s5Y6ir5vt9lD1JwBDIwOMJKHpHlpr69KfdHjyxSmriSfYz+USnWPY7AufNIadK6MEJMx9ApD/oD&#10;OlTrorhX2lFEilmcO2RdNtjC5xDF9pCuTyYBB5bi6bQ4syoJ3g9WQ0ymaiLzg5KdCXlKLjvcW893&#10;SUOqXwnz5DrgnHtJTxOsQfEKIT7DmDSUCaxw7Rqn8787ZsmRM9e2VmPeBN4uqYvTtW7jvijg9N/y&#10;JsXecLq0q+WD6m8AAAD//wMAUEsDBBQABgAIAAAAIQA4/SH/1gAAAJQBAAALAAAAX3JlbHMvLnJl&#10;bHOkkMFqwzAMhu+DvYPRfXGawxijTi+j0GvpHsDYimMaW0Yy2fr2M4PBMnrbUb/Q94l/f/hMi1qR&#10;JVI2sOt6UJgd+ZiDgffL8ekFlFSbvV0oo4EbChzGx4f9GRdb25HMsYhqlCwG5lrLq9biZkxWOiqY&#10;22YiTra2kYMu1l1tQD30/bPm3wwYN0x18gb45AdQl1tp5j/sFB2T0FQ7R0nTNEV3j6o9feQzro1i&#10;OWA14Fm+Q8a1a8+Bvu/d/dMb2JY5uiPbhG/ktn4cqGU/er3pcvwCAAD//wMAUEsDBBQABgAIAAAA&#10;IQCqoGu2NQIAAGwEAAAOAAAAZHJzL2Uyb0RvYy54bWysVFFv0zAQfkfiP1h+Z2nLmKBqOpVORUjT&#10;NqlDe3Ydp7Hk+IztNhm/ns9O08HgCfHinO/OZ3/fd5fFdd8adlQ+aLIln15MOFNWUqXtvuTfHjfv&#10;PnIWorCVMGRVyZ9V4NfLt28WnZurGTVkKuUZitgw71zJmxjdvCiCbFQrwgU5ZRGsybciYuv3ReVF&#10;h+qtKWaTyVXRka+cJ6lCgPdmCPJlrl/XSsb7ug4qMlNyvC3m1ed1l9ZiuRDzvReu0fL0DPEPr2iF&#10;trj0XOpGRMEOXv9RqtXSU6A6XkhqC6prLVXGADTTySs020Y4lbGAnODONIX/V1beHR880xW0+8CZ&#10;FS00WgvdC1YpFlUfiSEAljoX5kjeOqTH/jP1ODH6A5wJfF/7Nn0BiyEOvp/PHKMUk3BeXk4/XU0Q&#10;kohdvc+1i5ejzof4RVHLklFyDwEzr+J4GyKegdQxJd0UyOhqo41JmxRYG8+OAmJ3jY4qPRAnfssy&#10;NuVaSqeGcPIUCd+AI1mx3/WZldmIcUfVM6B7GlooOLnRuO9WhPggPHoGkDAH8R5LbagrOZ0szhry&#10;P/7mT/mQElHOOvRgycP3g/CKM/PVQuTUsKPhR2M3GvbQrglIp5gwJ7OJAz6a0aw9tU8Yj1W6BSFh&#10;Je4qeRzNdRwmAeMl1WqVk9CWTsRbu3UylR55feyfhHcnVVJf3NHYnWL+SpwhN8vjVocIprNyideB&#10;xRPdaOksz2n80sz8us9ZLz+J5U8AAAD//wMAUEsDBBQABgAIAAAAIQBDQdIR3gAAAAgBAAAPAAAA&#10;ZHJzL2Rvd25yZXYueG1sTI/BTsMwEETvSPyDtUhcEHWgxSohTlVVcIBLReiFmxtv40C8jmKnDX/P&#10;wgWOOzOafVOsJt+JIw6xDaThZpaBQKqDbanRsHt7ul6CiMmQNV0g1PCFEVbl+VlhchtO9IrHKjWC&#10;SyjmRoNLqc+ljLVDb+Is9EjsHcLgTeJzaKQdzInLfSdvs0xJb1riD870uHFYf1aj17BdvG/d1Xh4&#10;fFkv5sPzbtyoj6bS+vJiWj+ASDilvzD84DM6lMy0DyPZKDoNPCRpmC+zOxBsq3vFyv5XUSDLQv4f&#10;UH4DAAD//wMAUEsBAi0AFAAGAAgAAAAhALaDOJL+AAAA4QEAABMAAAAAAAAAAAAAAAAAAAAAAFtD&#10;b250ZW50X1R5cGVzXS54bWxQSwECLQAUAAYACAAAACEAOP0h/9YAAACUAQAACwAAAAAAAAAAAAAA&#10;AAAvAQAAX3JlbHMvLnJlbHNQSwECLQAUAAYACAAAACEAqqBrtjUCAABsBAAADgAAAAAAAAAAAAAA&#10;AAAuAgAAZHJzL2Uyb0RvYy54bWxQSwECLQAUAAYACAAAACEAQ0HSEd4AAAAIAQAADwAAAAAAAAAA&#10;AAAAAACPBAAAZHJzL2Rvd25yZXYueG1sUEsFBgAAAAAEAAQA8wAAAJoFAAAAAA==&#10;" stroked="f">
                 <v:textbox style="mso-fit-shape-to-text:t" inset="0,0,0,0">
                   <w:txbxContent>
                     <w:p>
@@ -10016,7 +9892,7 @@
                           <w:szCs w:val="24"/>
                         </w:rPr>
                       </w:pPr>
-                      <w:bookmarkStart w:id="23" w:name="_Toc534221979"/>
+                      <w:bookmarkStart w:id="24" w:name="_Toc534221979"/>
                       <w:r>
                         <w:t xml:space="preserve">Fig.  </w:t>
                       </w:r>
@@ -10039,7 +9915,7 @@
                       <w:r>
                         <w:t xml:space="preserve"> V_DISCIPLINAS</w:t>
                       </w:r>
-                      <w:bookmarkEnd w:id="23"/>
+                      <w:bookmarkEnd w:id="24"/>
                     </w:p>
                   </w:txbxContent>
                 </v:textbox>
@@ -10086,7 +9962,7 @@
                     <pic:cNvPicPr/>
                   </pic:nvPicPr>
                   <pic:blipFill>
-                    <a:blip r:embed="rId19">
+                    <a:blip r:embed="rId17">
                       <a:extLst>
                         <a:ext uri="{28A0092B-C50C-407E-A947-70E740481C1C}">
                           <a14:useLocalDpi xmlns:a14="http://schemas.microsoft.com/office/drawing/2010/main" val="0"/>
@@ -10123,7 +9999,7 @@
           <w:noProof/>
         </w:rPr>
         <w:drawing>
-          <wp:anchor distT="0" distB="0" distL="114300" distR="114300" simplePos="0" relativeHeight="251641856" behindDoc="0" locked="0" layoutInCell="1" allowOverlap="1" wp14:anchorId="4F456DF3" wp14:editId="5DF84199">
+          <wp:anchor distT="0" distB="0" distL="114300" distR="114300" simplePos="0" relativeHeight="251639808" behindDoc="0" locked="0" layoutInCell="1" allowOverlap="1" wp14:anchorId="4F456DF3" wp14:editId="5DF84199">
             <wp:simplePos x="0" y="0"/>
             <wp:positionH relativeFrom="column">
               <wp:posOffset>-812165</wp:posOffset>
@@ -10146,7 +10022,7 @@
                     <pic:cNvPicPr/>
                   </pic:nvPicPr>
                   <pic:blipFill>
-                    <a:blip r:embed="rId20">
+                    <a:blip r:embed="rId18">
                       <a:extLst>
                         <a:ext uri="{28A0092B-C50C-407E-A947-70E740481C1C}">
                           <a14:useLocalDpi xmlns:a14="http://schemas.microsoft.com/office/drawing/2010/main" val="0"/>
@@ -10203,7 +10079,7 @@
                     <pic:cNvPicPr/>
                   </pic:nvPicPr>
                   <pic:blipFill>
-                    <a:blip r:embed="rId21"/>
+                    <a:blip r:embed="rId19"/>
                     <a:stretch>
                       <a:fillRect/>
                     </a:stretch>
@@ -10228,7 +10104,7 @@
       <w:pPr>
         <w:pStyle w:val="Legenda"/>
       </w:pPr>
-      <w:bookmarkStart w:id="24" w:name="_Toc534221980"/>
+      <w:bookmarkStart w:id="25" w:name="_Toc534221980"/>
       <w:r>
         <w:t xml:space="preserve">Fig.  </w:t>
       </w:r>
@@ -10251,7 +10127,7 @@
       <w:r>
         <w:t xml:space="preserve"> V_PAGAMENTOS</w:t>
       </w:r>
-      <w:bookmarkEnd w:id="24"/>
+      <w:bookmarkEnd w:id="25"/>
     </w:p>
     <w:p>
       <w:pPr>
@@ -10264,7 +10140,7 @@
         <mc:AlternateContent>
           <mc:Choice Requires="wps">
             <w:drawing>
-              <wp:anchor distT="0" distB="0" distL="114300" distR="114300" simplePos="0" relativeHeight="251694080" behindDoc="0" locked="0" layoutInCell="1" allowOverlap="1" wp14:anchorId="085975D6" wp14:editId="5BDA876C">
+              <wp:anchor distT="0" distB="0" distL="114300" distR="114300" simplePos="0" relativeHeight="251702272" behindDoc="0" locked="0" layoutInCell="1" allowOverlap="1" wp14:anchorId="085975D6" wp14:editId="5BDA876C">
                 <wp:simplePos x="0" y="0"/>
                 <wp:positionH relativeFrom="column">
                   <wp:posOffset>0</wp:posOffset>
@@ -10305,7 +10181,7 @@
                                 <w:noProof/>
                               </w:rPr>
                             </w:pPr>
-                            <w:bookmarkStart w:id="25" w:name="_Toc534221981"/>
+                            <w:bookmarkStart w:id="26" w:name="_Toc534221981"/>
                             <w:r>
                               <w:t xml:space="preserve">Fig.  </w:t>
                             </w:r>
@@ -10328,7 +10204,7 @@
                             <w:r>
                               <w:t xml:space="preserve"> V_PROFESSORES</w:t>
                             </w:r>
-                            <w:bookmarkEnd w:id="25"/>
+                            <w:bookmarkEnd w:id="26"/>
                           </w:p>
                         </w:txbxContent>
                       </wps:txbx>
@@ -10352,7 +10228,7 @@
           </mc:Choice>
           <mc:Fallback>
             <w:pict>
-              <v:shape w14:anchorId="085975D6" id="Caixa de texto 16" o:spid="_x0000_s1029" type="#_x0000_t202" style="position:absolute;left:0;text-align:left;margin-left:0;margin-top:75.35pt;width:511.4pt;height:12.75pt;z-index:251694080;visibility:visible;mso-wrap-style:square;mso-width-percent:0;mso-height-percent:0;mso-wrap-distance-left:9pt;mso-wrap-distance-top:0;mso-wrap-distance-right:9pt;mso-wrap-distance-bottom:0;mso-position-horizontal:absolute;mso-position-horizontal-relative:text;mso-position-vertical:absolute;mso-position-vertical-relative:text;mso-width-percent:0;mso-height-percent:0;mso-width-relative:margin;mso-height-relative:margin;v-text-anchor:top" o:gfxdata="UEsDBBQABgAIAAAAIQC2gziS/gAAAOEBAAATAAAAW0NvbnRlbnRfVHlwZXNdLnhtbJSRQU7DMBBF&#10;90jcwfIWJU67QAgl6YK0S0CoHGBkTxKLZGx5TGhvj5O2G0SRWNoz/78nu9wcxkFMGNg6quQqL6RA&#10;0s5Y6ir5vt9lD1JwBDIwOMJKHpHlpr69KfdHjyxSmriSfYz+USnWPY7AufNIadK6MEJMx9ApD/oD&#10;OlTrorhX2lFEilmcO2RdNtjC5xDF9pCuTyYBB5bi6bQ4syoJ3g9WQ0ymaiLzg5KdCXlKLjvcW893&#10;SUOqXwnz5DrgnHtJTxOsQfEKIT7DmDSUCaxw7Rqn8787ZsmRM9e2VmPeBN4uqYvTtW7jvijg9N/y&#10;JsXecLq0q+WD6m8AAAD//wMAUEsDBBQABgAIAAAAIQA4/SH/1gAAAJQBAAALAAAAX3JlbHMvLnJl&#10;bHOkkMFqwzAMhu+DvYPRfXGawxijTi+j0GvpHsDYimMaW0Yy2fr2M4PBMnrbUb/Q94l/f/hMi1qR&#10;JVI2sOt6UJgd+ZiDgffL8ekFlFSbvV0oo4EbChzGx4f9GRdb25HMsYhqlCwG5lrLq9biZkxWOiqY&#10;22YiTra2kYMu1l1tQD30/bPm3wwYN0x18gb45AdQl1tp5j/sFB2T0FQ7R0nTNEV3j6o9feQzro1i&#10;OWA14Fm+Q8a1a8+Bvu/d/dMb2JY5uiPbhG/ktn4cqGU/er3pcvwCAAD//wMAUEsDBBQABgAIAAAA&#10;IQBZtBkoNQIAAG8EAAAOAAAAZHJzL2Uyb0RvYy54bWysVFFv2yAQfp+0/4B4X5xkXdZGcaosVaZJ&#10;UVspnfpMMMRIwDEgsbNfvwPbadftadoLPu6OD77v7ry4bY0mJ+GDAlvSyWhMibAcKmUPJf3+tPlw&#10;TUmIzFZMgxUlPYtAb5fv3y0aNxdTqEFXwhMEsWHeuJLWMbp5UQReC8PCCJywGJTgDYu49Yei8qxB&#10;dKOL6Xg8KxrwlfPARQjoveuCdJnxpRQ8PkgZRCS6pPi2mFef131ai+WCzQ+euVrx/hnsH15hmLJ4&#10;6QXqjkVGjl79AWUU9xBAxhEHU4CUiovMAdlMxm/Y7GrmROaC4gR3kSn8P1h+f3r0RFVYuxkllhms&#10;0ZqplpFKkCjaCAQDqFLjwhyTdw7TY/sFWjwx+AM6E/lWepO+SItgHPU+XzRGKMLRObu6ufp8jSGO&#10;sclscjP9lGCKl9POh/hVgCHJKKnHGmZp2WkbYpc6pKTLAmhVbZTWaZMCa+3JiWG9m1pF0YP/lqVt&#10;yrWQTnWAyVMkih2VZMV232ZhPg4091Cdkb2HrouC4xuF921ZiI/MY9sgKxyF+ICL1NCUFHqLkhr8&#10;z7/5Uz5WE6OUNNiGJQ0/jswLSvQ3i3VOPTsYfjD2g2GPZg3IdIJD5ng28YCPejClB/OME7JKt2CI&#10;WY53lTQO5jp2w4ATxsVqlZOwMx2LW7tzPEEPuj61z8y7viqpNe5haFA2f1OcLrdTeXWMIFWuXNK1&#10;U7GXG7s6176fwDQ2r/c56+U/sfwFAAD//wMAUEsDBBQABgAIAAAAIQCh7ntH3QAAAAkBAAAPAAAA&#10;ZHJzL2Rvd25yZXYueG1sTI9BT8MwDIXvSPyHyEhcEEuJRIdK0wk2uMFhY9o5a0xb0ThVkq7dv8c7&#10;wc32e3r+XrmaXS9OGGLnScPDIgOBVHvbUaNh//V+/wQiJkPW9J5QwxkjrKrrq9IU1k+0xdMuNYJD&#10;KBZGQ5vSUEgZ6xadiQs/ILH27YMzidfQSBvMxOGulyrLculMR/yhNQOuW6x/dqPTkG/COG1pfbfZ&#10;v32Yz6FRh9fzQevbm/nlGUTCOf2Z4YLP6FAx09GPZKPoNXCRxNfHbAniImdKcZUjT8tcgaxK+b9B&#10;9QsAAP//AwBQSwECLQAUAAYACAAAACEAtoM4kv4AAADhAQAAEwAAAAAAAAAAAAAAAAAAAAAAW0Nv&#10;bnRlbnRfVHlwZXNdLnhtbFBLAQItABQABgAIAAAAIQA4/SH/1gAAAJQBAAALAAAAAAAAAAAAAAAA&#10;AC8BAABfcmVscy8ucmVsc1BLAQItABQABgAIAAAAIQBZtBkoNQIAAG8EAAAOAAAAAAAAAAAAAAAA&#10;AC4CAABkcnMvZTJvRG9jLnhtbFBLAQItABQABgAIAAAAIQCh7ntH3QAAAAkBAAAPAAAAAAAAAAAA&#10;AAAAAI8EAABkcnMvZG93bnJldi54bWxQSwUGAAAAAAQABADzAAAAmQUAAAAA&#10;" stroked="f">
+              <v:shape w14:anchorId="085975D6" id="Caixa de texto 16" o:spid="_x0000_s1029" type="#_x0000_t202" style="position:absolute;left:0;text-align:left;margin-left:0;margin-top:75.35pt;width:511.4pt;height:12.75pt;z-index:251702272;visibility:visible;mso-wrap-style:square;mso-width-percent:0;mso-height-percent:0;mso-wrap-distance-left:9pt;mso-wrap-distance-top:0;mso-wrap-distance-right:9pt;mso-wrap-distance-bottom:0;mso-position-horizontal:absolute;mso-position-horizontal-relative:text;mso-position-vertical:absolute;mso-position-vertical-relative:text;mso-width-percent:0;mso-height-percent:0;mso-width-relative:margin;mso-height-relative:margin;v-text-anchor:top" o:gfxdata="UEsDBBQABgAIAAAAIQC2gziS/gAAAOEBAAATAAAAW0NvbnRlbnRfVHlwZXNdLnhtbJSRQU7DMBBF&#10;90jcwfIWJU67QAgl6YK0S0CoHGBkTxKLZGx5TGhvj5O2G0SRWNoz/78nu9wcxkFMGNg6quQqL6RA&#10;0s5Y6ir5vt9lD1JwBDIwOMJKHpHlpr69KfdHjyxSmriSfYz+USnWPY7AufNIadK6MEJMx9ApD/oD&#10;OlTrorhX2lFEilmcO2RdNtjC5xDF9pCuTyYBB5bi6bQ4syoJ3g9WQ0ymaiLzg5KdCXlKLjvcW893&#10;SUOqXwnz5DrgnHtJTxOsQfEKIT7DmDSUCaxw7Rqn8787ZsmRM9e2VmPeBN4uqYvTtW7jvijg9N/y&#10;JsXecLq0q+WD6m8AAAD//wMAUEsDBBQABgAIAAAAIQA4/SH/1gAAAJQBAAALAAAAX3JlbHMvLnJl&#10;bHOkkMFqwzAMhu+DvYPRfXGawxijTi+j0GvpHsDYimMaW0Yy2fr2M4PBMnrbUb/Q94l/f/hMi1qR&#10;JVI2sOt6UJgd+ZiDgffL8ekFlFSbvV0oo4EbChzGx4f9GRdb25HMsYhqlCwG5lrLq9biZkxWOiqY&#10;22YiTra2kYMu1l1tQD30/bPm3wwYN0x18gb45AdQl1tp5j/sFB2T0FQ7R0nTNEV3j6o9feQzro1i&#10;OWA14Fm+Q8a1a8+Bvu/d/dMb2JY5uiPbhG/ktn4cqGU/er3pcvwCAAD//wMAUEsDBBQABgAIAAAA&#10;IQBZtBkoNQIAAG8EAAAOAAAAZHJzL2Uyb0RvYy54bWysVFFv2yAQfp+0/4B4X5xkXdZGcaosVaZJ&#10;UVspnfpMMMRIwDEgsbNfvwPbadftadoLPu6OD77v7ry4bY0mJ+GDAlvSyWhMibAcKmUPJf3+tPlw&#10;TUmIzFZMgxUlPYtAb5fv3y0aNxdTqEFXwhMEsWHeuJLWMbp5UQReC8PCCJywGJTgDYu49Yei8qxB&#10;dKOL6Xg8KxrwlfPARQjoveuCdJnxpRQ8PkgZRCS6pPi2mFef131ai+WCzQ+euVrx/hnsH15hmLJ4&#10;6QXqjkVGjl79AWUU9xBAxhEHU4CUiovMAdlMxm/Y7GrmROaC4gR3kSn8P1h+f3r0RFVYuxkllhms&#10;0ZqplpFKkCjaCAQDqFLjwhyTdw7TY/sFWjwx+AM6E/lWepO+SItgHPU+XzRGKMLRObu6ufp8jSGO&#10;sclscjP9lGCKl9POh/hVgCHJKKnHGmZp2WkbYpc6pKTLAmhVbZTWaZMCa+3JiWG9m1pF0YP/lqVt&#10;yrWQTnWAyVMkih2VZMV232ZhPg4091Cdkb2HrouC4xuF921ZiI/MY9sgKxyF+ICL1NCUFHqLkhr8&#10;z7/5Uz5WE6OUNNiGJQ0/jswLSvQ3i3VOPTsYfjD2g2GPZg3IdIJD5ng28YCPejClB/OME7JKt2CI&#10;WY53lTQO5jp2w4ATxsVqlZOwMx2LW7tzPEEPuj61z8y7viqpNe5haFA2f1OcLrdTeXWMIFWuXNK1&#10;U7GXG7s6176fwDQ2r/c56+U/sfwFAAD//wMAUEsDBBQABgAIAAAAIQCh7ntH3QAAAAkBAAAPAAAA&#10;ZHJzL2Rvd25yZXYueG1sTI9BT8MwDIXvSPyHyEhcEEuJRIdK0wk2uMFhY9o5a0xb0ThVkq7dv8c7&#10;wc32e3r+XrmaXS9OGGLnScPDIgOBVHvbUaNh//V+/wQiJkPW9J5QwxkjrKrrq9IU1k+0xdMuNYJD&#10;KBZGQ5vSUEgZ6xadiQs/ILH27YMzidfQSBvMxOGulyrLculMR/yhNQOuW6x/dqPTkG/COG1pfbfZ&#10;v32Yz6FRh9fzQevbm/nlGUTCOf2Z4YLP6FAx09GPZKPoNXCRxNfHbAniImdKcZUjT8tcgaxK+b9B&#10;9QsAAP//AwBQSwECLQAUAAYACAAAACEAtoM4kv4AAADhAQAAEwAAAAAAAAAAAAAAAAAAAAAAW0Nv&#10;bnRlbnRfVHlwZXNdLnhtbFBLAQItABQABgAIAAAAIQA4/SH/1gAAAJQBAAALAAAAAAAAAAAAAAAA&#10;AC8BAABfcmVscy8ucmVsc1BLAQItABQABgAIAAAAIQBZtBkoNQIAAG8EAAAOAAAAAAAAAAAAAAAA&#10;AC4CAABkcnMvZTJvRG9jLnhtbFBLAQItABQABgAIAAAAIQCh7ntH3QAAAAkBAAAPAAAAAAAAAAAA&#10;AAAAAI8EAABkcnMvZG93bnJldi54bWxQSwUGAAAAAAQABADzAAAAmQUAAAAA&#10;" stroked="f">
                 <v:textbox inset="0,0,0,0">
                   <w:txbxContent>
                     <w:p>
@@ -10362,7 +10238,7 @@
                           <w:noProof/>
                         </w:rPr>
                       </w:pPr>
-                      <w:bookmarkStart w:id="26" w:name="_Toc534221981"/>
+                      <w:bookmarkStart w:id="27" w:name="_Toc534221981"/>
                       <w:r>
                         <w:t xml:space="preserve">Fig.  </w:t>
                       </w:r>
@@ -10385,7 +10261,7 @@
                       <w:r>
                         <w:t xml:space="preserve"> V_PROFESSORES</w:t>
                       </w:r>
-                      <w:bookmarkEnd w:id="26"/>
+                      <w:bookmarkEnd w:id="27"/>
                     </w:p>
                   </w:txbxContent>
                 </v:textbox>
@@ -10400,7 +10276,7 @@
           <w:noProof/>
         </w:rPr>
         <w:drawing>
-          <wp:anchor distT="0" distB="0" distL="114300" distR="114300" simplePos="0" relativeHeight="251677696" behindDoc="0" locked="0" layoutInCell="1" allowOverlap="1" wp14:anchorId="653FD16E" wp14:editId="3C3D6C57">
+          <wp:anchor distT="0" distB="0" distL="114300" distR="114300" simplePos="0" relativeHeight="251679744" behindDoc="0" locked="0" layoutInCell="1" allowOverlap="1" wp14:anchorId="653FD16E" wp14:editId="3C3D6C57">
             <wp:simplePos x="0" y="0"/>
             <wp:positionH relativeFrom="column">
               <wp:posOffset>-771525</wp:posOffset>
@@ -10423,7 +10299,7 @@
                     <pic:cNvPicPr/>
                   </pic:nvPicPr>
                   <pic:blipFill>
-                    <a:blip r:embed="rId22">
+                    <a:blip r:embed="rId20">
                       <a:extLst>
                         <a:ext uri="{28A0092B-C50C-407E-A947-70E740481C1C}">
                           <a14:useLocalDpi xmlns:a14="http://schemas.microsoft.com/office/drawing/2010/main" val="0"/>
@@ -10475,7 +10351,7 @@
                     <pic:cNvPicPr/>
                   </pic:nvPicPr>
                   <pic:blipFill>
-                    <a:blip r:embed="rId23"/>
+                    <a:blip r:embed="rId21"/>
                     <a:stretch>
                       <a:fillRect/>
                     </a:stretch>
@@ -10500,7 +10376,7 @@
       <w:pPr>
         <w:pStyle w:val="Legenda"/>
       </w:pPr>
-      <w:bookmarkStart w:id="27" w:name="_Toc534221982"/>
+      <w:bookmarkStart w:id="28" w:name="_Toc534221982"/>
       <w:r>
         <w:t xml:space="preserve">Fig.  </w:t>
       </w:r>
@@ -10523,7 +10399,7 @@
       <w:r>
         <w:t xml:space="preserve"> V_SESSOES</w:t>
       </w:r>
-      <w:bookmarkEnd w:id="27"/>
+      <w:bookmarkEnd w:id="28"/>
     </w:p>
     <w:p/>
     <w:p/>
@@ -10535,10 +10411,7 @@
     <w:p/>
     <w:p/>
     <w:p/>
-    <w:p>
-      <w:bookmarkStart w:id="28" w:name="_GoBack"/>
-      <w:bookmarkEnd w:id="28"/>
-    </w:p>
+    <w:p/>
     <w:p/>
     <w:p>
       <w:pPr>
@@ -17564,31 +17437,33 @@
     </w:p>
     <w:p/>
     <w:p/>
-    <w:p>
-      <w:pPr>
-        <w:rPr>
-          <w:spacing w:val="5"/>
-          <w:sz w:val="36"/>
-          <w:szCs w:val="36"/>
-        </w:rPr>
-      </w:pPr>
-    </w:p>
-    <w:p>
-      <w:r>
-        <w:br w:type="page"/>
-      </w:r>
-    </w:p>
+    <w:p/>
+    <w:p/>
+    <w:p/>
+    <w:p/>
+    <w:p/>
+    <w:p/>
+    <w:p/>
+    <w:p/>
+    <w:p/>
+    <w:p/>
+    <w:p/>
+    <w:p/>
+    <w:p/>
+    <w:p/>
+    <w:p/>
+    <w:p/>
+    <w:p/>
+    <w:p/>
+    <w:p/>
+    <w:p/>
     <w:p>
       <w:pPr>
         <w:pStyle w:val="Ttulo1"/>
       </w:pPr>
-    </w:p>
-    <w:p>
-      <w:pPr>
-        <w:pStyle w:val="Ttulo1"/>
-      </w:pPr>
       <w:bookmarkStart w:id="36" w:name="_Toc534222063"/>
       <w:r>
+        <w:lastRenderedPageBreak/>
         <w:t>R</w:t>
       </w:r>
       <w:r>
@@ -17614,55 +17489,7 @@
           <w:szCs w:val="22"/>
           <w:lang w:val="pt-PT"/>
         </w:rPr>
-        <w:t>…</w:t>
-      </w:r>
-      <w:r>
-        <w:rPr>
-          <w:sz w:val="22"/>
-          <w:szCs w:val="22"/>
-          <w:lang w:val="pt-PT"/>
-        </w:rPr>
-        <w:t xml:space="preserve"> </w:t>
-      </w:r>
-    </w:p>
-    <w:p>
-      <w:pPr>
-        <w:pStyle w:val="references"/>
-        <w:spacing w:line="276" w:lineRule="auto"/>
-        <w:ind w:left="357" w:hanging="357"/>
-        <w:rPr>
-          <w:sz w:val="22"/>
-          <w:szCs w:val="22"/>
-          <w:lang w:val="pt-PT"/>
-        </w:rPr>
-      </w:pPr>
-      <w:r>
-        <w:rPr>
-          <w:sz w:val="22"/>
-          <w:szCs w:val="22"/>
-          <w:lang w:val="pt-PT"/>
-        </w:rPr>
-        <w:t>…</w:t>
-      </w:r>
-    </w:p>
-    <w:p>
-      <w:pPr>
-        <w:pStyle w:val="references"/>
-        <w:spacing w:line="276" w:lineRule="auto"/>
-        <w:ind w:left="357" w:hanging="357"/>
-        <w:rPr>
-          <w:sz w:val="22"/>
-          <w:szCs w:val="22"/>
-          <w:lang w:val="pt-PT"/>
-        </w:rPr>
-      </w:pPr>
-      <w:r>
-        <w:rPr>
-          <w:sz w:val="22"/>
-          <w:szCs w:val="22"/>
-          <w:lang w:val="pt-PT"/>
-        </w:rPr>
-        <w:t>…</w:t>
+        <w:t>Docs.oracle.com. (n.d.). Database SQL Language Reference - Contents. [online] Available at: https://docs.oracle.com/cd/B28359_01/server.111/b28286/toc.htm [Accessed 19 Dec. 2018]</w:t>
       </w:r>
     </w:p>
     <w:p>
@@ -17673,7 +17500,7 @@
           <w:numId w:val="0"/>
         </w:numPr>
         <w:spacing w:line="276" w:lineRule="auto"/>
-        <w:ind w:left="360" w:hanging="360"/>
+        <w:ind w:left="357"/>
         <w:rPr>
           <w:sz w:val="22"/>
           <w:szCs w:val="22"/>
@@ -17683,13 +17510,157 @@
     </w:p>
     <w:p>
       <w:pPr>
-        <w:rPr>
-          <w:rFonts w:eastAsia="MS Mincho"/>
-          <w:noProof/>
+        <w:pStyle w:val="references"/>
+        <w:spacing w:line="276" w:lineRule="auto"/>
+        <w:ind w:left="357" w:hanging="357"/>
+        <w:rPr>
+          <w:sz w:val="22"/>
+          <w:szCs w:val="22"/>
+          <w:lang w:val="pt-PT"/>
+        </w:rPr>
+      </w:pPr>
+      <w:r>
+        <w:rPr>
+          <w:sz w:val="22"/>
+          <w:szCs w:val="22"/>
+          <w:lang w:val="pt-PT"/>
+        </w:rPr>
+        <w:t>Techonthenet.com. (n.d.). Oracle / PLSQL: Triggers. [online] Available at: https://www.techonthenet.com/oracle/triggers/index.php [Accessed 19 Dec. 2018].</w:t>
+      </w:r>
+    </w:p>
+    <w:p>
+      <w:pPr>
+        <w:pStyle w:val="PargrafodaLista"/>
+        <w:rPr>
+          <w:sz w:val="22"/>
+          <w:szCs w:val="22"/>
+        </w:rPr>
+      </w:pPr>
+    </w:p>
+    <w:p>
+      <w:pPr>
+        <w:pStyle w:val="references"/>
+        <w:spacing w:line="276" w:lineRule="auto"/>
+        <w:ind w:left="357" w:hanging="357"/>
+        <w:rPr>
+          <w:sz w:val="22"/>
+          <w:szCs w:val="22"/>
+          <w:lang w:val="pt-PT"/>
+        </w:rPr>
+      </w:pPr>
+      <w:r>
+        <w:rPr>
+          <w:sz w:val="22"/>
+          <w:szCs w:val="22"/>
+          <w:lang w:val="pt-PT"/>
+        </w:rPr>
+        <w:t xml:space="preserve">Material de Apoio das aulas TP. E-learning IPVC [online] Available at: </w:t>
+      </w:r>
+      <w:r>
+        <w:rPr>
+          <w:sz w:val="22"/>
+          <w:szCs w:val="22"/>
+          <w:lang w:val="pt-PT"/>
+        </w:rPr>
+        <w:t>https://elearning.ipvc.pt/ipvc2018/mod/folder/view.php?id=1577</w:t>
+      </w:r>
+      <w:r>
+        <w:rPr>
+          <w:sz w:val="22"/>
+          <w:szCs w:val="22"/>
+          <w:lang w:val="pt-PT"/>
+        </w:rPr>
+        <w:t xml:space="preserve"> [Accessed 19 Dec. 2018]</w:t>
+      </w:r>
+    </w:p>
+    <w:p>
+      <w:pPr>
+        <w:pStyle w:val="PargrafodaLista"/>
+        <w:rPr>
+          <w:sz w:val="22"/>
+          <w:szCs w:val="22"/>
+        </w:rPr>
+      </w:pPr>
+    </w:p>
+    <w:p>
+      <w:pPr>
+        <w:pStyle w:val="references"/>
+        <w:spacing w:line="276" w:lineRule="auto"/>
+        <w:ind w:left="357" w:hanging="357"/>
+        <w:rPr>
+          <w:sz w:val="22"/>
+          <w:szCs w:val="22"/>
+          <w:lang w:val="pt-PT"/>
+        </w:rPr>
+      </w:pPr>
+      <w:r>
+        <w:rPr>
+          <w:sz w:val="22"/>
+          <w:szCs w:val="22"/>
+          <w:lang w:val="pt-PT"/>
+        </w:rPr>
+        <w:t xml:space="preserve">Material de Apoio das aulas </w:t>
+      </w:r>
+      <w:r>
+        <w:rPr>
+          <w:sz w:val="22"/>
+          <w:szCs w:val="22"/>
+          <w:lang w:val="pt-PT"/>
+        </w:rPr>
+        <w:t>PL</w:t>
+      </w:r>
+      <w:r>
+        <w:rPr>
+          <w:sz w:val="22"/>
+          <w:szCs w:val="22"/>
+          <w:lang w:val="pt-PT"/>
+        </w:rPr>
+        <w:t xml:space="preserve">. E-learning IPVC [online] Available at: </w:t>
+      </w:r>
+      <w:r>
+        <w:rPr>
+          <w:sz w:val="22"/>
+          <w:szCs w:val="22"/>
+          <w:lang w:val="pt-PT"/>
+        </w:rPr>
+        <w:t>https://elearning.ipvc.pt/ipvc2018/mod/folder/view.php?id=4181</w:t>
+      </w:r>
+      <w:r>
+        <w:rPr>
+          <w:sz w:val="22"/>
+          <w:szCs w:val="22"/>
+          <w:lang w:val="pt-PT"/>
+        </w:rPr>
+        <w:t xml:space="preserve"> </w:t>
+      </w:r>
+      <w:r>
+        <w:rPr>
+          <w:sz w:val="22"/>
+          <w:szCs w:val="22"/>
+          <w:lang w:val="pt-PT"/>
+        </w:rPr>
+        <w:t>[Accessed 19 Dec. 2018]</w:t>
+      </w:r>
+    </w:p>
+    <w:p>
+      <w:pPr>
+        <w:pStyle w:val="references"/>
+        <w:numPr>
+          <w:ilvl w:val="0"/>
+          <w:numId w:val="0"/>
+        </w:numPr>
+        <w:spacing w:line="276" w:lineRule="auto"/>
+        <w:ind w:left="357"/>
+        <w:rPr>
+          <w:sz w:val="22"/>
+          <w:szCs w:val="22"/>
+          <w:lang w:val="pt-PT"/>
         </w:rPr>
       </w:pPr>
     </w:p>
     <w:sectPr>
+      <w:headerReference w:type="default" r:id="rId22"/>
+      <w:footerReference w:type="default" r:id="rId23"/>
       <w:type w:val="oddPage"/>
       <w:pgSz w:w="11906" w:h="16838" w:code="9"/>
       <w:pgMar w:top="1440" w:right="1440" w:bottom="1440" w:left="1800" w:header="708" w:footer="708" w:gutter="0"/>
@@ -21968,6 +21939,12 @@
   </w:num>
   <w:num w:numId="37">
     <w:abstractNumId w:val="16"/>
+  </w:num>
+  <w:num w:numId="38">
+    <w:abstractNumId w:val="22"/>
+  </w:num>
+  <w:num w:numId="39">
+    <w:abstractNumId w:val="22"/>
   </w:num>
 </w:numbering>
 </file>
@@ -23802,6 +23779,18 @@
       <w:sz w:val="18"/>
     </w:rPr>
   </w:style>
+  <w:style w:type="character" w:styleId="MenoNoResolvida">
+    <w:name w:val="Unresolved Mention"/>
+    <w:basedOn w:val="Tipodeletrapredefinidodopargrafo"/>
+    <w:uiPriority w:val="99"/>
+    <w:semiHidden/>
+    <w:unhideWhenUsed/>
+    <w:rsid w:val="00E63ACE"/>
+    <w:rPr>
+      <w:color w:val="605E5C"/>
+      <w:shd w:val="clear" w:color="auto" w:fill="E1DFDD"/>
+    </w:rPr>
+  </w:style>
 </w:styles>
 </file>
 
@@ -24095,7 +24084,7 @@
 </file>
 
 <file path=customXml/itemProps1.xml><?xml version="1.0" encoding="utf-8"?>
-<ds:datastoreItem xmlns:ds="http://schemas.openxmlformats.org/officeDocument/2006/customXml" ds:itemID="{1FAE72CA-57EC-474D-A5A7-0C1B487420C3}">
+<ds:datastoreItem xmlns:ds="http://schemas.openxmlformats.org/officeDocument/2006/customXml" ds:itemID="{38DDFEFE-87C8-4AE2-B568-1E4934C6210E}">
   <ds:schemaRefs>
     <ds:schemaRef ds:uri="http://schemas.openxmlformats.org/officeDocument/2006/bibliography"/>
   </ds:schemaRefs>

</xml_diff>